<commit_message>
EBEGU-502 Dokument finanzielle Situation und Begleitbrief: Fallnummer korrekt verwenden
</commit_message>
<xml_diff>
--- a/ebegu-server/src/main/resources/vorlagen/Begleitschreiben.docx
+++ b/ebegu-server/src/main/resources/vorlagen/Begleitschreiben.docx
@@ -350,7 +350,7 @@
           <w:szCs w:val="18"/>
           <w:lang w:val="de-DE"/>
         </w:rPr>
-        <w:t>26.08.2016</w:t>
+        <w:t>30.09.2016</w:t>
       </w:r>
       <w:r>
         <w:rPr>
@@ -463,7 +463,7 @@
           <w:sz w:val="18"/>
           <w:szCs w:val="18"/>
         </w:rPr>
-        <w:instrText xml:space="preserve"> DOCVARIABLE  FIELD_begleitschreiben.fallnummer  \* MERGEFORMAT </w:instrText>
+        <w:instrText xml:space="preserve"> DOCVARIABLE  FIELD_begleitschreiben.fallNummer  \* MERGEFORMAT </w:instrText>
       </w:r>
       <w:r>
         <w:rPr>
@@ -951,7 +951,23 @@
           <w:szCs w:val="18"/>
         </w:rPr>
         <w:lastRenderedPageBreak/>
-        <w:t>Beilagen: Betreuungsgutscheine und Finanzielle Situ</w:t>
+        <w:t>Beilagen: Betreuungsgutscheine und F</w:t>
+      </w:r>
+      <w:r>
+        <w:rPr>
+          <w:rFonts w:cs="Arial"/>
+          <w:sz w:val="18"/>
+          <w:szCs w:val="18"/>
+        </w:rPr>
+        <w:t>i</w:t>
+      </w:r>
+      <w:r>
+        <w:rPr>
+          <w:rFonts w:cs="Arial"/>
+          <w:sz w:val="18"/>
+          <w:szCs w:val="18"/>
+        </w:rPr>
+        <w:t>nanzielle Situ</w:t>
       </w:r>
       <w:r>
         <w:rPr>
@@ -4543,7 +4559,7 @@
 </file>
 
 <file path=customXml/itemProps1.xml><?xml version="1.0" encoding="utf-8"?>
-<ds:datastoreItem xmlns:ds="http://schemas.openxmlformats.org/officeDocument/2006/customXml" ds:itemID="{FD6B5430-6223-4757-BDFF-2D1AD6F2C1E0}">
+<ds:datastoreItem xmlns:ds="http://schemas.openxmlformats.org/officeDocument/2006/customXml" ds:itemID="{9AA8CB22-22D9-48B3-9A0A-99535283DC8B}">
   <ds:schemaRefs>
     <ds:schemaRef ds:uri="http://schemas.openxmlformats.org/officeDocument/2006/bibliography"/>
   </ds:schemaRefs>

</xml_diff>

<commit_message>
EBEGU-537  Datumsanzeige und Hausnummer Begleitschreiben, Datum auch bei der finanziellen Situation
</commit_message>
<xml_diff>
--- a/ebegu-server/src/main/resources/vorlagen/Begleitschreiben.docx
+++ b/ebegu-server/src/main/resources/vorlagen/Begleitschreiben.docx
@@ -60,19 +60,11 @@
                 <w:szCs w:val="18"/>
               </w:rPr>
             </w:pPr>
-            <w:proofErr w:type="spellStart"/>
             <w:r>
               <w:rPr>
                 <w:szCs w:val="18"/>
               </w:rPr>
-              <w:t>Effingerstrasse</w:t>
-            </w:r>
-            <w:proofErr w:type="spellEnd"/>
-            <w:r>
-              <w:rPr>
-                <w:szCs w:val="18"/>
-              </w:rPr>
-              <w:t xml:space="preserve"> 21</w:t>
+              <w:t>Effingerstrasse 21</w:t>
             </w:r>
           </w:p>
           <w:p>
@@ -333,7 +325,7 @@
           <w:szCs w:val="18"/>
           <w:lang w:val="de-DE"/>
         </w:rPr>
-        <w:instrText xml:space="preserve"> TIME \@ "dd.MM.yyyy" </w:instrText>
+        <w:instrText xml:space="preserve"> DATE  </w:instrText>
       </w:r>
       <w:r>
         <w:rPr>
@@ -350,7 +342,7 @@
           <w:szCs w:val="18"/>
           <w:lang w:val="de-DE"/>
         </w:rPr>
-        <w:t>30.09.2016</w:t>
+        <w:t>25.10.2016</w:t>
       </w:r>
       <w:r>
         <w:rPr>
@@ -360,119 +352,20 @@
         </w:rPr>
         <w:fldChar w:fldCharType="end"/>
       </w:r>
-    </w:p>
-    <w:p>
-      <w:pPr>
-        <w:pStyle w:val="Text"/>
-        <w:rPr>
-          <w:b/>
-          <w:sz w:val="18"/>
-          <w:szCs w:val="18"/>
-        </w:rPr>
-      </w:pPr>
-      <w:bookmarkStart w:id="3" w:name="Betreff"/>
+      <w:bookmarkStart w:id="3" w:name="_GoBack"/>
       <w:bookmarkEnd w:id="3"/>
     </w:p>
     <w:p>
       <w:pPr>
         <w:pStyle w:val="Text"/>
         <w:rPr>
-          <w:sz w:val="18"/>
-          <w:szCs w:val="18"/>
-        </w:rPr>
-      </w:pPr>
-      <w:r>
-        <w:rPr>
           <w:b/>
           <w:sz w:val="18"/>
           <w:szCs w:val="18"/>
         </w:rPr>
-        <w:t>Betreuungsg</w:t>
-      </w:r>
-      <w:r>
-        <w:rPr>
-          <w:b/>
-          <w:sz w:val="18"/>
-          <w:szCs w:val="18"/>
-        </w:rPr>
-        <w:t>utschein</w:t>
-      </w:r>
-      <w:r>
-        <w:rPr>
-          <w:b/>
-          <w:sz w:val="18"/>
-          <w:szCs w:val="18"/>
-        </w:rPr>
-        <w:t xml:space="preserve"> </w:t>
-      </w:r>
-      <w:r>
-        <w:rPr>
-          <w:b/>
-          <w:sz w:val="18"/>
-          <w:szCs w:val="18"/>
-        </w:rPr>
-        <w:t xml:space="preserve">/ </w:t>
-      </w:r>
-      <w:r>
-        <w:rPr>
-          <w:b/>
-          <w:sz w:val="18"/>
-          <w:szCs w:val="18"/>
-        </w:rPr>
-        <w:t>Referenz-</w:t>
-      </w:r>
-      <w:r>
-        <w:rPr>
-          <w:b/>
-          <w:sz w:val="18"/>
-          <w:szCs w:val="18"/>
-        </w:rPr>
-        <w:t>Nr</w:t>
-      </w:r>
-      <w:r>
-        <w:rPr>
-          <w:b/>
-          <w:sz w:val="18"/>
-          <w:szCs w:val="18"/>
-        </w:rPr>
-        <w:t>.</w:t>
-      </w:r>
-      <w:r>
-        <w:rPr>
-          <w:b/>
-          <w:sz w:val="18"/>
-          <w:szCs w:val="18"/>
-        </w:rPr>
-        <w:t xml:space="preserve"> </w:t>
-      </w:r>
-      <w:bookmarkStart w:id="4" w:name="BGTNr"/>
-      <w:bookmarkStart w:id="5" w:name="_GoBack"/>
+      </w:pPr>
+      <w:bookmarkStart w:id="4" w:name="Betreff"/>
       <w:bookmarkEnd w:id="4"/>
-      <w:bookmarkEnd w:id="5"/>
-      <w:r>
-        <w:rPr>
-          <w:b/>
-          <w:sz w:val="18"/>
-          <w:szCs w:val="18"/>
-        </w:rPr>
-        <w:fldChar w:fldCharType="begin"/>
-      </w:r>
-      <w:r>
-        <w:rPr>
-          <w:b/>
-          <w:sz w:val="18"/>
-          <w:szCs w:val="18"/>
-        </w:rPr>
-        <w:instrText xml:space="preserve"> DOCVARIABLE  FIELD_begleitschreiben.fallNummer  \* MERGEFORMAT </w:instrText>
-      </w:r>
-      <w:r>
-        <w:rPr>
-          <w:b/>
-          <w:sz w:val="18"/>
-          <w:szCs w:val="18"/>
-        </w:rPr>
-        <w:fldChar w:fldCharType="end"/>
-      </w:r>
     </w:p>
     <w:p>
       <w:pPr>
@@ -482,6 +375,96 @@
           <w:szCs w:val="18"/>
         </w:rPr>
       </w:pPr>
+      <w:r>
+        <w:rPr>
+          <w:b/>
+          <w:sz w:val="18"/>
+          <w:szCs w:val="18"/>
+        </w:rPr>
+        <w:t>Betreuungsg</w:t>
+      </w:r>
+      <w:r>
+        <w:rPr>
+          <w:b/>
+          <w:sz w:val="18"/>
+          <w:szCs w:val="18"/>
+        </w:rPr>
+        <w:t>utschein</w:t>
+      </w:r>
+      <w:r>
+        <w:rPr>
+          <w:b/>
+          <w:sz w:val="18"/>
+          <w:szCs w:val="18"/>
+        </w:rPr>
+        <w:t xml:space="preserve"> </w:t>
+      </w:r>
+      <w:r>
+        <w:rPr>
+          <w:b/>
+          <w:sz w:val="18"/>
+          <w:szCs w:val="18"/>
+        </w:rPr>
+        <w:t xml:space="preserve">/ </w:t>
+      </w:r>
+      <w:r>
+        <w:rPr>
+          <w:b/>
+          <w:sz w:val="18"/>
+          <w:szCs w:val="18"/>
+        </w:rPr>
+        <w:t>Referenz-</w:t>
+      </w:r>
+      <w:r>
+        <w:rPr>
+          <w:b/>
+          <w:sz w:val="18"/>
+          <w:szCs w:val="18"/>
+        </w:rPr>
+        <w:t>Nr</w:t>
+      </w:r>
+      <w:r>
+        <w:rPr>
+          <w:b/>
+          <w:sz w:val="18"/>
+          <w:szCs w:val="18"/>
+        </w:rPr>
+        <w:t>.</w:t>
+      </w:r>
+      <w:r>
+        <w:rPr>
+          <w:b/>
+          <w:sz w:val="18"/>
+          <w:szCs w:val="18"/>
+        </w:rPr>
+        <w:t xml:space="preserve"> </w:t>
+      </w:r>
+      <w:bookmarkStart w:id="5" w:name="BGTNr"/>
+      <w:bookmarkEnd w:id="5"/>
+      <w:r>
+        <w:rPr>
+          <w:b/>
+          <w:sz w:val="18"/>
+          <w:szCs w:val="18"/>
+        </w:rPr>
+        <w:fldChar w:fldCharType="begin"/>
+      </w:r>
+      <w:r>
+        <w:rPr>
+          <w:b/>
+          <w:sz w:val="18"/>
+          <w:szCs w:val="18"/>
+        </w:rPr>
+        <w:instrText xml:space="preserve"> DOCVARIABLE  FIELD_begleitschreiben.fallNummer  \* MERGEFORMAT </w:instrText>
+      </w:r>
+      <w:r>
+        <w:rPr>
+          <w:b/>
+          <w:sz w:val="18"/>
+          <w:szCs w:val="18"/>
+        </w:rPr>
+        <w:fldChar w:fldCharType="end"/>
+      </w:r>
     </w:p>
     <w:p>
       <w:pPr>
@@ -491,20 +474,6 @@
           <w:szCs w:val="18"/>
         </w:rPr>
       </w:pPr>
-      <w:r>
-        <w:rPr>
-          <w:sz w:val="18"/>
-          <w:szCs w:val="18"/>
-        </w:rPr>
-        <w:t>Sehr geehrte</w:t>
-      </w:r>
-      <w:r>
-        <w:rPr>
-          <w:sz w:val="18"/>
-          <w:szCs w:val="18"/>
-        </w:rPr>
-        <w:t xml:space="preserve"> Familie</w:t>
-      </w:r>
     </w:p>
     <w:p>
       <w:pPr>
@@ -514,100 +483,29 @@
           <w:szCs w:val="18"/>
         </w:rPr>
       </w:pPr>
+      <w:r>
+        <w:rPr>
+          <w:sz w:val="18"/>
+          <w:szCs w:val="18"/>
+        </w:rPr>
+        <w:t>Sehr geehrte</w:t>
+      </w:r>
+      <w:r>
+        <w:rPr>
+          <w:sz w:val="18"/>
+          <w:szCs w:val="18"/>
+        </w:rPr>
+        <w:t xml:space="preserve"> Familie</w:t>
+      </w:r>
     </w:p>
     <w:p>
       <w:pPr>
         <w:pStyle w:val="Text"/>
-        <w:jc w:val="both"/>
-        <w:rPr>
-          <w:sz w:val="18"/>
-          <w:szCs w:val="18"/>
-        </w:rPr>
-      </w:pPr>
-      <w:r>
-        <w:rPr>
-          <w:sz w:val="18"/>
-          <w:szCs w:val="18"/>
-        </w:rPr>
-        <w:t>Gerne teilen wir Ihnen mit, dass die Stadt Bern</w:t>
-      </w:r>
-      <w:r>
-        <w:rPr>
-          <w:sz w:val="18"/>
-          <w:szCs w:val="18"/>
-        </w:rPr>
-        <w:t xml:space="preserve">, </w:t>
-      </w:r>
-      <w:r>
-        <w:rPr>
-          <w:sz w:val="18"/>
-          <w:szCs w:val="18"/>
-        </w:rPr>
-        <w:t>gestützt auf das Reglement vom 30. August 2012 über die familienergänzende Betreuung von Kindern und Jugendlichen (Betreuungsregl</w:t>
-      </w:r>
-      <w:r>
-        <w:rPr>
-          <w:sz w:val="18"/>
-          <w:szCs w:val="18"/>
-        </w:rPr>
-        <w:t>e</w:t>
-      </w:r>
-      <w:r>
-        <w:rPr>
-          <w:sz w:val="18"/>
-          <w:szCs w:val="18"/>
-        </w:rPr>
-        <w:t>ment, FEBR) und die ausführende Verordnung (FEBVO)</w:t>
-      </w:r>
-      <w:r>
-        <w:rPr>
-          <w:sz w:val="18"/>
-          <w:szCs w:val="18"/>
-        </w:rPr>
-        <w:t>[1],</w:t>
-      </w:r>
-      <w:r>
-        <w:rPr>
-          <w:sz w:val="18"/>
-          <w:szCs w:val="18"/>
-        </w:rPr>
-        <w:t xml:space="preserve"> </w:t>
-      </w:r>
-      <w:r>
-        <w:rPr>
-          <w:sz w:val="18"/>
-          <w:szCs w:val="18"/>
-        </w:rPr>
-        <w:t>einen namhaften Beitrag an die fam</w:t>
-      </w:r>
-      <w:r>
-        <w:rPr>
-          <w:sz w:val="18"/>
-          <w:szCs w:val="18"/>
-        </w:rPr>
-        <w:t>i</w:t>
-      </w:r>
-      <w:r>
-        <w:rPr>
-          <w:sz w:val="18"/>
-          <w:szCs w:val="18"/>
-        </w:rPr>
-        <w:t>lienergänzende Betreuung Ihres Kindes / Ihrer Kinder in der von Ihnen gewählten Kindertage</w:t>
-      </w:r>
-      <w:r>
-        <w:rPr>
-          <w:sz w:val="18"/>
-          <w:szCs w:val="18"/>
-        </w:rPr>
-        <w:t>s</w:t>
-      </w:r>
-      <w:r>
-        <w:rPr>
-          <w:sz w:val="18"/>
-          <w:szCs w:val="18"/>
-        </w:rPr>
-        <w:t xml:space="preserve">stätte gewähren kann. </w:t>
-      </w:r>
+        <w:rPr>
+          <w:sz w:val="18"/>
+          <w:szCs w:val="18"/>
+        </w:rPr>
+      </w:pPr>
     </w:p>
     <w:p>
       <w:pPr>
@@ -618,6 +516,90 @@
           <w:szCs w:val="18"/>
         </w:rPr>
       </w:pPr>
+      <w:r>
+        <w:rPr>
+          <w:sz w:val="18"/>
+          <w:szCs w:val="18"/>
+        </w:rPr>
+        <w:t>Gerne teilen wir Ihnen mit, dass die Stadt Bern</w:t>
+      </w:r>
+      <w:r>
+        <w:rPr>
+          <w:sz w:val="18"/>
+          <w:szCs w:val="18"/>
+        </w:rPr>
+        <w:t xml:space="preserve">, </w:t>
+      </w:r>
+      <w:r>
+        <w:rPr>
+          <w:sz w:val="18"/>
+          <w:szCs w:val="18"/>
+        </w:rPr>
+        <w:t>gestützt auf das Reglement vom 30. August 2012 über die familienergänzende Betreuung von Kindern und Jugendlichen (Betreuungsregl</w:t>
+      </w:r>
+      <w:r>
+        <w:rPr>
+          <w:sz w:val="18"/>
+          <w:szCs w:val="18"/>
+        </w:rPr>
+        <w:t>e</w:t>
+      </w:r>
+      <w:r>
+        <w:rPr>
+          <w:sz w:val="18"/>
+          <w:szCs w:val="18"/>
+        </w:rPr>
+        <w:t>ment, FEBR) und die ausführende Verordnung (FEBVO)</w:t>
+      </w:r>
+      <w:r>
+        <w:rPr>
+          <w:sz w:val="18"/>
+          <w:szCs w:val="18"/>
+        </w:rPr>
+        <w:t>[1],</w:t>
+      </w:r>
+      <w:r>
+        <w:rPr>
+          <w:sz w:val="18"/>
+          <w:szCs w:val="18"/>
+        </w:rPr>
+        <w:t xml:space="preserve"> </w:t>
+      </w:r>
+      <w:r>
+        <w:rPr>
+          <w:sz w:val="18"/>
+          <w:szCs w:val="18"/>
+        </w:rPr>
+        <w:t>einen namhaften Beitrag an die fam</w:t>
+      </w:r>
+      <w:r>
+        <w:rPr>
+          <w:sz w:val="18"/>
+          <w:szCs w:val="18"/>
+        </w:rPr>
+        <w:t>i</w:t>
+      </w:r>
+      <w:r>
+        <w:rPr>
+          <w:sz w:val="18"/>
+          <w:szCs w:val="18"/>
+        </w:rPr>
+        <w:t>lienergänzende Betreuung Ihres Kindes / Ihrer Kinder in der von Ihnen gewählten Kindertage</w:t>
+      </w:r>
+      <w:r>
+        <w:rPr>
+          <w:sz w:val="18"/>
+          <w:szCs w:val="18"/>
+        </w:rPr>
+        <w:t>s</w:t>
+      </w:r>
+      <w:r>
+        <w:rPr>
+          <w:sz w:val="18"/>
+          <w:szCs w:val="18"/>
+        </w:rPr>
+        <w:t xml:space="preserve">stätte gewähren kann. </w:t>
+      </w:r>
     </w:p>
     <w:p>
       <w:pPr>
@@ -628,69 +610,6 @@
           <w:szCs w:val="18"/>
         </w:rPr>
       </w:pPr>
-      <w:r>
-        <w:rPr>
-          <w:sz w:val="18"/>
-          <w:szCs w:val="18"/>
-        </w:rPr>
-        <w:t>Sie erhalten in der Beilage den entsprechenden Betreuungsgutschein und die detaillierten B</w:t>
-      </w:r>
-      <w:r>
-        <w:rPr>
-          <w:sz w:val="18"/>
-          <w:szCs w:val="18"/>
-        </w:rPr>
-        <w:t>e</w:t>
-      </w:r>
-      <w:r>
-        <w:rPr>
-          <w:sz w:val="18"/>
-          <w:szCs w:val="18"/>
-        </w:rPr>
-        <w:t>rechnungsgrundlagen, die auf dem Erwerbspensum</w:t>
-      </w:r>
-      <w:r>
-        <w:rPr>
-          <w:sz w:val="18"/>
-          <w:szCs w:val="18"/>
-        </w:rPr>
-        <w:t>[2],</w:t>
-      </w:r>
-      <w:r>
-        <w:rPr>
-          <w:sz w:val="18"/>
-          <w:szCs w:val="18"/>
-        </w:rPr>
-        <w:t xml:space="preserve"> den wirtschaftlichen Verhältnissen und der Familiengrösse gemäss Ihren Angaben basieren. Wir weisen darauf hin, dass Ihnen die Ve</w:t>
-      </w:r>
-      <w:r>
-        <w:rPr>
-          <w:sz w:val="18"/>
-          <w:szCs w:val="18"/>
-        </w:rPr>
-        <w:t>r</w:t>
-      </w:r>
-      <w:r>
-        <w:rPr>
-          <w:sz w:val="18"/>
-          <w:szCs w:val="18"/>
-        </w:rPr>
-        <w:t>günstigung aus dem Gutschein nicht direkt ausbezahlt, sondern auf der Rechnung Ihrer Kinde</w:t>
-      </w:r>
-      <w:r>
-        <w:rPr>
-          <w:sz w:val="18"/>
-          <w:szCs w:val="18"/>
-        </w:rPr>
-        <w:t>r</w:t>
-      </w:r>
-      <w:r>
-        <w:rPr>
-          <w:sz w:val="18"/>
-          <w:szCs w:val="18"/>
-        </w:rPr>
-        <w:t>tagesstätte abgezogen wird.</w:t>
-      </w:r>
     </w:p>
     <w:p>
       <w:pPr>
@@ -701,6 +620,69 @@
           <w:szCs w:val="18"/>
         </w:rPr>
       </w:pPr>
+      <w:r>
+        <w:rPr>
+          <w:sz w:val="18"/>
+          <w:szCs w:val="18"/>
+        </w:rPr>
+        <w:t>Sie erhalten in der Beilage den entsprechenden Betreuungsgutschein und die detaillierten B</w:t>
+      </w:r>
+      <w:r>
+        <w:rPr>
+          <w:sz w:val="18"/>
+          <w:szCs w:val="18"/>
+        </w:rPr>
+        <w:t>e</w:t>
+      </w:r>
+      <w:r>
+        <w:rPr>
+          <w:sz w:val="18"/>
+          <w:szCs w:val="18"/>
+        </w:rPr>
+        <w:t>rechnungsgrundlagen, die auf dem Erwerbspensum</w:t>
+      </w:r>
+      <w:r>
+        <w:rPr>
+          <w:sz w:val="18"/>
+          <w:szCs w:val="18"/>
+        </w:rPr>
+        <w:t>[2],</w:t>
+      </w:r>
+      <w:r>
+        <w:rPr>
+          <w:sz w:val="18"/>
+          <w:szCs w:val="18"/>
+        </w:rPr>
+        <w:t xml:space="preserve"> den wirtschaftlichen Verhältnissen und der Familiengrösse gemäss Ihren Angaben basieren. Wir weisen darauf hin, dass Ihnen die Ve</w:t>
+      </w:r>
+      <w:r>
+        <w:rPr>
+          <w:sz w:val="18"/>
+          <w:szCs w:val="18"/>
+        </w:rPr>
+        <w:t>r</w:t>
+      </w:r>
+      <w:r>
+        <w:rPr>
+          <w:sz w:val="18"/>
+          <w:szCs w:val="18"/>
+        </w:rPr>
+        <w:t>günstigung aus dem Gutschein nicht direkt ausbezahlt, sondern auf der Rechnung Ihrer Kinde</w:t>
+      </w:r>
+      <w:r>
+        <w:rPr>
+          <w:sz w:val="18"/>
+          <w:szCs w:val="18"/>
+        </w:rPr>
+        <w:t>r</w:t>
+      </w:r>
+      <w:r>
+        <w:rPr>
+          <w:sz w:val="18"/>
+          <w:szCs w:val="18"/>
+        </w:rPr>
+        <w:t>tagesstätte abgezogen wird.</w:t>
+      </w:r>
     </w:p>
     <w:p>
       <w:pPr>
@@ -711,69 +693,6 @@
           <w:szCs w:val="18"/>
         </w:rPr>
       </w:pPr>
-      <w:r>
-        <w:rPr>
-          <w:sz w:val="18"/>
-          <w:szCs w:val="18"/>
-        </w:rPr>
-        <w:t>Der Gutschein ist befristet und gilt</w:t>
-      </w:r>
-      <w:r>
-        <w:rPr>
-          <w:sz w:val="18"/>
-          <w:szCs w:val="18"/>
-        </w:rPr>
-        <w:t xml:space="preserve"> längstens</w:t>
-      </w:r>
-      <w:r>
-        <w:rPr>
-          <w:sz w:val="18"/>
-          <w:szCs w:val="18"/>
-        </w:rPr>
-        <w:t xml:space="preserve"> bis zum 31. Juli 201</w:t>
-      </w:r>
-      <w:r>
-        <w:rPr>
-          <w:sz w:val="18"/>
-          <w:szCs w:val="18"/>
-        </w:rPr>
-        <w:t>7</w:t>
-      </w:r>
-      <w:r>
-        <w:rPr>
-          <w:sz w:val="18"/>
-          <w:szCs w:val="18"/>
-        </w:rPr>
-        <w:t xml:space="preserve">. Auf diesen Zeitpunkt hin erfolgt eine Neuabklärung Ihres Gutscheinanspruchs. </w:t>
-      </w:r>
-      <w:r>
-        <w:rPr>
-          <w:sz w:val="18"/>
-          <w:szCs w:val="18"/>
-        </w:rPr>
-        <w:t>Ein entsprechender</w:t>
-      </w:r>
-      <w:r>
-        <w:rPr>
-          <w:sz w:val="18"/>
-          <w:szCs w:val="18"/>
-        </w:rPr>
-        <w:t xml:space="preserve"> Fragebogen </w:t>
-      </w:r>
-      <w:r>
-        <w:rPr>
-          <w:sz w:val="18"/>
-          <w:szCs w:val="18"/>
-        </w:rPr>
-        <w:t xml:space="preserve">wird Ihnen </w:t>
-      </w:r>
-      <w:r>
-        <w:rPr>
-          <w:sz w:val="18"/>
-          <w:szCs w:val="18"/>
-        </w:rPr>
-        <w:t xml:space="preserve">frühzeitig zugestellt. </w:t>
-      </w:r>
     </w:p>
     <w:p>
       <w:pPr>
@@ -784,6 +703,69 @@
           <w:szCs w:val="18"/>
         </w:rPr>
       </w:pPr>
+      <w:r>
+        <w:rPr>
+          <w:sz w:val="18"/>
+          <w:szCs w:val="18"/>
+        </w:rPr>
+        <w:t>Der Gutschein ist befristet und gilt</w:t>
+      </w:r>
+      <w:r>
+        <w:rPr>
+          <w:sz w:val="18"/>
+          <w:szCs w:val="18"/>
+        </w:rPr>
+        <w:t xml:space="preserve"> längstens</w:t>
+      </w:r>
+      <w:r>
+        <w:rPr>
+          <w:sz w:val="18"/>
+          <w:szCs w:val="18"/>
+        </w:rPr>
+        <w:t xml:space="preserve"> bis zum 31. Juli 201</w:t>
+      </w:r>
+      <w:r>
+        <w:rPr>
+          <w:sz w:val="18"/>
+          <w:szCs w:val="18"/>
+        </w:rPr>
+        <w:t>7</w:t>
+      </w:r>
+      <w:r>
+        <w:rPr>
+          <w:sz w:val="18"/>
+          <w:szCs w:val="18"/>
+        </w:rPr>
+        <w:t xml:space="preserve">. Auf diesen Zeitpunkt hin erfolgt eine Neuabklärung Ihres Gutscheinanspruchs. </w:t>
+      </w:r>
+      <w:r>
+        <w:rPr>
+          <w:sz w:val="18"/>
+          <w:szCs w:val="18"/>
+        </w:rPr>
+        <w:t>Ein entsprechender</w:t>
+      </w:r>
+      <w:r>
+        <w:rPr>
+          <w:sz w:val="18"/>
+          <w:szCs w:val="18"/>
+        </w:rPr>
+        <w:t xml:space="preserve"> Fragebogen </w:t>
+      </w:r>
+      <w:r>
+        <w:rPr>
+          <w:sz w:val="18"/>
+          <w:szCs w:val="18"/>
+        </w:rPr>
+        <w:t xml:space="preserve">wird Ihnen </w:t>
+      </w:r>
+      <w:r>
+        <w:rPr>
+          <w:sz w:val="18"/>
+          <w:szCs w:val="18"/>
+        </w:rPr>
+        <w:t xml:space="preserve">frühzeitig zugestellt. </w:t>
+      </w:r>
     </w:p>
     <w:p>
       <w:pPr>
@@ -794,77 +776,6 @@
           <w:szCs w:val="18"/>
         </w:rPr>
       </w:pPr>
-      <w:r>
-        <w:rPr>
-          <w:sz w:val="18"/>
-          <w:szCs w:val="18"/>
-        </w:rPr>
-        <w:t>Bitte beachten Sie auch, dass Sie uns veränderte persönliche Verhältnisse</w:t>
-      </w:r>
-      <w:r>
-        <w:rPr>
-          <w:sz w:val="18"/>
-          <w:szCs w:val="18"/>
-          <w:vertAlign w:val="superscript"/>
-        </w:rPr>
-        <w:t xml:space="preserve"> </w:t>
-      </w:r>
-      <w:r>
-        <w:rPr>
-          <w:sz w:val="18"/>
-          <w:szCs w:val="18"/>
-        </w:rPr>
-        <w:t>(z. B. Wegzug aus der Stadt, Änderungen des Erwerbspensums, Kita-Wechsel) melden müssen und dass Abwese</w:t>
-      </w:r>
-      <w:r>
-        <w:rPr>
-          <w:sz w:val="18"/>
-          <w:szCs w:val="18"/>
-        </w:rPr>
-        <w:t>n</w:t>
-      </w:r>
-      <w:r>
-        <w:rPr>
-          <w:sz w:val="18"/>
-          <w:szCs w:val="18"/>
-        </w:rPr>
-        <w:t>heiten des betreuten Kindes ab 30 Tagen zu einer Unterbrechung des Gutscheinanspruchs fü</w:t>
-      </w:r>
-      <w:r>
-        <w:rPr>
-          <w:sz w:val="18"/>
-          <w:szCs w:val="18"/>
-        </w:rPr>
-        <w:t>h</w:t>
-      </w:r>
-      <w:r>
-        <w:rPr>
-          <w:sz w:val="18"/>
-          <w:szCs w:val="18"/>
-        </w:rPr>
-        <w:t xml:space="preserve">ren. Ausgenommen davon sind Abwesenheiten wegen Krankheit, Unfall und während </w:t>
-      </w:r>
-      <w:r>
-        <w:rPr>
-          <w:sz w:val="18"/>
-          <w:szCs w:val="18"/>
-        </w:rPr>
-        <w:t xml:space="preserve">der </w:t>
-      </w:r>
-      <w:r>
-        <w:rPr>
-          <w:sz w:val="18"/>
-          <w:szCs w:val="18"/>
-        </w:rPr>
-        <w:t>Dauer des gesetzlichen Mutterschaftsurlaubs</w:t>
-      </w:r>
-      <w:r>
-        <w:rPr>
-          <w:sz w:val="18"/>
-          <w:szCs w:val="18"/>
-        </w:rPr>
-        <w:t>[3].</w:t>
-      </w:r>
     </w:p>
     <w:p>
       <w:pPr>
@@ -875,22 +786,87 @@
           <w:szCs w:val="18"/>
         </w:rPr>
       </w:pPr>
+      <w:r>
+        <w:rPr>
+          <w:sz w:val="18"/>
+          <w:szCs w:val="18"/>
+        </w:rPr>
+        <w:t>Bitte beachten Sie auch, dass Sie uns veränderte persönliche Verhältnisse</w:t>
+      </w:r>
+      <w:r>
+        <w:rPr>
+          <w:sz w:val="18"/>
+          <w:szCs w:val="18"/>
+          <w:vertAlign w:val="superscript"/>
+        </w:rPr>
+        <w:t xml:space="preserve"> </w:t>
+      </w:r>
+      <w:r>
+        <w:rPr>
+          <w:sz w:val="18"/>
+          <w:szCs w:val="18"/>
+        </w:rPr>
+        <w:t>(z. B. Wegzug aus der Stadt, Änderungen des Erwerbspensums, Kita-Wechsel) melden müssen und dass Abwese</w:t>
+      </w:r>
+      <w:r>
+        <w:rPr>
+          <w:sz w:val="18"/>
+          <w:szCs w:val="18"/>
+        </w:rPr>
+        <w:t>n</w:t>
+      </w:r>
+      <w:r>
+        <w:rPr>
+          <w:sz w:val="18"/>
+          <w:szCs w:val="18"/>
+        </w:rPr>
+        <w:t>heiten des betreuten Kindes ab 30 Tagen zu einer Unterbrechung des Gutscheinanspruchs fü</w:t>
+      </w:r>
+      <w:r>
+        <w:rPr>
+          <w:sz w:val="18"/>
+          <w:szCs w:val="18"/>
+        </w:rPr>
+        <w:t>h</w:t>
+      </w:r>
+      <w:r>
+        <w:rPr>
+          <w:sz w:val="18"/>
+          <w:szCs w:val="18"/>
+        </w:rPr>
+        <w:t xml:space="preserve">ren. Ausgenommen davon sind Abwesenheiten wegen Krankheit, Unfall und während </w:t>
+      </w:r>
+      <w:r>
+        <w:rPr>
+          <w:sz w:val="18"/>
+          <w:szCs w:val="18"/>
+        </w:rPr>
+        <w:t xml:space="preserve">der </w:t>
+      </w:r>
+      <w:r>
+        <w:rPr>
+          <w:sz w:val="18"/>
+          <w:szCs w:val="18"/>
+        </w:rPr>
+        <w:t>Dauer des gesetzlichen Mutterschaftsurlaubs</w:t>
+      </w:r>
+      <w:r>
+        <w:rPr>
+          <w:sz w:val="18"/>
+          <w:szCs w:val="18"/>
+        </w:rPr>
+        <w:t>[3].</w:t>
+      </w:r>
     </w:p>
     <w:p>
       <w:pPr>
         <w:pStyle w:val="Text"/>
-        <w:rPr>
-          <w:sz w:val="18"/>
-          <w:szCs w:val="18"/>
-        </w:rPr>
-      </w:pPr>
-      <w:r>
-        <w:rPr>
-          <w:sz w:val="18"/>
-          <w:szCs w:val="18"/>
-        </w:rPr>
-        <w:t xml:space="preserve">Für die Zusammenarbeit danken wir Ihnen. </w:t>
-      </w:r>
+        <w:jc w:val="both"/>
+        <w:rPr>
+          <w:sz w:val="18"/>
+          <w:szCs w:val="18"/>
+        </w:rPr>
+      </w:pPr>
     </w:p>
     <w:p>
       <w:pPr>
@@ -900,6 +876,13 @@
           <w:szCs w:val="18"/>
         </w:rPr>
       </w:pPr>
+      <w:r>
+        <w:rPr>
+          <w:sz w:val="18"/>
+          <w:szCs w:val="18"/>
+        </w:rPr>
+        <w:t xml:space="preserve">Für die Zusammenarbeit danken wir Ihnen. </w:t>
+      </w:r>
     </w:p>
     <w:p>
       <w:pPr>
@@ -909,36 +892,45 @@
           <w:szCs w:val="18"/>
         </w:rPr>
       </w:pPr>
-      <w:r>
-        <w:rPr>
-          <w:sz w:val="18"/>
-          <w:szCs w:val="18"/>
-        </w:rPr>
-        <w:t>Freundliche Grüsse</w:t>
-      </w:r>
     </w:p>
     <w:p>
       <w:pPr>
         <w:pStyle w:val="Text"/>
         <w:rPr>
-          <w:rFonts w:cs="Arial"/>
-          <w:sz w:val="18"/>
-          <w:szCs w:val="18"/>
-        </w:rPr>
-      </w:pPr>
-      <w:r>
-        <w:rPr>
-          <w:rFonts w:cs="Arial"/>
-          <w:sz w:val="18"/>
-          <w:szCs w:val="18"/>
-        </w:rPr>
-        <w:t>Jugendamt der Stadt Bern</w:t>
+          <w:sz w:val="18"/>
+          <w:szCs w:val="18"/>
+        </w:rPr>
+      </w:pPr>
+      <w:r>
+        <w:rPr>
+          <w:sz w:val="18"/>
+          <w:szCs w:val="18"/>
+        </w:rPr>
+        <w:t>Freundliche Grüsse</w:t>
       </w:r>
     </w:p>
     <w:p>
       <w:pPr>
         <w:pStyle w:val="Text"/>
         <w:rPr>
+          <w:rFonts w:cs="Arial"/>
+          <w:sz w:val="18"/>
+          <w:szCs w:val="18"/>
+        </w:rPr>
+      </w:pPr>
+      <w:r>
+        <w:rPr>
+          <w:rFonts w:cs="Arial"/>
+          <w:sz w:val="18"/>
+          <w:szCs w:val="18"/>
+        </w:rPr>
+        <w:t>Jugendamt der Stadt Bern</w:t>
+      </w:r>
+    </w:p>
+    <w:p>
+      <w:pPr>
+        <w:pStyle w:val="Text"/>
+        <w:rPr>
           <w:b/>
           <w:sz w:val="18"/>
           <w:szCs w:val="18"/>
@@ -951,23 +943,7 @@
           <w:szCs w:val="18"/>
         </w:rPr>
         <w:lastRenderedPageBreak/>
-        <w:t>Beilagen: Betreuungsgutscheine und F</w:t>
-      </w:r>
-      <w:r>
-        <w:rPr>
-          <w:rFonts w:cs="Arial"/>
-          <w:sz w:val="18"/>
-          <w:szCs w:val="18"/>
-        </w:rPr>
-        <w:t>i</w:t>
-      </w:r>
-      <w:r>
-        <w:rPr>
-          <w:rFonts w:cs="Arial"/>
-          <w:sz w:val="18"/>
-          <w:szCs w:val="18"/>
-        </w:rPr>
-        <w:t>nanzielle Situ</w:t>
+        <w:t>Beilagen: Betreuungsgutscheine und Finanzielle Situ</w:t>
       </w:r>
       <w:r>
         <w:rPr>
@@ -4559,7 +4535,7 @@
 </file>
 
 <file path=customXml/itemProps1.xml><?xml version="1.0" encoding="utf-8"?>
-<ds:datastoreItem xmlns:ds="http://schemas.openxmlformats.org/officeDocument/2006/customXml" ds:itemID="{9AA8CB22-22D9-48B3-9A0A-99535283DC8B}">
+<ds:datastoreItem xmlns:ds="http://schemas.openxmlformats.org/officeDocument/2006/customXml" ds:itemID="{79AF655D-B532-4C88-B0EC-19C8AD26098B}">
   <ds:schemaRefs>
     <ds:schemaRef ds:uri="http://schemas.openxmlformats.org/officeDocument/2006/bibliography"/>
   </ds:schemaRefs>

</xml_diff>

<commit_message>
EBEGU-537: Added creation date to server bean for dokuments
</commit_message>
<xml_diff>
--- a/ebegu-server/src/main/resources/vorlagen/Begleitschreiben.docx
+++ b/ebegu-server/src/main/resources/vorlagen/Begleitschreiben.docx
@@ -1,6 +1,6 @@
 
 <file path=word/document.xml><?xml version="1.0" encoding="utf-8"?>
-<w:document xmlns:wpc="http://schemas.microsoft.com/office/word/2010/wordprocessingCanvas" xmlns:mc="http://schemas.openxmlformats.org/markup-compatibility/2006" xmlns:o="urn:schemas-microsoft-com:office:office" xmlns:r="http://schemas.openxmlformats.org/officeDocument/2006/relationships" xmlns:m="http://schemas.openxmlformats.org/officeDocument/2006/math" xmlns:v="urn:schemas-microsoft-com:vml" xmlns:wp14="http://schemas.microsoft.com/office/word/2010/wordprocessingDrawing" xmlns:wp="http://schemas.openxmlformats.org/drawingml/2006/wordprocessingDrawing" xmlns:w10="urn:schemas-microsoft-com:office:word" xmlns:w="http://schemas.openxmlformats.org/wordprocessingml/2006/main" xmlns:w14="http://schemas.microsoft.com/office/word/2010/wordml" xmlns:wpg="http://schemas.microsoft.com/office/word/2010/wordprocessingGroup" xmlns:wpi="http://schemas.microsoft.com/office/word/2010/wordprocessingInk" xmlns:wne="http://schemas.microsoft.com/office/word/2006/wordml" xmlns:wps="http://schemas.microsoft.com/office/word/2010/wordprocessingShape" mc:Ignorable="w14 wp14">
+<w:document xmlns:wpc="http://schemas.microsoft.com/office/word/2010/wordprocessingCanvas" xmlns:mc="http://schemas.openxmlformats.org/markup-compatibility/2006" xmlns:o="urn:schemas-microsoft-com:office:office" xmlns:r="http://schemas.openxmlformats.org/officeDocument/2006/relationships" xmlns:m="http://schemas.openxmlformats.org/officeDocument/2006/math" xmlns:v="urn:schemas-microsoft-com:vml" xmlns:wp14="http://schemas.microsoft.com/office/word/2010/wordprocessingDrawing" xmlns:wp="http://schemas.openxmlformats.org/drawingml/2006/wordprocessingDrawing" xmlns:w10="urn:schemas-microsoft-com:office:word" xmlns:w="http://schemas.openxmlformats.org/wordprocessingml/2006/main" xmlns:w14="http://schemas.microsoft.com/office/word/2010/wordml" xmlns:w15="http://schemas.microsoft.com/office/word/2012/wordml" xmlns:wpg="http://schemas.microsoft.com/office/word/2010/wordprocessingGroup" xmlns:wpi="http://schemas.microsoft.com/office/word/2010/wordprocessingInk" xmlns:wne="http://schemas.microsoft.com/office/word/2006/wordml" xmlns:wps="http://schemas.microsoft.com/office/word/2010/wordprocessingShape" mc:Ignorable="w14 w15 wp14">
   <w:body>
     <w:tbl>
       <w:tblPr>
@@ -282,17 +282,16 @@
     <w:p>
       <w:pPr>
         <w:pStyle w:val="Text"/>
-        <w:rPr>
-          <w:sz w:val="18"/>
-          <w:szCs w:val="18"/>
-          <w:lang w:val="de-DE"/>
-        </w:rPr>
-      </w:pPr>
-      <w:r>
-        <w:rPr>
-          <w:sz w:val="18"/>
-          <w:szCs w:val="18"/>
-          <w:lang w:val="de-DE"/>
+        <w:jc w:val="both"/>
+        <w:rPr>
+          <w:sz w:val="18"/>
+          <w:szCs w:val="18"/>
+        </w:rPr>
+      </w:pPr>
+      <w:r>
+        <w:rPr>
+          <w:sz w:val="18"/>
+          <w:szCs w:val="18"/>
         </w:rPr>
         <w:t>B</w:t>
       </w:r>
@@ -300,7 +299,6 @@
         <w:rPr>
           <w:sz w:val="18"/>
           <w:szCs w:val="18"/>
-          <w:lang w:val="de-DE"/>
         </w:rPr>
         <w:t>ern</w:t>
       </w:r>
@@ -315,7 +313,6 @@
         <w:rPr>
           <w:sz w:val="18"/>
           <w:szCs w:val="18"/>
-          <w:lang w:val="de-DE"/>
         </w:rPr>
         <w:fldChar w:fldCharType="begin"/>
       </w:r>
@@ -323,34 +320,22 @@
         <w:rPr>
           <w:sz w:val="18"/>
           <w:szCs w:val="18"/>
-          <w:lang w:val="de-DE"/>
-        </w:rPr>
-        <w:instrText xml:space="preserve"> DATE  </w:instrText>
-      </w:r>
-      <w:r>
-        <w:rPr>
-          <w:sz w:val="18"/>
-          <w:szCs w:val="18"/>
-          <w:lang w:val="de-DE"/>
-        </w:rPr>
-        <w:fldChar w:fldCharType="separate"/>
-      </w:r>
-      <w:r>
-        <w:rPr>
-          <w:noProof/>
-          <w:sz w:val="18"/>
-          <w:szCs w:val="18"/>
-          <w:lang w:val="de-DE"/>
-        </w:rPr>
-        <w:t>25.10.2016</w:t>
-      </w:r>
-      <w:r>
-        <w:rPr>
-          <w:sz w:val="18"/>
-          <w:szCs w:val="18"/>
-          <w:lang w:val="de-DE"/>
+        </w:rPr>
+        <w:instrText xml:space="preserve"> DOCVARIABLE  FIELD_begleitschreiben.dateCreate  \* MERGEFORMAT </w:instrText>
+      </w:r>
+      <w:r>
+        <w:rPr>
+          <w:sz w:val="18"/>
+          <w:szCs w:val="18"/>
         </w:rPr>
         <w:fldChar w:fldCharType="end"/>
+      </w:r>
+      <w:r>
+        <w:rPr>
+          <w:sz w:val="18"/>
+          <w:szCs w:val="18"/>
+        </w:rPr>
+        <w:t xml:space="preserve">  </w:t>
       </w:r>
       <w:bookmarkStart w:id="3" w:name="_GoBack"/>
       <w:bookmarkEnd w:id="3"/>
@@ -358,8 +343,8 @@
     <w:p>
       <w:pPr>
         <w:pStyle w:val="Text"/>
-        <w:rPr>
-          <w:b/>
+        <w:jc w:val="both"/>
+        <w:rPr>
           <w:sz w:val="18"/>
           <w:szCs w:val="18"/>
         </w:rPr>
@@ -535,21 +520,7 @@
           <w:sz w:val="18"/>
           <w:szCs w:val="18"/>
         </w:rPr>
-        <w:t>gestützt auf das Reglement vom 30. August 2012 über die familienergänzende Betreuung von Kindern und Jugendlichen (Betreuungsregl</w:t>
-      </w:r>
-      <w:r>
-        <w:rPr>
-          <w:sz w:val="18"/>
-          <w:szCs w:val="18"/>
-        </w:rPr>
-        <w:t>e</w:t>
-      </w:r>
-      <w:r>
-        <w:rPr>
-          <w:sz w:val="18"/>
-          <w:szCs w:val="18"/>
-        </w:rPr>
-        <w:t>ment, FEBR) und die ausführende Verordnung (FEBVO)</w:t>
+        <w:t>gestützt auf das Reglement vom 30. August 2012 über die familienergänzende Betreuung von Kindern und Jugendlichen (Betreuungsreglement, FEBR) und die ausführende Verordnung (FEBVO)</w:t>
       </w:r>
       <w:r>
         <w:rPr>
@@ -570,35 +541,7 @@
           <w:sz w:val="18"/>
           <w:szCs w:val="18"/>
         </w:rPr>
-        <w:t>einen namhaften Beitrag an die fam</w:t>
-      </w:r>
-      <w:r>
-        <w:rPr>
-          <w:sz w:val="18"/>
-          <w:szCs w:val="18"/>
-        </w:rPr>
-        <w:t>i</w:t>
-      </w:r>
-      <w:r>
-        <w:rPr>
-          <w:sz w:val="18"/>
-          <w:szCs w:val="18"/>
-        </w:rPr>
-        <w:t>lienergänzende Betreuung Ihres Kindes / Ihrer Kinder in der von Ihnen gewählten Kindertage</w:t>
-      </w:r>
-      <w:r>
-        <w:rPr>
-          <w:sz w:val="18"/>
-          <w:szCs w:val="18"/>
-        </w:rPr>
-        <w:t>s</w:t>
-      </w:r>
-      <w:r>
-        <w:rPr>
-          <w:sz w:val="18"/>
-          <w:szCs w:val="18"/>
-        </w:rPr>
-        <w:t xml:space="preserve">stätte gewähren kann. </w:t>
+        <w:t xml:space="preserve">einen namhaften Beitrag an die familienergänzende Betreuung Ihres Kindes / Ihrer Kinder in der von Ihnen gewählten Kindertagesstätte gewähren kann. </w:t>
       </w:r>
     </w:p>
     <w:p>
@@ -625,21 +568,7 @@
           <w:sz w:val="18"/>
           <w:szCs w:val="18"/>
         </w:rPr>
-        <w:t>Sie erhalten in der Beilage den entsprechenden Betreuungsgutschein und die detaillierten B</w:t>
-      </w:r>
-      <w:r>
-        <w:rPr>
-          <w:sz w:val="18"/>
-          <w:szCs w:val="18"/>
-        </w:rPr>
-        <w:t>e</w:t>
-      </w:r>
-      <w:r>
-        <w:rPr>
-          <w:sz w:val="18"/>
-          <w:szCs w:val="18"/>
-        </w:rPr>
-        <w:t>rechnungsgrundlagen, die auf dem Erwerbspensum</w:t>
+        <w:t>Sie erhalten in der Beilage den entsprechenden Betreuungsgutschein und die detaillierten Berechnungsgrundlagen, die auf dem Erwerbspensum</w:t>
       </w:r>
       <w:r>
         <w:rPr>
@@ -653,35 +582,7 @@
           <w:sz w:val="18"/>
           <w:szCs w:val="18"/>
         </w:rPr>
-        <w:t xml:space="preserve"> den wirtschaftlichen Verhältnissen und der Familiengrösse gemäss Ihren Angaben basieren. Wir weisen darauf hin, dass Ihnen die Ve</w:t>
-      </w:r>
-      <w:r>
-        <w:rPr>
-          <w:sz w:val="18"/>
-          <w:szCs w:val="18"/>
-        </w:rPr>
-        <w:t>r</w:t>
-      </w:r>
-      <w:r>
-        <w:rPr>
-          <w:sz w:val="18"/>
-          <w:szCs w:val="18"/>
-        </w:rPr>
-        <w:t>günstigung aus dem Gutschein nicht direkt ausbezahlt, sondern auf der Rechnung Ihrer Kinde</w:t>
-      </w:r>
-      <w:r>
-        <w:rPr>
-          <w:sz w:val="18"/>
-          <w:szCs w:val="18"/>
-        </w:rPr>
-        <w:t>r</w:t>
-      </w:r>
-      <w:r>
-        <w:rPr>
-          <w:sz w:val="18"/>
-          <w:szCs w:val="18"/>
-        </w:rPr>
-        <w:t>tagesstätte abgezogen wird.</w:t>
+        <w:t xml:space="preserve"> den wirtschaftlichen Verhältnissen und der Familiengrösse gemäss Ihren Angaben basieren. Wir weisen darauf hin, dass Ihnen die Vergünstigung aus dem Gutschein nicht direkt ausbezahlt, sondern auf der Rechnung Ihrer Kindertagesstätte abgezogen wird.</w:t>
       </w:r>
     </w:p>
     <w:p>
@@ -806,35 +707,7 @@
           <w:sz w:val="18"/>
           <w:szCs w:val="18"/>
         </w:rPr>
-        <w:t>(z. B. Wegzug aus der Stadt, Änderungen des Erwerbspensums, Kita-Wechsel) melden müssen und dass Abwese</w:t>
-      </w:r>
-      <w:r>
-        <w:rPr>
-          <w:sz w:val="18"/>
-          <w:szCs w:val="18"/>
-        </w:rPr>
-        <w:t>n</w:t>
-      </w:r>
-      <w:r>
-        <w:rPr>
-          <w:sz w:val="18"/>
-          <w:szCs w:val="18"/>
-        </w:rPr>
-        <w:t>heiten des betreuten Kindes ab 30 Tagen zu einer Unterbrechung des Gutscheinanspruchs fü</w:t>
-      </w:r>
-      <w:r>
-        <w:rPr>
-          <w:sz w:val="18"/>
-          <w:szCs w:val="18"/>
-        </w:rPr>
-        <w:t>h</w:t>
-      </w:r>
-      <w:r>
-        <w:rPr>
-          <w:sz w:val="18"/>
-          <w:szCs w:val="18"/>
-        </w:rPr>
-        <w:t xml:space="preserve">ren. Ausgenommen davon sind Abwesenheiten wegen Krankheit, Unfall und während </w:t>
+        <w:t xml:space="preserve">(z. B. Wegzug aus der Stadt, Änderungen des Erwerbspensums, Kita-Wechsel) melden müssen und dass Abwesenheiten des betreuten Kindes ab 30 Tagen zu einer Unterbrechung des Gutscheinanspruchs führen. Ausgenommen davon sind Abwesenheiten wegen Krankheit, Unfall und während </w:t>
       </w:r>
       <w:r>
         <w:rPr>
@@ -942,24 +815,7 @@
           <w:sz w:val="18"/>
           <w:szCs w:val="18"/>
         </w:rPr>
-        <w:lastRenderedPageBreak/>
-        <w:t>Beilagen: Betreuungsgutscheine und Finanzielle Situ</w:t>
-      </w:r>
-      <w:r>
-        <w:rPr>
-          <w:rFonts w:cs="Arial"/>
-          <w:sz w:val="18"/>
-          <w:szCs w:val="18"/>
-        </w:rPr>
-        <w:t>a</w:t>
-      </w:r>
-      <w:r>
-        <w:rPr>
-          <w:rFonts w:cs="Arial"/>
-          <w:sz w:val="18"/>
-          <w:szCs w:val="18"/>
-        </w:rPr>
-        <w:t>tion</w:t>
+        <w:t>Beilagen: Betreuungsgutscheine und Finanzielle Situation</w:t>
       </w:r>
     </w:p>
     <w:p>
@@ -975,6 +831,7 @@
           <w:sz w:val="12"/>
           <w:szCs w:val="12"/>
         </w:rPr>
+        <w:lastRenderedPageBreak/>
         <w:t>______________________________</w:t>
       </w:r>
     </w:p>
@@ -988,9 +845,9 @@
       </w:pPr>
     </w:p>
     <w:sectPr>
-      <w:headerReference w:type="default" r:id="rId9"/>
-      <w:footerReference w:type="default" r:id="rId10"/>
-      <w:headerReference w:type="first" r:id="rId11"/>
+      <w:headerReference w:type="default" r:id="rId8"/>
+      <w:footerReference w:type="default" r:id="rId9"/>
+      <w:headerReference w:type="first" r:id="rId10"/>
       <w:pgSz w:w="11906" w:h="16838" w:code="9"/>
       <w:pgMar w:top="454" w:right="1418" w:bottom="454" w:left="1985" w:header="397" w:footer="397" w:gutter="0"/>
       <w:paperSrc w:first="7" w:other="7"/>
@@ -1005,7 +862,7 @@
 </file>
 
 <file path=word/endnotes.xml><?xml version="1.0" encoding="utf-8"?>
-<w:endnotes xmlns:wpc="http://schemas.microsoft.com/office/word/2010/wordprocessingCanvas" xmlns:mc="http://schemas.openxmlformats.org/markup-compatibility/2006" xmlns:o="urn:schemas-microsoft-com:office:office" xmlns:r="http://schemas.openxmlformats.org/officeDocument/2006/relationships" xmlns:m="http://schemas.openxmlformats.org/officeDocument/2006/math" xmlns:v="urn:schemas-microsoft-com:vml" xmlns:wp14="http://schemas.microsoft.com/office/word/2010/wordprocessingDrawing" xmlns:wp="http://schemas.openxmlformats.org/drawingml/2006/wordprocessingDrawing" xmlns:w10="urn:schemas-microsoft-com:office:word" xmlns:w="http://schemas.openxmlformats.org/wordprocessingml/2006/main" xmlns:w14="http://schemas.microsoft.com/office/word/2010/wordml" xmlns:wpg="http://schemas.microsoft.com/office/word/2010/wordprocessingGroup" xmlns:wpi="http://schemas.microsoft.com/office/word/2010/wordprocessingInk" xmlns:wne="http://schemas.microsoft.com/office/word/2006/wordml" xmlns:wps="http://schemas.microsoft.com/office/word/2010/wordprocessingShape" mc:Ignorable="w14 wp14">
+<w:endnotes xmlns:wpc="http://schemas.microsoft.com/office/word/2010/wordprocessingCanvas" xmlns:mc="http://schemas.openxmlformats.org/markup-compatibility/2006" xmlns:o="urn:schemas-microsoft-com:office:office" xmlns:r="http://schemas.openxmlformats.org/officeDocument/2006/relationships" xmlns:m="http://schemas.openxmlformats.org/officeDocument/2006/math" xmlns:v="urn:schemas-microsoft-com:vml" xmlns:wp14="http://schemas.microsoft.com/office/word/2010/wordprocessingDrawing" xmlns:wp="http://schemas.openxmlformats.org/drawingml/2006/wordprocessingDrawing" xmlns:w10="urn:schemas-microsoft-com:office:word" xmlns:w="http://schemas.openxmlformats.org/wordprocessingml/2006/main" xmlns:w14="http://schemas.microsoft.com/office/word/2010/wordml" xmlns:w15="http://schemas.microsoft.com/office/word/2012/wordml" xmlns:wpg="http://schemas.microsoft.com/office/word/2010/wordprocessingGroup" xmlns:wpi="http://schemas.microsoft.com/office/word/2010/wordprocessingInk" xmlns:wne="http://schemas.microsoft.com/office/word/2006/wordml" xmlns:wps="http://schemas.microsoft.com/office/word/2010/wordprocessingShape" mc:Ignorable="w14 w15 wp14">
   <w:endnote w:type="separator" w:id="-1">
     <w:p>
       <w:r>
@@ -1024,7 +881,7 @@
 </file>
 
 <file path=word/footer1.xml><?xml version="1.0" encoding="utf-8"?>
-<w:ftr xmlns:wpc="http://schemas.microsoft.com/office/word/2010/wordprocessingCanvas" xmlns:mc="http://schemas.openxmlformats.org/markup-compatibility/2006" xmlns:o="urn:schemas-microsoft-com:office:office" xmlns:r="http://schemas.openxmlformats.org/officeDocument/2006/relationships" xmlns:m="http://schemas.openxmlformats.org/officeDocument/2006/math" xmlns:v="urn:schemas-microsoft-com:vml" xmlns:wp14="http://schemas.microsoft.com/office/word/2010/wordprocessingDrawing" xmlns:wp="http://schemas.openxmlformats.org/drawingml/2006/wordprocessingDrawing" xmlns:w10="urn:schemas-microsoft-com:office:word" xmlns:w="http://schemas.openxmlformats.org/wordprocessingml/2006/main" xmlns:w14="http://schemas.microsoft.com/office/word/2010/wordml" xmlns:wpg="http://schemas.microsoft.com/office/word/2010/wordprocessingGroup" xmlns:wpi="http://schemas.microsoft.com/office/word/2010/wordprocessingInk" xmlns:wne="http://schemas.microsoft.com/office/word/2006/wordml" xmlns:wps="http://schemas.microsoft.com/office/word/2010/wordprocessingShape" mc:Ignorable="w14 wp14">
+<w:ftr xmlns:wpc="http://schemas.microsoft.com/office/word/2010/wordprocessingCanvas" xmlns:mc="http://schemas.openxmlformats.org/markup-compatibility/2006" xmlns:o="urn:schemas-microsoft-com:office:office" xmlns:r="http://schemas.openxmlformats.org/officeDocument/2006/relationships" xmlns:m="http://schemas.openxmlformats.org/officeDocument/2006/math" xmlns:v="urn:schemas-microsoft-com:vml" xmlns:wp14="http://schemas.microsoft.com/office/word/2010/wordprocessingDrawing" xmlns:wp="http://schemas.openxmlformats.org/drawingml/2006/wordprocessingDrawing" xmlns:w10="urn:schemas-microsoft-com:office:word" xmlns:w="http://schemas.openxmlformats.org/wordprocessingml/2006/main" xmlns:w14="http://schemas.microsoft.com/office/word/2010/wordml" xmlns:w15="http://schemas.microsoft.com/office/word/2012/wordml" xmlns:wpg="http://schemas.microsoft.com/office/word/2010/wordprocessingGroup" xmlns:wpi="http://schemas.microsoft.com/office/word/2010/wordprocessingInk" xmlns:wne="http://schemas.microsoft.com/office/word/2006/wordml" xmlns:wps="http://schemas.microsoft.com/office/word/2010/wordprocessingShape" mc:Ignorable="w14 w15 wp14">
   <w:p>
     <w:pPr>
       <w:spacing w:line="160" w:lineRule="exact"/>
@@ -1068,21 +925,7 @@
         <w:sz w:val="12"/>
         <w:szCs w:val="12"/>
       </w:rPr>
-      <w:t>Der Erwerbstätigkeit gleichgestellt sind: anerkannte Ausbildung und Vermittlungsfähigkeit Arbeitsloser. Anspruch besteht auch bei gesundheitlich bedingter Einschränkung der Betreuungsfähigkeit, bei festgestelltem Bedarf nach familienergänzender Kinderbetreuung aufgrund einer kindesschutzrechtlichen Mas</w:t>
-    </w:r>
-    <w:r>
-      <w:rPr>
-        <w:sz w:val="12"/>
-        <w:szCs w:val="12"/>
-      </w:rPr>
-      <w:t>s</w:t>
-    </w:r>
-    <w:r>
-      <w:rPr>
-        <w:sz w:val="12"/>
-        <w:szCs w:val="12"/>
-      </w:rPr>
-      <w:t>nahme oder wenn die soziale Integration des Kindes bzw. die Förderung der Chancen-gleichheit ohne Fremdbetreuung erwiesenermassen gefährdet sind. (Art. 9 FEBR; Art. 9-12 FEBVO).</w:t>
+      <w:t>Der Erwerbstätigkeit gleichgestellt sind: anerkannte Ausbildung und Vermittlungsfähigkeit Arbeitsloser. Anspruch besteht auch bei gesundheitlich bedingter Einschränkung der Betreuungsfähigkeit, bei festgestelltem Bedarf nach familienergänzender Kinderbetreuung aufgrund einer kindesschutzrechtlichen Massnahme oder wenn die soziale Integration des Kindes bzw. die Förderung der Chancen-gleichheit ohne Fremdbetreuung erwiesenermassen gefährdet sind. (Art. 9 FEBR; Art. 9-12 FEBVO).</w:t>
     </w:r>
   </w:p>
   <w:p>
@@ -1113,7 +956,7 @@
 </file>
 
 <file path=word/footnotes.xml><?xml version="1.0" encoding="utf-8"?>
-<w:footnotes xmlns:wpc="http://schemas.microsoft.com/office/word/2010/wordprocessingCanvas" xmlns:mc="http://schemas.openxmlformats.org/markup-compatibility/2006" xmlns:o="urn:schemas-microsoft-com:office:office" xmlns:r="http://schemas.openxmlformats.org/officeDocument/2006/relationships" xmlns:m="http://schemas.openxmlformats.org/officeDocument/2006/math" xmlns:v="urn:schemas-microsoft-com:vml" xmlns:wp14="http://schemas.microsoft.com/office/word/2010/wordprocessingDrawing" xmlns:wp="http://schemas.openxmlformats.org/drawingml/2006/wordprocessingDrawing" xmlns:w10="urn:schemas-microsoft-com:office:word" xmlns:w="http://schemas.openxmlformats.org/wordprocessingml/2006/main" xmlns:w14="http://schemas.microsoft.com/office/word/2010/wordml" xmlns:wpg="http://schemas.microsoft.com/office/word/2010/wordprocessingGroup" xmlns:wpi="http://schemas.microsoft.com/office/word/2010/wordprocessingInk" xmlns:wne="http://schemas.microsoft.com/office/word/2006/wordml" xmlns:wps="http://schemas.microsoft.com/office/word/2010/wordprocessingShape" mc:Ignorable="w14 wp14">
+<w:footnotes xmlns:wpc="http://schemas.microsoft.com/office/word/2010/wordprocessingCanvas" xmlns:mc="http://schemas.openxmlformats.org/markup-compatibility/2006" xmlns:o="urn:schemas-microsoft-com:office:office" xmlns:r="http://schemas.openxmlformats.org/officeDocument/2006/relationships" xmlns:m="http://schemas.openxmlformats.org/officeDocument/2006/math" xmlns:v="urn:schemas-microsoft-com:vml" xmlns:wp14="http://schemas.microsoft.com/office/word/2010/wordprocessingDrawing" xmlns:wp="http://schemas.openxmlformats.org/drawingml/2006/wordprocessingDrawing" xmlns:w10="urn:schemas-microsoft-com:office:word" xmlns:w="http://schemas.openxmlformats.org/wordprocessingml/2006/main" xmlns:w14="http://schemas.microsoft.com/office/word/2010/wordml" xmlns:w15="http://schemas.microsoft.com/office/word/2012/wordml" xmlns:wpg="http://schemas.microsoft.com/office/word/2010/wordprocessingGroup" xmlns:wpi="http://schemas.microsoft.com/office/word/2010/wordprocessingInk" xmlns:wne="http://schemas.microsoft.com/office/word/2006/wordml" xmlns:wps="http://schemas.microsoft.com/office/word/2010/wordprocessingShape" mc:Ignorable="w14 w15 wp14">
   <w:footnote w:type="separator" w:id="-1">
     <w:p>
       <w:r>
@@ -1132,7 +975,7 @@
 </file>
 
 <file path=word/header1.xml><?xml version="1.0" encoding="utf-8"?>
-<w:hdr xmlns:wpc="http://schemas.microsoft.com/office/word/2010/wordprocessingCanvas" xmlns:mc="http://schemas.openxmlformats.org/markup-compatibility/2006" xmlns:o="urn:schemas-microsoft-com:office:office" xmlns:r="http://schemas.openxmlformats.org/officeDocument/2006/relationships" xmlns:m="http://schemas.openxmlformats.org/officeDocument/2006/math" xmlns:v="urn:schemas-microsoft-com:vml" xmlns:wp14="http://schemas.microsoft.com/office/word/2010/wordprocessingDrawing" xmlns:wp="http://schemas.openxmlformats.org/drawingml/2006/wordprocessingDrawing" xmlns:w10="urn:schemas-microsoft-com:office:word" xmlns:w="http://schemas.openxmlformats.org/wordprocessingml/2006/main" xmlns:w14="http://schemas.microsoft.com/office/word/2010/wordml" xmlns:wpg="http://schemas.microsoft.com/office/word/2010/wordprocessingGroup" xmlns:wpi="http://schemas.microsoft.com/office/word/2010/wordprocessingInk" xmlns:wne="http://schemas.microsoft.com/office/word/2006/wordml" xmlns:wps="http://schemas.microsoft.com/office/word/2010/wordprocessingShape" mc:Ignorable="w14 wp14">
+<w:hdr xmlns:wpc="http://schemas.microsoft.com/office/word/2010/wordprocessingCanvas" xmlns:mc="http://schemas.openxmlformats.org/markup-compatibility/2006" xmlns:o="urn:schemas-microsoft-com:office:office" xmlns:r="http://schemas.openxmlformats.org/officeDocument/2006/relationships" xmlns:m="http://schemas.openxmlformats.org/officeDocument/2006/math" xmlns:v="urn:schemas-microsoft-com:vml" xmlns:wp14="http://schemas.microsoft.com/office/word/2010/wordprocessingDrawing" xmlns:wp="http://schemas.openxmlformats.org/drawingml/2006/wordprocessingDrawing" xmlns:w10="urn:schemas-microsoft-com:office:word" xmlns:w="http://schemas.openxmlformats.org/wordprocessingml/2006/main" xmlns:w14="http://schemas.microsoft.com/office/word/2010/wordml" xmlns:w15="http://schemas.microsoft.com/office/word/2012/wordml" xmlns:wpg="http://schemas.microsoft.com/office/word/2010/wordprocessingGroup" xmlns:wpi="http://schemas.microsoft.com/office/word/2010/wordprocessingInk" xmlns:wne="http://schemas.microsoft.com/office/word/2006/wordml" xmlns:wps="http://schemas.microsoft.com/office/word/2010/wordprocessingShape" mc:Ignorable="w14 w15 wp14">
   <w:p>
     <w:pPr>
       <w:pStyle w:val="Kopfzeile"/>
@@ -1140,6 +983,7 @@
     <w:r>
       <w:rPr>
         <w:noProof/>
+        <w:lang w:val="de-DE" w:eastAsia="de-DE"/>
       </w:rPr>
       <w:drawing>
         <wp:anchor distT="0" distB="0" distL="114300" distR="114300" simplePos="0" relativeHeight="251658240" behindDoc="0" locked="0" layoutInCell="1" allowOverlap="1" wp14:anchorId="35DD2D4A" wp14:editId="011F5065">
@@ -1202,7 +1046,7 @@
 </file>
 
 <file path=word/header2.xml><?xml version="1.0" encoding="utf-8"?>
-<w:hdr xmlns:wpc="http://schemas.microsoft.com/office/word/2010/wordprocessingCanvas" xmlns:mc="http://schemas.openxmlformats.org/markup-compatibility/2006" xmlns:o="urn:schemas-microsoft-com:office:office" xmlns:r="http://schemas.openxmlformats.org/officeDocument/2006/relationships" xmlns:m="http://schemas.openxmlformats.org/officeDocument/2006/math" xmlns:v="urn:schemas-microsoft-com:vml" xmlns:wp14="http://schemas.microsoft.com/office/word/2010/wordprocessingDrawing" xmlns:wp="http://schemas.openxmlformats.org/drawingml/2006/wordprocessingDrawing" xmlns:w10="urn:schemas-microsoft-com:office:word" xmlns:w="http://schemas.openxmlformats.org/wordprocessingml/2006/main" xmlns:w14="http://schemas.microsoft.com/office/word/2010/wordml" xmlns:wpg="http://schemas.microsoft.com/office/word/2010/wordprocessingGroup" xmlns:wpi="http://schemas.microsoft.com/office/word/2010/wordprocessingInk" xmlns:wne="http://schemas.microsoft.com/office/word/2006/wordml" xmlns:wps="http://schemas.microsoft.com/office/word/2010/wordprocessingShape" mc:Ignorable="w14 wp14">
+<w:hdr xmlns:wpc="http://schemas.microsoft.com/office/word/2010/wordprocessingCanvas" xmlns:mc="http://schemas.openxmlformats.org/markup-compatibility/2006" xmlns:o="urn:schemas-microsoft-com:office:office" xmlns:r="http://schemas.openxmlformats.org/officeDocument/2006/relationships" xmlns:m="http://schemas.openxmlformats.org/officeDocument/2006/math" xmlns:v="urn:schemas-microsoft-com:vml" xmlns:wp14="http://schemas.microsoft.com/office/word/2010/wordprocessingDrawing" xmlns:wp="http://schemas.openxmlformats.org/drawingml/2006/wordprocessingDrawing" xmlns:w10="urn:schemas-microsoft-com:office:word" xmlns:w="http://schemas.openxmlformats.org/wordprocessingml/2006/main" xmlns:w14="http://schemas.microsoft.com/office/word/2010/wordml" xmlns:w15="http://schemas.microsoft.com/office/word/2012/wordml" xmlns:wpg="http://schemas.microsoft.com/office/word/2010/wordprocessingGroup" xmlns:wpi="http://schemas.microsoft.com/office/word/2010/wordprocessingInk" xmlns:wne="http://schemas.microsoft.com/office/word/2006/wordml" xmlns:wps="http://schemas.microsoft.com/office/word/2010/wordprocessingShape" mc:Ignorable="w14 w15 wp14">
   <w:p>
     <w:pPr>
       <w:pStyle w:val="Kopfzeile"/>
@@ -1220,6 +1064,7 @@
     <w:r>
       <w:rPr>
         <w:noProof/>
+        <w:lang w:val="de-DE" w:eastAsia="de-DE"/>
       </w:rPr>
       <w:drawing>
         <wp:inline distT="0" distB="0" distL="0" distR="0" wp14:anchorId="295BE45F" wp14:editId="4554D466">
@@ -1268,7 +1113,7 @@
 </file>
 
 <file path=word/numbering.xml><?xml version="1.0" encoding="utf-8"?>
-<w:numbering xmlns:wpc="http://schemas.microsoft.com/office/word/2010/wordprocessingCanvas" xmlns:mc="http://schemas.openxmlformats.org/markup-compatibility/2006" xmlns:o="urn:schemas-microsoft-com:office:office" xmlns:r="http://schemas.openxmlformats.org/officeDocument/2006/relationships" xmlns:m="http://schemas.openxmlformats.org/officeDocument/2006/math" xmlns:v="urn:schemas-microsoft-com:vml" xmlns:wp14="http://schemas.microsoft.com/office/word/2010/wordprocessingDrawing" xmlns:wp="http://schemas.openxmlformats.org/drawingml/2006/wordprocessingDrawing" xmlns:w10="urn:schemas-microsoft-com:office:word" xmlns:w="http://schemas.openxmlformats.org/wordprocessingml/2006/main" xmlns:w14="http://schemas.microsoft.com/office/word/2010/wordml" xmlns:wpg="http://schemas.microsoft.com/office/word/2010/wordprocessingGroup" xmlns:wpi="http://schemas.microsoft.com/office/word/2010/wordprocessingInk" xmlns:wne="http://schemas.microsoft.com/office/word/2006/wordml" xmlns:wps="http://schemas.microsoft.com/office/word/2010/wordprocessingShape" mc:Ignorable="w14 wp14">
+<w:numbering xmlns:wpc="http://schemas.microsoft.com/office/word/2010/wordprocessingCanvas" xmlns:mc="http://schemas.openxmlformats.org/markup-compatibility/2006" xmlns:o="urn:schemas-microsoft-com:office:office" xmlns:r="http://schemas.openxmlformats.org/officeDocument/2006/relationships" xmlns:m="http://schemas.openxmlformats.org/officeDocument/2006/math" xmlns:v="urn:schemas-microsoft-com:vml" xmlns:wp14="http://schemas.microsoft.com/office/word/2010/wordprocessingDrawing" xmlns:wp="http://schemas.openxmlformats.org/drawingml/2006/wordprocessingDrawing" xmlns:w10="urn:schemas-microsoft-com:office:word" xmlns:w="http://schemas.openxmlformats.org/wordprocessingml/2006/main" xmlns:w14="http://schemas.microsoft.com/office/word/2010/wordml" xmlns:w15="http://schemas.microsoft.com/office/word/2012/wordml" xmlns:wpg="http://schemas.microsoft.com/office/word/2010/wordprocessingGroup" xmlns:wpi="http://schemas.microsoft.com/office/word/2010/wordprocessingInk" xmlns:wne="http://schemas.microsoft.com/office/word/2006/wordml" xmlns:wps="http://schemas.microsoft.com/office/word/2010/wordprocessingShape" mc:Ignorable="w14 w15 wp14">
   <w:abstractNum w:abstractNumId="0">
     <w:nsid w:val="FFFFFF7C"/>
     <w:multiLevelType w:val="singleLevel"/>
@@ -1846,7 +1691,7 @@
 </file>
 
 <file path=word/styles.xml><?xml version="1.0" encoding="utf-8"?>
-<w:styles xmlns:mc="http://schemas.openxmlformats.org/markup-compatibility/2006" xmlns:r="http://schemas.openxmlformats.org/officeDocument/2006/relationships" xmlns:w="http://schemas.openxmlformats.org/wordprocessingml/2006/main" xmlns:w14="http://schemas.microsoft.com/office/word/2010/wordml" mc:Ignorable="w14">
+<w:styles xmlns:mc="http://schemas.openxmlformats.org/markup-compatibility/2006" xmlns:r="http://schemas.openxmlformats.org/officeDocument/2006/relationships" xmlns:w="http://schemas.openxmlformats.org/wordprocessingml/2006/main" xmlns:w14="http://schemas.microsoft.com/office/word/2010/wordml" xmlns:w15="http://schemas.microsoft.com/office/word/2012/wordml" mc:Ignorable="w14 w15">
   <w:docDefaults>
     <w:rPrDefault>
       <w:rPr>
@@ -1856,7 +1701,7 @@
     </w:rPrDefault>
     <w:pPrDefault/>
   </w:docDefaults>
-  <w:latentStyles w:defLockedState="0" w:defUIPriority="0" w:defSemiHidden="0" w:defUnhideWhenUsed="0" w:defQFormat="0" w:count="267">
+  <w:latentStyles w:defLockedState="0" w:defUIPriority="0" w:defSemiHidden="0" w:defUnhideWhenUsed="0" w:defQFormat="0" w:count="371">
     <w:lsdException w:name="Normal" w:qFormat="1"/>
     <w:lsdException w:name="heading 1" w:qFormat="1"/>
     <w:lsdException w:name="heading 2" w:qFormat="1"/>
@@ -1864,16 +1709,148 @@
     <w:lsdException w:name="heading 4" w:qFormat="1"/>
     <w:lsdException w:name="heading 5" w:qFormat="1"/>
     <w:lsdException w:name="heading 6" w:qFormat="1"/>
-    <w:lsdException w:name="heading 7" w:qFormat="1"/>
-    <w:lsdException w:name="heading 8" w:qFormat="1"/>
-    <w:lsdException w:name="heading 9" w:qFormat="1"/>
-    <w:lsdException w:name="header" w:uiPriority="99"/>
-    <w:lsdException w:name="footer" w:uiPriority="99"/>
-    <w:lsdException w:name="caption" w:qFormat="1"/>
+    <w:lsdException w:name="heading 7" w:semiHidden="1" w:unhideWhenUsed="1" w:qFormat="1"/>
+    <w:lsdException w:name="heading 8" w:semiHidden="1" w:unhideWhenUsed="1" w:qFormat="1"/>
+    <w:lsdException w:name="heading 9" w:semiHidden="1" w:unhideWhenUsed="1" w:qFormat="1"/>
+    <w:lsdException w:name="index 1" w:semiHidden="1" w:unhideWhenUsed="1"/>
+    <w:lsdException w:name="index 2" w:semiHidden="1" w:unhideWhenUsed="1"/>
+    <w:lsdException w:name="index 3" w:semiHidden="1" w:unhideWhenUsed="1"/>
+    <w:lsdException w:name="index 4" w:semiHidden="1" w:unhideWhenUsed="1"/>
+    <w:lsdException w:name="index 5" w:semiHidden="1" w:unhideWhenUsed="1"/>
+    <w:lsdException w:name="index 6" w:semiHidden="1" w:unhideWhenUsed="1"/>
+    <w:lsdException w:name="index 7" w:semiHidden="1" w:unhideWhenUsed="1"/>
+    <w:lsdException w:name="index 8" w:semiHidden="1" w:unhideWhenUsed="1"/>
+    <w:lsdException w:name="index 9" w:semiHidden="1" w:unhideWhenUsed="1"/>
+    <w:lsdException w:name="toc 1" w:semiHidden="1" w:unhideWhenUsed="1"/>
+    <w:lsdException w:name="toc 2" w:semiHidden="1" w:unhideWhenUsed="1"/>
+    <w:lsdException w:name="toc 3" w:semiHidden="1" w:unhideWhenUsed="1"/>
+    <w:lsdException w:name="toc 4" w:semiHidden="1" w:unhideWhenUsed="1"/>
+    <w:lsdException w:name="toc 5" w:semiHidden="1" w:unhideWhenUsed="1"/>
+    <w:lsdException w:name="toc 6" w:semiHidden="1" w:unhideWhenUsed="1"/>
+    <w:lsdException w:name="toc 7" w:semiHidden="1" w:unhideWhenUsed="1"/>
+    <w:lsdException w:name="toc 8" w:semiHidden="1" w:unhideWhenUsed="1"/>
+    <w:lsdException w:name="toc 9" w:semiHidden="1" w:unhideWhenUsed="1"/>
+    <w:lsdException w:name="Normal Indent" w:semiHidden="1" w:unhideWhenUsed="1"/>
+    <w:lsdException w:name="footnote text" w:semiHidden="1" w:unhideWhenUsed="1"/>
+    <w:lsdException w:name="annotation text" w:semiHidden="1" w:unhideWhenUsed="1"/>
+    <w:lsdException w:name="header" w:semiHidden="1" w:uiPriority="99" w:unhideWhenUsed="1"/>
+    <w:lsdException w:name="footer" w:semiHidden="1" w:uiPriority="99" w:unhideWhenUsed="1"/>
+    <w:lsdException w:name="index heading" w:semiHidden="1" w:unhideWhenUsed="1"/>
+    <w:lsdException w:name="caption" w:semiHidden="1" w:unhideWhenUsed="1" w:qFormat="1"/>
+    <w:lsdException w:name="table of figures" w:semiHidden="1" w:unhideWhenUsed="1"/>
+    <w:lsdException w:name="envelope address" w:semiHidden="1" w:unhideWhenUsed="1"/>
+    <w:lsdException w:name="envelope return" w:semiHidden="1" w:unhideWhenUsed="1"/>
+    <w:lsdException w:name="footnote reference" w:semiHidden="1" w:unhideWhenUsed="1"/>
+    <w:lsdException w:name="annotation reference" w:semiHidden="1" w:unhideWhenUsed="1"/>
+    <w:lsdException w:name="line number" w:semiHidden="1" w:unhideWhenUsed="1"/>
+    <w:lsdException w:name="page number" w:semiHidden="1" w:unhideWhenUsed="1"/>
+    <w:lsdException w:name="endnote reference" w:semiHidden="1" w:unhideWhenUsed="1"/>
+    <w:lsdException w:name="endnote text" w:semiHidden="1" w:unhideWhenUsed="1"/>
+    <w:lsdException w:name="table of authorities" w:semiHidden="1" w:unhideWhenUsed="1"/>
+    <w:lsdException w:name="macro" w:semiHidden="1" w:unhideWhenUsed="1"/>
+    <w:lsdException w:name="toa heading" w:semiHidden="1" w:unhideWhenUsed="1"/>
+    <w:lsdException w:name="List" w:semiHidden="1" w:unhideWhenUsed="1"/>
+    <w:lsdException w:name="List Bullet" w:semiHidden="1" w:unhideWhenUsed="1"/>
+    <w:lsdException w:name="List 2" w:semiHidden="1" w:unhideWhenUsed="1"/>
+    <w:lsdException w:name="List 3" w:semiHidden="1" w:unhideWhenUsed="1"/>
+    <w:lsdException w:name="List Bullet 2" w:semiHidden="1" w:unhideWhenUsed="1"/>
+    <w:lsdException w:name="List Bullet 3" w:semiHidden="1" w:unhideWhenUsed="1"/>
+    <w:lsdException w:name="List Bullet 4" w:semiHidden="1" w:unhideWhenUsed="1"/>
+    <w:lsdException w:name="List Bullet 5" w:semiHidden="1" w:unhideWhenUsed="1"/>
+    <w:lsdException w:name="List Number 2" w:semiHidden="1" w:unhideWhenUsed="1"/>
+    <w:lsdException w:name="List Number 3" w:semiHidden="1" w:unhideWhenUsed="1"/>
+    <w:lsdException w:name="List Number 4" w:semiHidden="1" w:unhideWhenUsed="1"/>
+    <w:lsdException w:name="List Number 5" w:semiHidden="1" w:unhideWhenUsed="1"/>
     <w:lsdException w:name="Title" w:qFormat="1"/>
+    <w:lsdException w:name="Closing" w:semiHidden="1" w:unhideWhenUsed="1"/>
+    <w:lsdException w:name="Signature" w:semiHidden="1" w:unhideWhenUsed="1"/>
+    <w:lsdException w:name="Default Paragraph Font" w:semiHidden="1" w:unhideWhenUsed="1"/>
+    <w:lsdException w:name="Body Text" w:semiHidden="1" w:unhideWhenUsed="1"/>
+    <w:lsdException w:name="Body Text Indent" w:semiHidden="1" w:unhideWhenUsed="1"/>
+    <w:lsdException w:name="List Continue" w:semiHidden="1" w:unhideWhenUsed="1"/>
+    <w:lsdException w:name="List Continue 2" w:semiHidden="1" w:unhideWhenUsed="1"/>
+    <w:lsdException w:name="List Continue 3" w:semiHidden="1" w:unhideWhenUsed="1"/>
+    <w:lsdException w:name="List Continue 4" w:semiHidden="1" w:unhideWhenUsed="1"/>
+    <w:lsdException w:name="List Continue 5" w:semiHidden="1" w:unhideWhenUsed="1"/>
+    <w:lsdException w:name="Message Header" w:semiHidden="1" w:unhideWhenUsed="1"/>
     <w:lsdException w:name="Subtitle" w:qFormat="1"/>
+    <w:lsdException w:name="Body Text First Indent 2" w:semiHidden="1" w:unhideWhenUsed="1"/>
+    <w:lsdException w:name="Note Heading" w:semiHidden="1" w:unhideWhenUsed="1"/>
+    <w:lsdException w:name="Body Text 2" w:semiHidden="1" w:unhideWhenUsed="1"/>
+    <w:lsdException w:name="Body Text 3" w:semiHidden="1" w:unhideWhenUsed="1"/>
+    <w:lsdException w:name="Body Text Indent 2" w:semiHidden="1" w:unhideWhenUsed="1"/>
+    <w:lsdException w:name="Body Text Indent 3" w:semiHidden="1" w:unhideWhenUsed="1"/>
+    <w:lsdException w:name="Block Text" w:semiHidden="1" w:unhideWhenUsed="1"/>
+    <w:lsdException w:name="Hyperlink" w:semiHidden="1" w:unhideWhenUsed="1"/>
+    <w:lsdException w:name="FollowedHyperlink" w:semiHidden="1" w:unhideWhenUsed="1"/>
     <w:lsdException w:name="Strong" w:qFormat="1"/>
     <w:lsdException w:name="Emphasis" w:qFormat="1"/>
+    <w:lsdException w:name="Document Map" w:semiHidden="1" w:unhideWhenUsed="1"/>
+    <w:lsdException w:name="Plain Text" w:semiHidden="1" w:unhideWhenUsed="1"/>
+    <w:lsdException w:name="E-mail Signature" w:semiHidden="1" w:unhideWhenUsed="1"/>
+    <w:lsdException w:name="HTML Top of Form" w:semiHidden="1" w:unhideWhenUsed="1"/>
+    <w:lsdException w:name="HTML Bottom of Form" w:semiHidden="1" w:unhideWhenUsed="1"/>
+    <w:lsdException w:name="Normal (Web)" w:semiHidden="1" w:unhideWhenUsed="1"/>
+    <w:lsdException w:name="HTML Acronym" w:semiHidden="1" w:unhideWhenUsed="1"/>
+    <w:lsdException w:name="HTML Address" w:semiHidden="1" w:unhideWhenUsed="1"/>
+    <w:lsdException w:name="HTML Cite" w:semiHidden="1" w:unhideWhenUsed="1"/>
+    <w:lsdException w:name="HTML Code" w:semiHidden="1" w:unhideWhenUsed="1"/>
+    <w:lsdException w:name="HTML Definition" w:semiHidden="1" w:unhideWhenUsed="1"/>
+    <w:lsdException w:name="HTML Keyboard" w:semiHidden="1" w:unhideWhenUsed="1"/>
+    <w:lsdException w:name="HTML Preformatted" w:semiHidden="1" w:unhideWhenUsed="1"/>
+    <w:lsdException w:name="HTML Sample" w:semiHidden="1" w:unhideWhenUsed="1"/>
+    <w:lsdException w:name="HTML Typewriter" w:semiHidden="1" w:unhideWhenUsed="1"/>
+    <w:lsdException w:name="HTML Variable" w:semiHidden="1" w:unhideWhenUsed="1"/>
+    <w:lsdException w:name="Normal Table" w:semiHidden="1" w:unhideWhenUsed="1"/>
+    <w:lsdException w:name="annotation subject" w:semiHidden="1" w:unhideWhenUsed="1"/>
+    <w:lsdException w:name="No List" w:semiHidden="1" w:unhideWhenUsed="1"/>
+    <w:lsdException w:name="Outline List 1" w:semiHidden="1" w:unhideWhenUsed="1"/>
+    <w:lsdException w:name="Outline List 2" w:semiHidden="1" w:unhideWhenUsed="1"/>
+    <w:lsdException w:name="Outline List 3" w:semiHidden="1" w:unhideWhenUsed="1"/>
+    <w:lsdException w:name="Table Simple 1" w:semiHidden="1" w:unhideWhenUsed="1"/>
+    <w:lsdException w:name="Table Simple 2" w:semiHidden="1" w:unhideWhenUsed="1"/>
+    <w:lsdException w:name="Table Simple 3" w:semiHidden="1" w:unhideWhenUsed="1"/>
+    <w:lsdException w:name="Table Classic 1" w:semiHidden="1" w:unhideWhenUsed="1"/>
+    <w:lsdException w:name="Table Classic 2" w:semiHidden="1" w:unhideWhenUsed="1"/>
+    <w:lsdException w:name="Table Classic 3" w:semiHidden="1" w:unhideWhenUsed="1"/>
+    <w:lsdException w:name="Table Classic 4" w:semiHidden="1" w:unhideWhenUsed="1"/>
+    <w:lsdException w:name="Table Colorful 1" w:semiHidden="1" w:unhideWhenUsed="1"/>
+    <w:lsdException w:name="Table Colorful 2" w:semiHidden="1" w:unhideWhenUsed="1"/>
+    <w:lsdException w:name="Table Colorful 3" w:semiHidden="1" w:unhideWhenUsed="1"/>
+    <w:lsdException w:name="Table Columns 1" w:semiHidden="1" w:unhideWhenUsed="1"/>
+    <w:lsdException w:name="Table Columns 2" w:semiHidden="1" w:unhideWhenUsed="1"/>
+    <w:lsdException w:name="Table Columns 3" w:semiHidden="1" w:unhideWhenUsed="1"/>
+    <w:lsdException w:name="Table Columns 4" w:semiHidden="1" w:unhideWhenUsed="1"/>
+    <w:lsdException w:name="Table Columns 5" w:semiHidden="1" w:unhideWhenUsed="1"/>
+    <w:lsdException w:name="Table Grid 1" w:semiHidden="1" w:unhideWhenUsed="1"/>
+    <w:lsdException w:name="Table Grid 2" w:semiHidden="1" w:unhideWhenUsed="1"/>
+    <w:lsdException w:name="Table Grid 3" w:semiHidden="1" w:unhideWhenUsed="1"/>
+    <w:lsdException w:name="Table Grid 4" w:semiHidden="1" w:unhideWhenUsed="1"/>
+    <w:lsdException w:name="Table Grid 5" w:semiHidden="1" w:unhideWhenUsed="1"/>
+    <w:lsdException w:name="Table Grid 6" w:semiHidden="1" w:unhideWhenUsed="1"/>
+    <w:lsdException w:name="Table Grid 7" w:semiHidden="1" w:unhideWhenUsed="1"/>
+    <w:lsdException w:name="Table Grid 8" w:semiHidden="1" w:unhideWhenUsed="1"/>
+    <w:lsdException w:name="Table List 1" w:semiHidden="1" w:unhideWhenUsed="1"/>
+    <w:lsdException w:name="Table List 2" w:semiHidden="1" w:unhideWhenUsed="1"/>
+    <w:lsdException w:name="Table List 3" w:semiHidden="1" w:unhideWhenUsed="1"/>
+    <w:lsdException w:name="Table List 4" w:semiHidden="1" w:unhideWhenUsed="1"/>
+    <w:lsdException w:name="Table List 5" w:semiHidden="1" w:unhideWhenUsed="1"/>
+    <w:lsdException w:name="Table List 6" w:semiHidden="1" w:unhideWhenUsed="1"/>
+    <w:lsdException w:name="Table List 7" w:semiHidden="1" w:unhideWhenUsed="1"/>
+    <w:lsdException w:name="Table List 8" w:semiHidden="1" w:unhideWhenUsed="1"/>
+    <w:lsdException w:name="Table 3D effects 1" w:semiHidden="1" w:unhideWhenUsed="1"/>
+    <w:lsdException w:name="Table 3D effects 2" w:semiHidden="1" w:unhideWhenUsed="1"/>
+    <w:lsdException w:name="Table 3D effects 3" w:semiHidden="1" w:unhideWhenUsed="1"/>
+    <w:lsdException w:name="Table Contemporary" w:semiHidden="1" w:unhideWhenUsed="1"/>
+    <w:lsdException w:name="Table Elegant" w:semiHidden="1" w:unhideWhenUsed="1"/>
+    <w:lsdException w:name="Table Professional" w:semiHidden="1" w:unhideWhenUsed="1"/>
+    <w:lsdException w:name="Table Subtle 1" w:semiHidden="1" w:unhideWhenUsed="1"/>
+    <w:lsdException w:name="Table Subtle 2" w:semiHidden="1" w:unhideWhenUsed="1"/>
+    <w:lsdException w:name="Table Web 1" w:semiHidden="1" w:unhideWhenUsed="1"/>
+    <w:lsdException w:name="Table Web 2" w:semiHidden="1" w:unhideWhenUsed="1"/>
+    <w:lsdException w:name="Table Web 3" w:semiHidden="1" w:unhideWhenUsed="1"/>
+    <w:lsdException w:name="Balloon Text" w:semiHidden="1" w:unhideWhenUsed="1"/>
+    <w:lsdException w:name="Table Theme" w:semiHidden="1" w:unhideWhenUsed="1"/>
     <w:lsdException w:name="Placeholder Text" w:semiHidden="1" w:uiPriority="99"/>
     <w:lsdException w:name="No Spacing" w:uiPriority="1" w:qFormat="1"/>
     <w:lsdException w:name="Light Shading" w:uiPriority="60"/>
@@ -1985,6 +1962,110 @@
     <w:lsdException w:name="Book Title" w:uiPriority="33" w:qFormat="1"/>
     <w:lsdException w:name="Bibliography" w:semiHidden="1" w:uiPriority="37" w:unhideWhenUsed="1"/>
     <w:lsdException w:name="TOC Heading" w:semiHidden="1" w:uiPriority="39" w:unhideWhenUsed="1" w:qFormat="1"/>
+    <w:lsdException w:name="Plain Table 1" w:uiPriority="41"/>
+    <w:lsdException w:name="Plain Table 2" w:uiPriority="42"/>
+    <w:lsdException w:name="Plain Table 3" w:uiPriority="43"/>
+    <w:lsdException w:name="Plain Table 4" w:uiPriority="44"/>
+    <w:lsdException w:name="Plain Table 5" w:uiPriority="45"/>
+    <w:lsdException w:name="Grid Table Light" w:uiPriority="40"/>
+    <w:lsdException w:name="Grid Table 1 Light" w:uiPriority="46"/>
+    <w:lsdException w:name="Grid Table 2" w:uiPriority="47"/>
+    <w:lsdException w:name="Grid Table 3" w:uiPriority="48"/>
+    <w:lsdException w:name="Grid Table 4" w:uiPriority="49"/>
+    <w:lsdException w:name="Grid Table 5 Dark" w:uiPriority="50"/>
+    <w:lsdException w:name="Grid Table 6 Colorful" w:uiPriority="51"/>
+    <w:lsdException w:name="Grid Table 7 Colorful" w:uiPriority="52"/>
+    <w:lsdException w:name="Grid Table 1 Light Accent 1" w:uiPriority="46"/>
+    <w:lsdException w:name="Grid Table 2 Accent 1" w:uiPriority="47"/>
+    <w:lsdException w:name="Grid Table 3 Accent 1" w:uiPriority="48"/>
+    <w:lsdException w:name="Grid Table 4 Accent 1" w:uiPriority="49"/>
+    <w:lsdException w:name="Grid Table 5 Dark Accent 1" w:uiPriority="50"/>
+    <w:lsdException w:name="Grid Table 6 Colorful Accent 1" w:uiPriority="51"/>
+    <w:lsdException w:name="Grid Table 7 Colorful Accent 1" w:uiPriority="52"/>
+    <w:lsdException w:name="Grid Table 1 Light Accent 2" w:uiPriority="46"/>
+    <w:lsdException w:name="Grid Table 2 Accent 2" w:uiPriority="47"/>
+    <w:lsdException w:name="Grid Table 3 Accent 2" w:uiPriority="48"/>
+    <w:lsdException w:name="Grid Table 4 Accent 2" w:uiPriority="49"/>
+    <w:lsdException w:name="Grid Table 5 Dark Accent 2" w:uiPriority="50"/>
+    <w:lsdException w:name="Grid Table 6 Colorful Accent 2" w:uiPriority="51"/>
+    <w:lsdException w:name="Grid Table 7 Colorful Accent 2" w:uiPriority="52"/>
+    <w:lsdException w:name="Grid Table 1 Light Accent 3" w:uiPriority="46"/>
+    <w:lsdException w:name="Grid Table 2 Accent 3" w:uiPriority="47"/>
+    <w:lsdException w:name="Grid Table 3 Accent 3" w:uiPriority="48"/>
+    <w:lsdException w:name="Grid Table 4 Accent 3" w:uiPriority="49"/>
+    <w:lsdException w:name="Grid Table 5 Dark Accent 3" w:uiPriority="50"/>
+    <w:lsdException w:name="Grid Table 6 Colorful Accent 3" w:uiPriority="51"/>
+    <w:lsdException w:name="Grid Table 7 Colorful Accent 3" w:uiPriority="52"/>
+    <w:lsdException w:name="Grid Table 1 Light Accent 4" w:uiPriority="46"/>
+    <w:lsdException w:name="Grid Table 2 Accent 4" w:uiPriority="47"/>
+    <w:lsdException w:name="Grid Table 3 Accent 4" w:uiPriority="48"/>
+    <w:lsdException w:name="Grid Table 4 Accent 4" w:uiPriority="49"/>
+    <w:lsdException w:name="Grid Table 5 Dark Accent 4" w:uiPriority="50"/>
+    <w:lsdException w:name="Grid Table 6 Colorful Accent 4" w:uiPriority="51"/>
+    <w:lsdException w:name="Grid Table 7 Colorful Accent 4" w:uiPriority="52"/>
+    <w:lsdException w:name="Grid Table 1 Light Accent 5" w:uiPriority="46"/>
+    <w:lsdException w:name="Grid Table 2 Accent 5" w:uiPriority="47"/>
+    <w:lsdException w:name="Grid Table 3 Accent 5" w:uiPriority="48"/>
+    <w:lsdException w:name="Grid Table 4 Accent 5" w:uiPriority="49"/>
+    <w:lsdException w:name="Grid Table 5 Dark Accent 5" w:uiPriority="50"/>
+    <w:lsdException w:name="Grid Table 6 Colorful Accent 5" w:uiPriority="51"/>
+    <w:lsdException w:name="Grid Table 7 Colorful Accent 5" w:uiPriority="52"/>
+    <w:lsdException w:name="Grid Table 1 Light Accent 6" w:uiPriority="46"/>
+    <w:lsdException w:name="Grid Table 2 Accent 6" w:uiPriority="47"/>
+    <w:lsdException w:name="Grid Table 3 Accent 6" w:uiPriority="48"/>
+    <w:lsdException w:name="Grid Table 4 Accent 6" w:uiPriority="49"/>
+    <w:lsdException w:name="Grid Table 5 Dark Accent 6" w:uiPriority="50"/>
+    <w:lsdException w:name="Grid Table 6 Colorful Accent 6" w:uiPriority="51"/>
+    <w:lsdException w:name="Grid Table 7 Colorful Accent 6" w:uiPriority="52"/>
+    <w:lsdException w:name="List Table 1 Light" w:uiPriority="46"/>
+    <w:lsdException w:name="List Table 2" w:uiPriority="47"/>
+    <w:lsdException w:name="List Table 3" w:uiPriority="48"/>
+    <w:lsdException w:name="List Table 4" w:uiPriority="49"/>
+    <w:lsdException w:name="List Table 5 Dark" w:uiPriority="50"/>
+    <w:lsdException w:name="List Table 6 Colorful" w:uiPriority="51"/>
+    <w:lsdException w:name="List Table 7 Colorful" w:uiPriority="52"/>
+    <w:lsdException w:name="List Table 1 Light Accent 1" w:uiPriority="46"/>
+    <w:lsdException w:name="List Table 2 Accent 1" w:uiPriority="47"/>
+    <w:lsdException w:name="List Table 3 Accent 1" w:uiPriority="48"/>
+    <w:lsdException w:name="List Table 4 Accent 1" w:uiPriority="49"/>
+    <w:lsdException w:name="List Table 5 Dark Accent 1" w:uiPriority="50"/>
+    <w:lsdException w:name="List Table 6 Colorful Accent 1" w:uiPriority="51"/>
+    <w:lsdException w:name="List Table 7 Colorful Accent 1" w:uiPriority="52"/>
+    <w:lsdException w:name="List Table 1 Light Accent 2" w:uiPriority="46"/>
+    <w:lsdException w:name="List Table 2 Accent 2" w:uiPriority="47"/>
+    <w:lsdException w:name="List Table 3 Accent 2" w:uiPriority="48"/>
+    <w:lsdException w:name="List Table 4 Accent 2" w:uiPriority="49"/>
+    <w:lsdException w:name="List Table 5 Dark Accent 2" w:uiPriority="50"/>
+    <w:lsdException w:name="List Table 6 Colorful Accent 2" w:uiPriority="51"/>
+    <w:lsdException w:name="List Table 7 Colorful Accent 2" w:uiPriority="52"/>
+    <w:lsdException w:name="List Table 1 Light Accent 3" w:uiPriority="46"/>
+    <w:lsdException w:name="List Table 2 Accent 3" w:uiPriority="47"/>
+    <w:lsdException w:name="List Table 3 Accent 3" w:uiPriority="48"/>
+    <w:lsdException w:name="List Table 4 Accent 3" w:uiPriority="49"/>
+    <w:lsdException w:name="List Table 5 Dark Accent 3" w:uiPriority="50"/>
+    <w:lsdException w:name="List Table 6 Colorful Accent 3" w:uiPriority="51"/>
+    <w:lsdException w:name="List Table 7 Colorful Accent 3" w:uiPriority="52"/>
+    <w:lsdException w:name="List Table 1 Light Accent 4" w:uiPriority="46"/>
+    <w:lsdException w:name="List Table 2 Accent 4" w:uiPriority="47"/>
+    <w:lsdException w:name="List Table 3 Accent 4" w:uiPriority="48"/>
+    <w:lsdException w:name="List Table 4 Accent 4" w:uiPriority="49"/>
+    <w:lsdException w:name="List Table 5 Dark Accent 4" w:uiPriority="50"/>
+    <w:lsdException w:name="List Table 6 Colorful Accent 4" w:uiPriority="51"/>
+    <w:lsdException w:name="List Table 7 Colorful Accent 4" w:uiPriority="52"/>
+    <w:lsdException w:name="List Table 1 Light Accent 5" w:uiPriority="46"/>
+    <w:lsdException w:name="List Table 2 Accent 5" w:uiPriority="47"/>
+    <w:lsdException w:name="List Table 3 Accent 5" w:uiPriority="48"/>
+    <w:lsdException w:name="List Table 4 Accent 5" w:uiPriority="49"/>
+    <w:lsdException w:name="List Table 5 Dark Accent 5" w:uiPriority="50"/>
+    <w:lsdException w:name="List Table 6 Colorful Accent 5" w:uiPriority="51"/>
+    <w:lsdException w:name="List Table 7 Colorful Accent 5" w:uiPriority="52"/>
+    <w:lsdException w:name="List Table 1 Light Accent 6" w:uiPriority="46"/>
+    <w:lsdException w:name="List Table 2 Accent 6" w:uiPriority="47"/>
+    <w:lsdException w:name="List Table 3 Accent 6" w:uiPriority="48"/>
+    <w:lsdException w:name="List Table 4 Accent 6" w:uiPriority="49"/>
+    <w:lsdException w:name="List Table 5 Dark Accent 6" w:uiPriority="50"/>
+    <w:lsdException w:name="List Table 6 Colorful Accent 6" w:uiPriority="51"/>
+    <w:lsdException w:name="List Table 7 Colorful Accent 6" w:uiPriority="52"/>
   </w:latentStyles>
   <w:style w:type="paragraph" w:default="1" w:styleId="Standard">
     <w:name w:val="Normal"/>
@@ -2919,6 +3000,12 @@
         <w:insideH w:val="single" w:sz="2" w:space="0" w:color="1F497D" w:themeColor="text2"/>
         <w:insideV w:val="single" w:sz="2" w:space="0" w:color="1F497D" w:themeColor="text2"/>
       </w:tblBorders>
+      <w:tblCellMar>
+        <w:top w:w="0" w:type="dxa"/>
+        <w:left w:w="108" w:type="dxa"/>
+        <w:bottom w:w="0" w:type="dxa"/>
+        <w:right w:w="108" w:type="dxa"/>
+      </w:tblCellMar>
     </w:tblPr>
     <w:tcPr>
       <w:shd w:val="clear" w:color="auto" w:fill="auto"/>
@@ -3010,6 +3097,7 @@
     <w:basedOn w:val="NormaleTabelle"/>
     <w:rsid w:val="00F548B8"/>
     <w:tblPr>
+      <w:tblInd w:w="0" w:type="dxa"/>
       <w:tblBorders>
         <w:top w:val="single" w:sz="4" w:space="0" w:color="auto"/>
         <w:left w:val="single" w:sz="4" w:space="0" w:color="auto"/>
@@ -3018,1206 +3106,12 @@
         <w:insideH w:val="single" w:sz="4" w:space="0" w:color="auto"/>
         <w:insideV w:val="single" w:sz="4" w:space="0" w:color="auto"/>
       </w:tblBorders>
-    </w:tblPr>
-  </w:style>
-  <w:style w:type="character" w:customStyle="1" w:styleId="KopfzeileZchn">
-    <w:name w:val="Kopfzeile Zchn"/>
-    <w:basedOn w:val="Absatz-Standardschriftart"/>
-    <w:link w:val="Kopfzeile"/>
-    <w:uiPriority w:val="99"/>
-    <w:rsid w:val="00FA01F1"/>
-    <w:rPr>
-      <w:rFonts w:ascii="Arial" w:hAnsi="Arial"/>
-    </w:rPr>
-  </w:style>
-  <w:style w:type="character" w:customStyle="1" w:styleId="FuzeileZchn">
-    <w:name w:val="Fußzeile Zchn"/>
-    <w:basedOn w:val="Absatz-Standardschriftart"/>
-    <w:link w:val="Fuzeile"/>
-    <w:uiPriority w:val="99"/>
-    <w:rsid w:val="00B80F52"/>
-    <w:rPr>
-      <w:rFonts w:ascii="Arial" w:hAnsi="Arial"/>
-      <w:spacing w:val="6"/>
-      <w:sz w:val="18"/>
-    </w:rPr>
-  </w:style>
-</w:styles>
-</file>
-
-<file path=word/stylesWithEffects.xml><?xml version="1.0" encoding="utf-8"?>
-<w:styles xmlns:wpc="http://schemas.microsoft.com/office/word/2010/wordprocessingCanvas" xmlns:mc="http://schemas.openxmlformats.org/markup-compatibility/2006" xmlns:o="urn:schemas-microsoft-com:office:office" xmlns:r="http://schemas.openxmlformats.org/officeDocument/2006/relationships" xmlns:m="http://schemas.openxmlformats.org/officeDocument/2006/math" xmlns:v="urn:schemas-microsoft-com:vml" xmlns:wp14="http://schemas.microsoft.com/office/word/2010/wordprocessingDrawing" xmlns:wp="http://schemas.openxmlformats.org/drawingml/2006/wordprocessingDrawing" xmlns:w10="urn:schemas-microsoft-com:office:word" xmlns:w="http://schemas.openxmlformats.org/wordprocessingml/2006/main" xmlns:w14="http://schemas.microsoft.com/office/word/2010/wordml" xmlns:wpg="http://schemas.microsoft.com/office/word/2010/wordprocessingGroup" xmlns:wpi="http://schemas.microsoft.com/office/word/2010/wordprocessingInk" xmlns:wne="http://schemas.microsoft.com/office/word/2006/wordml" xmlns:wps="http://schemas.microsoft.com/office/word/2010/wordprocessingShape" mc:Ignorable="w14 wp14">
-  <w:docDefaults>
-    <w:rPrDefault>
-      <w:rPr>
-        <w:rFonts w:ascii="Times New Roman" w:eastAsia="Times New Roman" w:hAnsi="Times New Roman" w:cs="Times New Roman"/>
-        <w:lang w:val="de-CH" w:eastAsia="de-CH" w:bidi="ar-SA"/>
-      </w:rPr>
-    </w:rPrDefault>
-    <w:pPrDefault/>
-  </w:docDefaults>
-  <w:latentStyles w:defLockedState="0" w:defUIPriority="0" w:defSemiHidden="0" w:defUnhideWhenUsed="0" w:defQFormat="0" w:count="267">
-    <w:lsdException w:name="Normal" w:qFormat="1"/>
-    <w:lsdException w:name="heading 1" w:qFormat="1"/>
-    <w:lsdException w:name="heading 2" w:qFormat="1"/>
-    <w:lsdException w:name="heading 3" w:qFormat="1"/>
-    <w:lsdException w:name="heading 4" w:qFormat="1"/>
-    <w:lsdException w:name="heading 5" w:qFormat="1"/>
-    <w:lsdException w:name="heading 6" w:qFormat="1"/>
-    <w:lsdException w:name="heading 7" w:qFormat="1"/>
-    <w:lsdException w:name="heading 8" w:qFormat="1"/>
-    <w:lsdException w:name="heading 9" w:qFormat="1"/>
-    <w:lsdException w:name="header" w:uiPriority="99"/>
-    <w:lsdException w:name="footer" w:uiPriority="99"/>
-    <w:lsdException w:name="caption" w:qFormat="1"/>
-    <w:lsdException w:name="Title" w:qFormat="1"/>
-    <w:lsdException w:name="Subtitle" w:qFormat="1"/>
-    <w:lsdException w:name="Strong" w:qFormat="1"/>
-    <w:lsdException w:name="Emphasis" w:qFormat="1"/>
-    <w:lsdException w:name="Placeholder Text" w:semiHidden="1" w:uiPriority="99"/>
-    <w:lsdException w:name="No Spacing" w:uiPriority="1" w:qFormat="1"/>
-    <w:lsdException w:name="Light Shading" w:uiPriority="60"/>
-    <w:lsdException w:name="Light List" w:uiPriority="61"/>
-    <w:lsdException w:name="Light Grid" w:uiPriority="62"/>
-    <w:lsdException w:name="Medium Shading 1" w:uiPriority="63"/>
-    <w:lsdException w:name="Medium Shading 2" w:uiPriority="64"/>
-    <w:lsdException w:name="Medium List 1" w:uiPriority="65"/>
-    <w:lsdException w:name="Medium List 2" w:uiPriority="66"/>
-    <w:lsdException w:name="Medium Grid 1" w:uiPriority="67"/>
-    <w:lsdException w:name="Medium Grid 2" w:uiPriority="68"/>
-    <w:lsdException w:name="Medium Grid 3" w:uiPriority="69"/>
-    <w:lsdException w:name="Dark List" w:uiPriority="70"/>
-    <w:lsdException w:name="Colorful Shading" w:uiPriority="71"/>
-    <w:lsdException w:name="Colorful List" w:uiPriority="72"/>
-    <w:lsdException w:name="Colorful Grid" w:uiPriority="73"/>
-    <w:lsdException w:name="Light Shading Accent 1" w:uiPriority="60"/>
-    <w:lsdException w:name="Light List Accent 1" w:uiPriority="61"/>
-    <w:lsdException w:name="Light Grid Accent 1" w:uiPriority="62"/>
-    <w:lsdException w:name="Medium Shading 1 Accent 1" w:uiPriority="63"/>
-    <w:lsdException w:name="Medium Shading 2 Accent 1" w:uiPriority="64"/>
-    <w:lsdException w:name="Medium List 1 Accent 1" w:uiPriority="65"/>
-    <w:lsdException w:name="Revision" w:semiHidden="1" w:uiPriority="99"/>
-    <w:lsdException w:name="List Paragraph" w:uiPriority="34" w:qFormat="1"/>
-    <w:lsdException w:name="Quote" w:uiPriority="29" w:qFormat="1"/>
-    <w:lsdException w:name="Intense Quote" w:uiPriority="30" w:qFormat="1"/>
-    <w:lsdException w:name="Medium List 2 Accent 1" w:uiPriority="66"/>
-    <w:lsdException w:name="Medium Grid 1 Accent 1" w:uiPriority="67"/>
-    <w:lsdException w:name="Medium Grid 2 Accent 1" w:uiPriority="68"/>
-    <w:lsdException w:name="Medium Grid 3 Accent 1" w:uiPriority="69"/>
-    <w:lsdException w:name="Dark List Accent 1" w:uiPriority="70"/>
-    <w:lsdException w:name="Colorful Shading Accent 1" w:uiPriority="71"/>
-    <w:lsdException w:name="Colorful List Accent 1" w:uiPriority="72"/>
-    <w:lsdException w:name="Colorful Grid Accent 1" w:uiPriority="73"/>
-    <w:lsdException w:name="Light Shading Accent 2" w:uiPriority="60"/>
-    <w:lsdException w:name="Light List Accent 2" w:uiPriority="61"/>
-    <w:lsdException w:name="Light Grid Accent 2" w:uiPriority="62"/>
-    <w:lsdException w:name="Medium Shading 1 Accent 2" w:uiPriority="63"/>
-    <w:lsdException w:name="Medium Shading 2 Accent 2" w:uiPriority="64"/>
-    <w:lsdException w:name="Medium List 1 Accent 2" w:uiPriority="65"/>
-    <w:lsdException w:name="Medium List 2 Accent 2" w:uiPriority="66"/>
-    <w:lsdException w:name="Medium Grid 1 Accent 2" w:uiPriority="67"/>
-    <w:lsdException w:name="Medium Grid 2 Accent 2" w:uiPriority="68"/>
-    <w:lsdException w:name="Medium Grid 3 Accent 2" w:uiPriority="69"/>
-    <w:lsdException w:name="Dark List Accent 2" w:uiPriority="70"/>
-    <w:lsdException w:name="Colorful Shading Accent 2" w:uiPriority="71"/>
-    <w:lsdException w:name="Colorful List Accent 2" w:uiPriority="72"/>
-    <w:lsdException w:name="Colorful Grid Accent 2" w:uiPriority="73"/>
-    <w:lsdException w:name="Light Shading Accent 3" w:uiPriority="60"/>
-    <w:lsdException w:name="Light List Accent 3" w:uiPriority="61"/>
-    <w:lsdException w:name="Light Grid Accent 3" w:uiPriority="62"/>
-    <w:lsdException w:name="Medium Shading 1 Accent 3" w:uiPriority="63"/>
-    <w:lsdException w:name="Medium Shading 2 Accent 3" w:uiPriority="64"/>
-    <w:lsdException w:name="Medium List 1 Accent 3" w:uiPriority="65"/>
-    <w:lsdException w:name="Medium List 2 Accent 3" w:uiPriority="66"/>
-    <w:lsdException w:name="Medium Grid 1 Accent 3" w:uiPriority="67"/>
-    <w:lsdException w:name="Medium Grid 2 Accent 3" w:uiPriority="68"/>
-    <w:lsdException w:name="Medium Grid 3 Accent 3" w:uiPriority="69"/>
-    <w:lsdException w:name="Dark List Accent 3" w:uiPriority="70"/>
-    <w:lsdException w:name="Colorful Shading Accent 3" w:uiPriority="71"/>
-    <w:lsdException w:name="Colorful List Accent 3" w:uiPriority="72"/>
-    <w:lsdException w:name="Colorful Grid Accent 3" w:uiPriority="73"/>
-    <w:lsdException w:name="Light Shading Accent 4" w:uiPriority="60"/>
-    <w:lsdException w:name="Light List Accent 4" w:uiPriority="61"/>
-    <w:lsdException w:name="Light Grid Accent 4" w:uiPriority="62"/>
-    <w:lsdException w:name="Medium Shading 1 Accent 4" w:uiPriority="63"/>
-    <w:lsdException w:name="Medium Shading 2 Accent 4" w:uiPriority="64"/>
-    <w:lsdException w:name="Medium List 1 Accent 4" w:uiPriority="65"/>
-    <w:lsdException w:name="Medium List 2 Accent 4" w:uiPriority="66"/>
-    <w:lsdException w:name="Medium Grid 1 Accent 4" w:uiPriority="67"/>
-    <w:lsdException w:name="Medium Grid 2 Accent 4" w:uiPriority="68"/>
-    <w:lsdException w:name="Medium Grid 3 Accent 4" w:uiPriority="69"/>
-    <w:lsdException w:name="Dark List Accent 4" w:uiPriority="70"/>
-    <w:lsdException w:name="Colorful Shading Accent 4" w:uiPriority="71"/>
-    <w:lsdException w:name="Colorful List Accent 4" w:uiPriority="72"/>
-    <w:lsdException w:name="Colorful Grid Accent 4" w:uiPriority="73"/>
-    <w:lsdException w:name="Light Shading Accent 5" w:uiPriority="60"/>
-    <w:lsdException w:name="Light List Accent 5" w:uiPriority="61"/>
-    <w:lsdException w:name="Light Grid Accent 5" w:uiPriority="62"/>
-    <w:lsdException w:name="Medium Shading 1 Accent 5" w:uiPriority="63"/>
-    <w:lsdException w:name="Medium Shading 2 Accent 5" w:uiPriority="64"/>
-    <w:lsdException w:name="Medium List 1 Accent 5" w:uiPriority="65"/>
-    <w:lsdException w:name="Medium List 2 Accent 5" w:uiPriority="66"/>
-    <w:lsdException w:name="Medium Grid 1 Accent 5" w:uiPriority="67"/>
-    <w:lsdException w:name="Medium Grid 2 Accent 5" w:uiPriority="68"/>
-    <w:lsdException w:name="Medium Grid 3 Accent 5" w:uiPriority="69"/>
-    <w:lsdException w:name="Dark List Accent 5" w:uiPriority="70"/>
-    <w:lsdException w:name="Colorful Shading Accent 5" w:uiPriority="71"/>
-    <w:lsdException w:name="Colorful List Accent 5" w:uiPriority="72"/>
-    <w:lsdException w:name="Colorful Grid Accent 5" w:uiPriority="73"/>
-    <w:lsdException w:name="Light Shading Accent 6" w:uiPriority="60"/>
-    <w:lsdException w:name="Light List Accent 6" w:uiPriority="61"/>
-    <w:lsdException w:name="Light Grid Accent 6" w:uiPriority="62"/>
-    <w:lsdException w:name="Medium Shading 1 Accent 6" w:uiPriority="63"/>
-    <w:lsdException w:name="Medium Shading 2 Accent 6" w:uiPriority="64"/>
-    <w:lsdException w:name="Medium List 1 Accent 6" w:uiPriority="65"/>
-    <w:lsdException w:name="Medium List 2 Accent 6" w:uiPriority="66"/>
-    <w:lsdException w:name="Medium Grid 1 Accent 6" w:uiPriority="67"/>
-    <w:lsdException w:name="Medium Grid 2 Accent 6" w:uiPriority="68"/>
-    <w:lsdException w:name="Medium Grid 3 Accent 6" w:uiPriority="69"/>
-    <w:lsdException w:name="Dark List Accent 6" w:uiPriority="70"/>
-    <w:lsdException w:name="Colorful Shading Accent 6" w:uiPriority="71"/>
-    <w:lsdException w:name="Colorful List Accent 6" w:uiPriority="72"/>
-    <w:lsdException w:name="Colorful Grid Accent 6" w:uiPriority="73"/>
-    <w:lsdException w:name="Subtle Emphasis" w:uiPriority="19" w:qFormat="1"/>
-    <w:lsdException w:name="Intense Emphasis" w:uiPriority="21" w:qFormat="1"/>
-    <w:lsdException w:name="Subtle Reference" w:uiPriority="31" w:qFormat="1"/>
-    <w:lsdException w:name="Intense Reference" w:uiPriority="32" w:qFormat="1"/>
-    <w:lsdException w:name="Book Title" w:uiPriority="33" w:qFormat="1"/>
-    <w:lsdException w:name="Bibliography" w:semiHidden="1" w:uiPriority="37" w:unhideWhenUsed="1"/>
-    <w:lsdException w:name="TOC Heading" w:semiHidden="1" w:uiPriority="39" w:unhideWhenUsed="1" w:qFormat="1"/>
-  </w:latentStyles>
-  <w:style w:type="paragraph" w:default="1" w:styleId="Standard">
-    <w:name w:val="Normal"/>
-    <w:qFormat/>
-    <w:rPr>
-      <w:rFonts w:ascii="Arial" w:hAnsi="Arial"/>
-    </w:rPr>
-  </w:style>
-  <w:style w:type="paragraph" w:styleId="berschrift1">
-    <w:name w:val="heading 1"/>
-    <w:basedOn w:val="Standard"/>
-    <w:next w:val="Standard"/>
-    <w:qFormat/>
-    <w:pPr>
-      <w:keepNext/>
-      <w:spacing w:before="360" w:line="240" w:lineRule="exact"/>
-      <w:outlineLvl w:val="0"/>
-    </w:pPr>
-    <w:rPr>
-      <w:b/>
-      <w:spacing w:val="6"/>
-      <w:sz w:val="18"/>
-    </w:rPr>
-  </w:style>
-  <w:style w:type="paragraph" w:styleId="berschrift2">
-    <w:name w:val="heading 2"/>
-    <w:basedOn w:val="Standard"/>
-    <w:next w:val="Standard"/>
-    <w:qFormat/>
-    <w:pPr>
-      <w:keepNext/>
-      <w:spacing w:before="240" w:after="60"/>
-      <w:outlineLvl w:val="1"/>
-    </w:pPr>
-    <w:rPr>
-      <w:b/>
-      <w:i/>
-      <w:sz w:val="24"/>
-    </w:rPr>
-  </w:style>
-  <w:style w:type="paragraph" w:styleId="berschrift3">
-    <w:name w:val="heading 3"/>
-    <w:basedOn w:val="Standard"/>
-    <w:next w:val="Standard"/>
-    <w:qFormat/>
-    <w:pPr>
-      <w:keepNext/>
-      <w:spacing w:before="240" w:after="60"/>
-      <w:outlineLvl w:val="2"/>
-    </w:pPr>
-    <w:rPr>
-      <w:sz w:val="24"/>
-    </w:rPr>
-  </w:style>
-  <w:style w:type="paragraph" w:styleId="berschrift4">
-    <w:name w:val="heading 4"/>
-    <w:basedOn w:val="Standard"/>
-    <w:next w:val="Standard"/>
-    <w:qFormat/>
-    <w:pPr>
-      <w:keepNext/>
-      <w:spacing w:before="240" w:after="60"/>
-      <w:outlineLvl w:val="3"/>
-    </w:pPr>
-    <w:rPr>
-      <w:b/>
-      <w:sz w:val="24"/>
-    </w:rPr>
-  </w:style>
-  <w:style w:type="paragraph" w:styleId="berschrift5">
-    <w:name w:val="heading 5"/>
-    <w:basedOn w:val="Standard"/>
-    <w:next w:val="Standard"/>
-    <w:qFormat/>
-    <w:pPr>
-      <w:spacing w:before="240" w:after="60"/>
-      <w:outlineLvl w:val="4"/>
-    </w:pPr>
-    <w:rPr>
-      <w:sz w:val="22"/>
-    </w:rPr>
-  </w:style>
-  <w:style w:type="paragraph" w:styleId="berschrift6">
-    <w:name w:val="heading 6"/>
-    <w:basedOn w:val="Standard"/>
-    <w:next w:val="Standard"/>
-    <w:qFormat/>
-    <w:pPr>
-      <w:spacing w:before="240" w:after="60"/>
-      <w:outlineLvl w:val="5"/>
-    </w:pPr>
-    <w:rPr>
-      <w:rFonts w:ascii="Times New Roman" w:hAnsi="Times New Roman"/>
-      <w:i/>
-      <w:sz w:val="22"/>
-    </w:rPr>
-  </w:style>
-  <w:style w:type="paragraph" w:styleId="berschrift7">
-    <w:name w:val="heading 7"/>
-    <w:basedOn w:val="Standard"/>
-    <w:next w:val="Standard"/>
-    <w:qFormat/>
-    <w:pPr>
-      <w:spacing w:before="240" w:after="60"/>
-      <w:outlineLvl w:val="6"/>
-    </w:pPr>
-  </w:style>
-  <w:style w:type="paragraph" w:styleId="berschrift8">
-    <w:name w:val="heading 8"/>
-    <w:basedOn w:val="Standard"/>
-    <w:next w:val="Standard"/>
-    <w:qFormat/>
-    <w:pPr>
-      <w:spacing w:before="240" w:after="60"/>
-      <w:outlineLvl w:val="7"/>
-    </w:pPr>
-    <w:rPr>
-      <w:i/>
-    </w:rPr>
-  </w:style>
-  <w:style w:type="paragraph" w:styleId="berschrift9">
-    <w:name w:val="heading 9"/>
-    <w:basedOn w:val="Standard"/>
-    <w:next w:val="Standard"/>
-    <w:qFormat/>
-    <w:pPr>
-      <w:spacing w:before="240" w:after="60"/>
-      <w:outlineLvl w:val="8"/>
-    </w:pPr>
-    <w:rPr>
-      <w:b/>
-      <w:i/>
-      <w:sz w:val="18"/>
-    </w:rPr>
-  </w:style>
-  <w:style w:type="character" w:default="1" w:styleId="Absatz-Standardschriftart">
-    <w:name w:val="Default Paragraph Font"/>
-    <w:uiPriority w:val="1"/>
-    <w:semiHidden/>
-    <w:unhideWhenUsed/>
-  </w:style>
-  <w:style w:type="table" w:default="1" w:styleId="NormaleTabelle">
-    <w:name w:val="Normal Table"/>
-    <w:uiPriority w:val="99"/>
-    <w:semiHidden/>
-    <w:unhideWhenUsed/>
-    <w:tblPr>
-      <w:tblInd w:w="0" w:type="dxa"/>
       <w:tblCellMar>
         <w:top w:w="0" w:type="dxa"/>
         <w:left w:w="108" w:type="dxa"/>
         <w:bottom w:w="0" w:type="dxa"/>
         <w:right w:w="108" w:type="dxa"/>
       </w:tblCellMar>
-    </w:tblPr>
-  </w:style>
-  <w:style w:type="numbering" w:default="1" w:styleId="KeineListe">
-    <w:name w:val="No List"/>
-    <w:uiPriority w:val="99"/>
-    <w:semiHidden/>
-    <w:unhideWhenUsed/>
-  </w:style>
-  <w:style w:type="paragraph" w:styleId="Kopfzeile">
-    <w:name w:val="header"/>
-    <w:basedOn w:val="Standard"/>
-    <w:link w:val="KopfzeileZchn"/>
-    <w:uiPriority w:val="99"/>
-    <w:pPr>
-      <w:tabs>
-        <w:tab w:val="center" w:pos="4536"/>
-        <w:tab w:val="right" w:pos="9072"/>
-      </w:tabs>
-    </w:pPr>
-  </w:style>
-  <w:style w:type="paragraph" w:styleId="Gruformel">
-    <w:name w:val="Closing"/>
-    <w:basedOn w:val="Text"/>
-    <w:pPr>
-      <w:ind w:left="4252"/>
-    </w:pPr>
-  </w:style>
-  <w:style w:type="paragraph" w:styleId="Fuzeile">
-    <w:name w:val="footer"/>
-    <w:basedOn w:val="Standard"/>
-    <w:link w:val="FuzeileZchn"/>
-    <w:uiPriority w:val="99"/>
-    <w:pPr>
-      <w:tabs>
-        <w:tab w:val="center" w:pos="4536"/>
-        <w:tab w:val="right" w:pos="9072"/>
-      </w:tabs>
-      <w:spacing w:line="240" w:lineRule="atLeast"/>
-    </w:pPr>
-    <w:rPr>
-      <w:spacing w:val="6"/>
-      <w:sz w:val="18"/>
-    </w:rPr>
-  </w:style>
-  <w:style w:type="character" w:styleId="Hyperlink">
-    <w:name w:val="Hyperlink"/>
-    <w:basedOn w:val="Absatz-Standardschriftart"/>
-    <w:rPr>
-      <w:color w:val="0000FF"/>
-      <w:u w:val="single"/>
-    </w:rPr>
-  </w:style>
-  <w:style w:type="paragraph" w:customStyle="1" w:styleId="Absender">
-    <w:name w:val="Absender"/>
-    <w:basedOn w:val="Standard"/>
-    <w:pPr>
-      <w:spacing w:line="240" w:lineRule="atLeast"/>
-    </w:pPr>
-    <w:rPr>
-      <w:spacing w:val="6"/>
-      <w:sz w:val="18"/>
-    </w:rPr>
-  </w:style>
-  <w:style w:type="paragraph" w:customStyle="1" w:styleId="Text">
-    <w:name w:val="Text"/>
-    <w:basedOn w:val="Standard"/>
-    <w:pPr>
-      <w:spacing w:line="280" w:lineRule="atLeast"/>
-    </w:pPr>
-    <w:rPr>
-      <w:spacing w:val="8"/>
-    </w:rPr>
-  </w:style>
-  <w:style w:type="paragraph" w:customStyle="1" w:styleId="Direktion">
-    <w:name w:val="Direktion"/>
-    <w:basedOn w:val="Standard"/>
-    <w:pPr>
-      <w:spacing w:line="240" w:lineRule="atLeast"/>
-    </w:pPr>
-    <w:rPr>
-      <w:spacing w:val="6"/>
-      <w:sz w:val="18"/>
-    </w:rPr>
-  </w:style>
-  <w:style w:type="paragraph" w:styleId="Abbildungsverzeichnis">
-    <w:name w:val="table of figures"/>
-    <w:basedOn w:val="Standard"/>
-    <w:next w:val="Standard"/>
-    <w:semiHidden/>
-    <w:pPr>
-      <w:ind w:left="400" w:hanging="400"/>
-    </w:pPr>
-  </w:style>
-  <w:style w:type="paragraph" w:styleId="Umschlagabsenderadresse">
-    <w:name w:val="envelope return"/>
-    <w:basedOn w:val="Standard"/>
-  </w:style>
-  <w:style w:type="paragraph" w:styleId="Anrede">
-    <w:name w:val="Salutation"/>
-    <w:basedOn w:val="Standard"/>
-    <w:next w:val="Standard"/>
-  </w:style>
-  <w:style w:type="paragraph" w:styleId="Aufzhlungszeichen">
-    <w:name w:val="List Bullet"/>
-    <w:basedOn w:val="Standard"/>
-    <w:autoRedefine/>
-    <w:pPr>
-      <w:numPr>
-        <w:numId w:val="1"/>
-      </w:numPr>
-    </w:pPr>
-  </w:style>
-  <w:style w:type="paragraph" w:styleId="Aufzhlungszeichen2">
-    <w:name w:val="List Bullet 2"/>
-    <w:basedOn w:val="Standard"/>
-    <w:autoRedefine/>
-    <w:pPr>
-      <w:numPr>
-        <w:numId w:val="2"/>
-      </w:numPr>
-    </w:pPr>
-  </w:style>
-  <w:style w:type="paragraph" w:styleId="Aufzhlungszeichen3">
-    <w:name w:val="List Bullet 3"/>
-    <w:basedOn w:val="Standard"/>
-    <w:autoRedefine/>
-    <w:pPr>
-      <w:numPr>
-        <w:numId w:val="3"/>
-      </w:numPr>
-    </w:pPr>
-  </w:style>
-  <w:style w:type="paragraph" w:styleId="Aufzhlungszeichen4">
-    <w:name w:val="List Bullet 4"/>
-    <w:basedOn w:val="Standard"/>
-    <w:autoRedefine/>
-    <w:pPr>
-      <w:numPr>
-        <w:numId w:val="4"/>
-      </w:numPr>
-    </w:pPr>
-  </w:style>
-  <w:style w:type="paragraph" w:styleId="Aufzhlungszeichen5">
-    <w:name w:val="List Bullet 5"/>
-    <w:basedOn w:val="Standard"/>
-    <w:autoRedefine/>
-    <w:pPr>
-      <w:numPr>
-        <w:numId w:val="5"/>
-      </w:numPr>
-    </w:pPr>
-  </w:style>
-  <w:style w:type="paragraph" w:styleId="Beschriftung">
-    <w:name w:val="caption"/>
-    <w:basedOn w:val="Standard"/>
-    <w:next w:val="Standard"/>
-    <w:qFormat/>
-    <w:pPr>
-      <w:spacing w:before="120" w:after="120"/>
-    </w:pPr>
-    <w:rPr>
-      <w:b/>
-    </w:rPr>
-  </w:style>
-  <w:style w:type="paragraph" w:styleId="Blocktext">
-    <w:name w:val="Block Text"/>
-    <w:basedOn w:val="Standard"/>
-    <w:pPr>
-      <w:spacing w:after="120"/>
-      <w:ind w:left="1440" w:right="1440"/>
-    </w:pPr>
-  </w:style>
-  <w:style w:type="paragraph" w:styleId="Datum">
-    <w:name w:val="Date"/>
-    <w:basedOn w:val="Standard"/>
-    <w:next w:val="Standard"/>
-  </w:style>
-  <w:style w:type="paragraph" w:styleId="Dokumentstruktur">
-    <w:name w:val="Document Map"/>
-    <w:basedOn w:val="Standard"/>
-    <w:semiHidden/>
-    <w:pPr>
-      <w:shd w:val="clear" w:color="auto" w:fill="000080"/>
-    </w:pPr>
-    <w:rPr>
-      <w:rFonts w:ascii="Tahoma" w:hAnsi="Tahoma"/>
-    </w:rPr>
-  </w:style>
-  <w:style w:type="paragraph" w:styleId="Endnotentext">
-    <w:name w:val="endnote text"/>
-    <w:basedOn w:val="Standard"/>
-    <w:semiHidden/>
-  </w:style>
-  <w:style w:type="paragraph" w:styleId="Fu-Endnotenberschrift">
-    <w:name w:val="Note Heading"/>
-    <w:basedOn w:val="Standard"/>
-    <w:next w:val="Standard"/>
-  </w:style>
-  <w:style w:type="paragraph" w:styleId="Funotentext">
-    <w:name w:val="footnote text"/>
-    <w:basedOn w:val="Standard"/>
-    <w:link w:val="FunotentextZchn"/>
-  </w:style>
-  <w:style w:type="paragraph" w:styleId="Index1">
-    <w:name w:val="index 1"/>
-    <w:basedOn w:val="Standard"/>
-    <w:next w:val="Standard"/>
-    <w:autoRedefine/>
-    <w:semiHidden/>
-    <w:pPr>
-      <w:ind w:left="200" w:hanging="200"/>
-    </w:pPr>
-  </w:style>
-  <w:style w:type="paragraph" w:styleId="Index2">
-    <w:name w:val="index 2"/>
-    <w:basedOn w:val="Standard"/>
-    <w:next w:val="Standard"/>
-    <w:autoRedefine/>
-    <w:semiHidden/>
-    <w:pPr>
-      <w:ind w:left="400" w:hanging="200"/>
-    </w:pPr>
-  </w:style>
-  <w:style w:type="paragraph" w:styleId="Index3">
-    <w:name w:val="index 3"/>
-    <w:basedOn w:val="Standard"/>
-    <w:next w:val="Standard"/>
-    <w:autoRedefine/>
-    <w:semiHidden/>
-    <w:pPr>
-      <w:ind w:left="600" w:hanging="200"/>
-    </w:pPr>
-  </w:style>
-  <w:style w:type="paragraph" w:styleId="Index4">
-    <w:name w:val="index 4"/>
-    <w:basedOn w:val="Standard"/>
-    <w:next w:val="Standard"/>
-    <w:autoRedefine/>
-    <w:semiHidden/>
-    <w:pPr>
-      <w:ind w:left="800" w:hanging="200"/>
-    </w:pPr>
-  </w:style>
-  <w:style w:type="paragraph" w:styleId="Index5">
-    <w:name w:val="index 5"/>
-    <w:basedOn w:val="Standard"/>
-    <w:next w:val="Standard"/>
-    <w:autoRedefine/>
-    <w:semiHidden/>
-    <w:pPr>
-      <w:ind w:left="1000" w:hanging="200"/>
-    </w:pPr>
-  </w:style>
-  <w:style w:type="paragraph" w:styleId="Index6">
-    <w:name w:val="index 6"/>
-    <w:basedOn w:val="Standard"/>
-    <w:next w:val="Standard"/>
-    <w:autoRedefine/>
-    <w:semiHidden/>
-    <w:pPr>
-      <w:ind w:left="1200" w:hanging="200"/>
-    </w:pPr>
-  </w:style>
-  <w:style w:type="paragraph" w:styleId="Index7">
-    <w:name w:val="index 7"/>
-    <w:basedOn w:val="Standard"/>
-    <w:next w:val="Standard"/>
-    <w:autoRedefine/>
-    <w:semiHidden/>
-    <w:pPr>
-      <w:ind w:left="1400" w:hanging="200"/>
-    </w:pPr>
-  </w:style>
-  <w:style w:type="paragraph" w:styleId="Index8">
-    <w:name w:val="index 8"/>
-    <w:basedOn w:val="Standard"/>
-    <w:next w:val="Standard"/>
-    <w:autoRedefine/>
-    <w:semiHidden/>
-    <w:pPr>
-      <w:ind w:left="1600" w:hanging="200"/>
-    </w:pPr>
-  </w:style>
-  <w:style w:type="paragraph" w:styleId="Index9">
-    <w:name w:val="index 9"/>
-    <w:basedOn w:val="Standard"/>
-    <w:next w:val="Standard"/>
-    <w:autoRedefine/>
-    <w:semiHidden/>
-    <w:pPr>
-      <w:ind w:left="1800" w:hanging="200"/>
-    </w:pPr>
-  </w:style>
-  <w:style w:type="paragraph" w:styleId="Indexberschrift">
-    <w:name w:val="index heading"/>
-    <w:basedOn w:val="Standard"/>
-    <w:next w:val="Index1"/>
-    <w:semiHidden/>
-    <w:rPr>
-      <w:b/>
-    </w:rPr>
-  </w:style>
-  <w:style w:type="paragraph" w:styleId="Kommentartext">
-    <w:name w:val="annotation text"/>
-    <w:basedOn w:val="Standard"/>
-    <w:link w:val="KommentartextZchn"/>
-    <w:semiHidden/>
-  </w:style>
-  <w:style w:type="paragraph" w:styleId="Liste">
-    <w:name w:val="List"/>
-    <w:basedOn w:val="Standard"/>
-    <w:pPr>
-      <w:ind w:left="283" w:hanging="283"/>
-    </w:pPr>
-  </w:style>
-  <w:style w:type="paragraph" w:styleId="Liste2">
-    <w:name w:val="List 2"/>
-    <w:basedOn w:val="Standard"/>
-    <w:pPr>
-      <w:ind w:left="566" w:hanging="283"/>
-    </w:pPr>
-  </w:style>
-  <w:style w:type="paragraph" w:styleId="Liste3">
-    <w:name w:val="List 3"/>
-    <w:basedOn w:val="Standard"/>
-    <w:pPr>
-      <w:ind w:left="849" w:hanging="283"/>
-    </w:pPr>
-  </w:style>
-  <w:style w:type="paragraph" w:styleId="Liste4">
-    <w:name w:val="List 4"/>
-    <w:basedOn w:val="Standard"/>
-    <w:pPr>
-      <w:ind w:left="1132" w:hanging="283"/>
-    </w:pPr>
-  </w:style>
-  <w:style w:type="paragraph" w:styleId="Liste5">
-    <w:name w:val="List 5"/>
-    <w:basedOn w:val="Standard"/>
-    <w:pPr>
-      <w:ind w:left="1415" w:hanging="283"/>
-    </w:pPr>
-  </w:style>
-  <w:style w:type="paragraph" w:styleId="Listenfortsetzung">
-    <w:name w:val="List Continue"/>
-    <w:basedOn w:val="Standard"/>
-    <w:pPr>
-      <w:spacing w:after="120"/>
-      <w:ind w:left="283"/>
-    </w:pPr>
-  </w:style>
-  <w:style w:type="paragraph" w:styleId="Listenfortsetzung2">
-    <w:name w:val="List Continue 2"/>
-    <w:basedOn w:val="Standard"/>
-    <w:pPr>
-      <w:spacing w:after="120"/>
-      <w:ind w:left="566"/>
-    </w:pPr>
-  </w:style>
-  <w:style w:type="paragraph" w:styleId="Listenfortsetzung3">
-    <w:name w:val="List Continue 3"/>
-    <w:basedOn w:val="Standard"/>
-    <w:pPr>
-      <w:spacing w:after="120"/>
-      <w:ind w:left="849"/>
-    </w:pPr>
-  </w:style>
-  <w:style w:type="paragraph" w:styleId="Listenfortsetzung4">
-    <w:name w:val="List Continue 4"/>
-    <w:basedOn w:val="Standard"/>
-    <w:pPr>
-      <w:spacing w:after="120"/>
-      <w:ind w:left="1132"/>
-    </w:pPr>
-  </w:style>
-  <w:style w:type="paragraph" w:styleId="Listenfortsetzung5">
-    <w:name w:val="List Continue 5"/>
-    <w:basedOn w:val="Standard"/>
-    <w:pPr>
-      <w:spacing w:after="120"/>
-      <w:ind w:left="1415"/>
-    </w:pPr>
-  </w:style>
-  <w:style w:type="paragraph" w:styleId="Listennummer">
-    <w:name w:val="List Number"/>
-    <w:basedOn w:val="Standard"/>
-    <w:pPr>
-      <w:numPr>
-        <w:numId w:val="6"/>
-      </w:numPr>
-    </w:pPr>
-  </w:style>
-  <w:style w:type="paragraph" w:styleId="Listennummer2">
-    <w:name w:val="List Number 2"/>
-    <w:basedOn w:val="Standard"/>
-    <w:pPr>
-      <w:numPr>
-        <w:numId w:val="7"/>
-      </w:numPr>
-    </w:pPr>
-  </w:style>
-  <w:style w:type="paragraph" w:styleId="Listennummer3">
-    <w:name w:val="List Number 3"/>
-    <w:basedOn w:val="Standard"/>
-    <w:pPr>
-      <w:numPr>
-        <w:numId w:val="8"/>
-      </w:numPr>
-    </w:pPr>
-  </w:style>
-  <w:style w:type="paragraph" w:styleId="Listennummer4">
-    <w:name w:val="List Number 4"/>
-    <w:basedOn w:val="Standard"/>
-    <w:pPr>
-      <w:numPr>
-        <w:numId w:val="9"/>
-      </w:numPr>
-    </w:pPr>
-  </w:style>
-  <w:style w:type="paragraph" w:styleId="Listennummer5">
-    <w:name w:val="List Number 5"/>
-    <w:basedOn w:val="Standard"/>
-    <w:pPr>
-      <w:numPr>
-        <w:numId w:val="10"/>
-      </w:numPr>
-    </w:pPr>
-  </w:style>
-  <w:style w:type="paragraph" w:styleId="Makrotext">
-    <w:name w:val="macro"/>
-    <w:semiHidden/>
-    <w:pPr>
-      <w:tabs>
-        <w:tab w:val="left" w:pos="480"/>
-        <w:tab w:val="left" w:pos="960"/>
-        <w:tab w:val="left" w:pos="1440"/>
-        <w:tab w:val="left" w:pos="1920"/>
-        <w:tab w:val="left" w:pos="2400"/>
-        <w:tab w:val="left" w:pos="2880"/>
-        <w:tab w:val="left" w:pos="3360"/>
-        <w:tab w:val="left" w:pos="3840"/>
-        <w:tab w:val="left" w:pos="4320"/>
-      </w:tabs>
-    </w:pPr>
-    <w:rPr>
-      <w:rFonts w:ascii="Courier New" w:hAnsi="Courier New"/>
-    </w:rPr>
-  </w:style>
-  <w:style w:type="paragraph" w:styleId="Nachrichtenkopf">
-    <w:name w:val="Message Header"/>
-    <w:basedOn w:val="Standard"/>
-    <w:pPr>
-      <w:pBdr>
-        <w:top w:val="single" w:sz="6" w:space="1" w:color="auto"/>
-        <w:left w:val="single" w:sz="6" w:space="1" w:color="auto"/>
-        <w:bottom w:val="single" w:sz="6" w:space="1" w:color="auto"/>
-        <w:right w:val="single" w:sz="6" w:space="1" w:color="auto"/>
-      </w:pBdr>
-      <w:shd w:val="pct20" w:color="auto" w:fill="auto"/>
-      <w:ind w:left="1134" w:hanging="1134"/>
-    </w:pPr>
-    <w:rPr>
-      <w:sz w:val="24"/>
-    </w:rPr>
-  </w:style>
-  <w:style w:type="paragraph" w:styleId="NurText">
-    <w:name w:val="Plain Text"/>
-    <w:basedOn w:val="Standard"/>
-    <w:rPr>
-      <w:rFonts w:ascii="Courier New" w:hAnsi="Courier New"/>
-    </w:rPr>
-  </w:style>
-  <w:style w:type="paragraph" w:styleId="Standardeinzug">
-    <w:name w:val="Normal Indent"/>
-    <w:basedOn w:val="Standard"/>
-    <w:pPr>
-      <w:ind w:left="708"/>
-    </w:pPr>
-  </w:style>
-  <w:style w:type="paragraph" w:styleId="Textkrper">
-    <w:name w:val="Body Text"/>
-    <w:basedOn w:val="Standard"/>
-    <w:pPr>
-      <w:spacing w:after="120"/>
-    </w:pPr>
-  </w:style>
-  <w:style w:type="paragraph" w:styleId="Textkrper2">
-    <w:name w:val="Body Text 2"/>
-    <w:basedOn w:val="Standard"/>
-    <w:pPr>
-      <w:spacing w:after="120" w:line="480" w:lineRule="auto"/>
-    </w:pPr>
-  </w:style>
-  <w:style w:type="paragraph" w:styleId="Textkrper3">
-    <w:name w:val="Body Text 3"/>
-    <w:basedOn w:val="Standard"/>
-    <w:pPr>
-      <w:spacing w:after="120"/>
-    </w:pPr>
-    <w:rPr>
-      <w:sz w:val="16"/>
-    </w:rPr>
-  </w:style>
-  <w:style w:type="paragraph" w:styleId="Textkrper-Zeileneinzug">
-    <w:name w:val="Body Text Indent"/>
-    <w:basedOn w:val="Standard"/>
-    <w:pPr>
-      <w:spacing w:after="120"/>
-      <w:ind w:left="283"/>
-    </w:pPr>
-  </w:style>
-  <w:style w:type="paragraph" w:styleId="Textkrper-Einzug2">
-    <w:name w:val="Body Text Indent 2"/>
-    <w:basedOn w:val="Standard"/>
-    <w:pPr>
-      <w:spacing w:after="120" w:line="480" w:lineRule="auto"/>
-      <w:ind w:left="283"/>
-    </w:pPr>
-  </w:style>
-  <w:style w:type="paragraph" w:styleId="Textkrper-Einzug3">
-    <w:name w:val="Body Text Indent 3"/>
-    <w:basedOn w:val="Standard"/>
-    <w:pPr>
-      <w:spacing w:after="120"/>
-      <w:ind w:left="283"/>
-    </w:pPr>
-    <w:rPr>
-      <w:sz w:val="16"/>
-    </w:rPr>
-  </w:style>
-  <w:style w:type="paragraph" w:styleId="Textkrper-Erstzeileneinzug">
-    <w:name w:val="Body Text First Indent"/>
-    <w:basedOn w:val="Textkrper"/>
-    <w:pPr>
-      <w:ind w:firstLine="210"/>
-    </w:pPr>
-  </w:style>
-  <w:style w:type="paragraph" w:styleId="Textkrper-Erstzeileneinzug2">
-    <w:name w:val="Body Text First Indent 2"/>
-    <w:basedOn w:val="Textkrper-Zeileneinzug"/>
-    <w:pPr>
-      <w:ind w:firstLine="210"/>
-    </w:pPr>
-  </w:style>
-  <w:style w:type="paragraph" w:styleId="Titel">
-    <w:name w:val="Title"/>
-    <w:basedOn w:val="Standard"/>
-    <w:qFormat/>
-    <w:pPr>
-      <w:spacing w:before="240" w:after="60"/>
-      <w:jc w:val="center"/>
-      <w:outlineLvl w:val="0"/>
-    </w:pPr>
-    <w:rPr>
-      <w:b/>
-      <w:kern w:val="28"/>
-      <w:sz w:val="32"/>
-    </w:rPr>
-  </w:style>
-  <w:style w:type="paragraph" w:styleId="Umschlagadresse">
-    <w:name w:val="envelope address"/>
-    <w:basedOn w:val="Standard"/>
-    <w:pPr>
-      <w:framePr w:w="4320" w:h="2160" w:hRule="exact" w:hSpace="141" w:wrap="auto" w:hAnchor="page" w:xAlign="center" w:yAlign="bottom"/>
-      <w:ind w:left="1"/>
-    </w:pPr>
-    <w:rPr>
-      <w:sz w:val="24"/>
-    </w:rPr>
-  </w:style>
-  <w:style w:type="paragraph" w:styleId="Unterschrift">
-    <w:name w:val="Signature"/>
-    <w:basedOn w:val="Standard"/>
-    <w:pPr>
-      <w:ind w:left="4252"/>
-    </w:pPr>
-  </w:style>
-  <w:style w:type="paragraph" w:styleId="Untertitel">
-    <w:name w:val="Subtitle"/>
-    <w:basedOn w:val="Standard"/>
-    <w:qFormat/>
-    <w:pPr>
-      <w:spacing w:after="60"/>
-      <w:jc w:val="center"/>
-      <w:outlineLvl w:val="1"/>
-    </w:pPr>
-    <w:rPr>
-      <w:sz w:val="24"/>
-    </w:rPr>
-  </w:style>
-  <w:style w:type="paragraph" w:styleId="Verzeichnis1">
-    <w:name w:val="toc 1"/>
-    <w:basedOn w:val="Standard"/>
-    <w:next w:val="Standard"/>
-    <w:autoRedefine/>
-    <w:semiHidden/>
-  </w:style>
-  <w:style w:type="paragraph" w:styleId="Verzeichnis2">
-    <w:name w:val="toc 2"/>
-    <w:basedOn w:val="Standard"/>
-    <w:next w:val="Standard"/>
-    <w:autoRedefine/>
-    <w:semiHidden/>
-    <w:pPr>
-      <w:ind w:left="200"/>
-    </w:pPr>
-  </w:style>
-  <w:style w:type="paragraph" w:styleId="Verzeichnis3">
-    <w:name w:val="toc 3"/>
-    <w:basedOn w:val="Standard"/>
-    <w:next w:val="Standard"/>
-    <w:autoRedefine/>
-    <w:semiHidden/>
-    <w:pPr>
-      <w:ind w:left="400"/>
-    </w:pPr>
-  </w:style>
-  <w:style w:type="paragraph" w:styleId="Verzeichnis4">
-    <w:name w:val="toc 4"/>
-    <w:basedOn w:val="Standard"/>
-    <w:next w:val="Standard"/>
-    <w:autoRedefine/>
-    <w:semiHidden/>
-    <w:pPr>
-      <w:ind w:left="600"/>
-    </w:pPr>
-  </w:style>
-  <w:style w:type="paragraph" w:styleId="Verzeichnis5">
-    <w:name w:val="toc 5"/>
-    <w:basedOn w:val="Standard"/>
-    <w:next w:val="Standard"/>
-    <w:autoRedefine/>
-    <w:semiHidden/>
-    <w:pPr>
-      <w:ind w:left="800"/>
-    </w:pPr>
-  </w:style>
-  <w:style w:type="paragraph" w:styleId="Verzeichnis6">
-    <w:name w:val="toc 6"/>
-    <w:basedOn w:val="Standard"/>
-    <w:next w:val="Standard"/>
-    <w:autoRedefine/>
-    <w:semiHidden/>
-    <w:pPr>
-      <w:ind w:left="1000"/>
-    </w:pPr>
-  </w:style>
-  <w:style w:type="paragraph" w:styleId="Verzeichnis7">
-    <w:name w:val="toc 7"/>
-    <w:basedOn w:val="Standard"/>
-    <w:next w:val="Standard"/>
-    <w:autoRedefine/>
-    <w:semiHidden/>
-    <w:pPr>
-      <w:ind w:left="1200"/>
-    </w:pPr>
-  </w:style>
-  <w:style w:type="paragraph" w:styleId="Verzeichnis8">
-    <w:name w:val="toc 8"/>
-    <w:basedOn w:val="Standard"/>
-    <w:next w:val="Standard"/>
-    <w:autoRedefine/>
-    <w:semiHidden/>
-    <w:pPr>
-      <w:ind w:left="1400"/>
-    </w:pPr>
-  </w:style>
-  <w:style w:type="paragraph" w:styleId="Verzeichnis9">
-    <w:name w:val="toc 9"/>
-    <w:basedOn w:val="Standard"/>
-    <w:next w:val="Standard"/>
-    <w:autoRedefine/>
-    <w:semiHidden/>
-    <w:pPr>
-      <w:ind w:left="1600"/>
-    </w:pPr>
-  </w:style>
-  <w:style w:type="paragraph" w:styleId="RGV-berschrift">
-    <w:name w:val="toa heading"/>
-    <w:basedOn w:val="Standard"/>
-    <w:next w:val="Standard"/>
-    <w:semiHidden/>
-    <w:pPr>
-      <w:spacing w:before="120"/>
-    </w:pPr>
-    <w:rPr>
-      <w:b/>
-      <w:sz w:val="24"/>
-    </w:rPr>
-  </w:style>
-  <w:style w:type="paragraph" w:styleId="Rechtsgrundlagenverzeichnis">
-    <w:name w:val="table of authorities"/>
-    <w:basedOn w:val="Standard"/>
-    <w:next w:val="Standard"/>
-    <w:semiHidden/>
-    <w:pPr>
-      <w:ind w:left="200" w:hanging="200"/>
-    </w:pPr>
-  </w:style>
-  <w:style w:type="paragraph" w:customStyle="1" w:styleId="StadtBern">
-    <w:name w:val="Stadt Bern"/>
-    <w:basedOn w:val="berschrift1"/>
-  </w:style>
-  <w:style w:type="paragraph" w:customStyle="1" w:styleId="Betreff">
-    <w:name w:val="Betreff"/>
-    <w:basedOn w:val="Text"/>
-    <w:next w:val="Text"/>
-    <w:rPr>
-      <w:b/>
-    </w:rPr>
-  </w:style>
-  <w:style w:type="paragraph" w:customStyle="1" w:styleId="Abteilung">
-    <w:name w:val="Abteilung"/>
-    <w:basedOn w:val="StadtBern"/>
-    <w:next w:val="Standard"/>
-    <w:pPr>
-      <w:spacing w:before="640"/>
-    </w:pPr>
-    <w:rPr>
-      <w:b w:val="0"/>
-    </w:rPr>
-  </w:style>
-  <w:style w:type="paragraph" w:styleId="Sprechblasentext">
-    <w:name w:val="Balloon Text"/>
-    <w:basedOn w:val="Standard"/>
-    <w:link w:val="SprechblasentextZchn"/>
-    <w:rsid w:val="001F39B7"/>
-    <w:rPr>
-      <w:rFonts w:ascii="Tahoma" w:hAnsi="Tahoma" w:cs="Tahoma"/>
-      <w:sz w:val="16"/>
-      <w:szCs w:val="16"/>
-    </w:rPr>
-  </w:style>
-  <w:style w:type="character" w:customStyle="1" w:styleId="SprechblasentextZchn">
-    <w:name w:val="Sprechblasentext Zchn"/>
-    <w:basedOn w:val="Absatz-Standardschriftart"/>
-    <w:link w:val="Sprechblasentext"/>
-    <w:rsid w:val="001F39B7"/>
-    <w:rPr>
-      <w:rFonts w:ascii="Tahoma" w:hAnsi="Tahoma" w:cs="Tahoma"/>
-      <w:sz w:val="16"/>
-      <w:szCs w:val="16"/>
-    </w:rPr>
-  </w:style>
-  <w:style w:type="character" w:styleId="Funotenzeichen">
-    <w:name w:val="footnote reference"/>
-    <w:rsid w:val="00D515B1"/>
-    <w:rPr>
-      <w:rFonts w:cs="Arial"/>
-      <w:color w:val="000000"/>
-    </w:rPr>
-  </w:style>
-  <w:style w:type="character" w:customStyle="1" w:styleId="FunotentextZchn">
-    <w:name w:val="Fußnotentext Zchn"/>
-    <w:link w:val="Funotentext"/>
-    <w:rsid w:val="00D515B1"/>
-    <w:rPr>
-      <w:rFonts w:ascii="Arial" w:hAnsi="Arial"/>
-    </w:rPr>
-  </w:style>
-  <w:style w:type="table" w:customStyle="1" w:styleId="StadtBernTabelle3">
-    <w:name w:val="StadtBern Tabelle3"/>
-    <w:basedOn w:val="NormaleTabelle"/>
-    <w:uiPriority w:val="99"/>
-    <w:rsid w:val="009E7C11"/>
-    <w:pPr>
-      <w:contextualSpacing/>
-    </w:pPr>
-    <w:rPr>
-      <w:rFonts w:asciiTheme="minorHAnsi" w:eastAsiaTheme="minorHAnsi" w:hAnsiTheme="minorHAnsi" w:cstheme="minorBidi"/>
-      <w:szCs w:val="22"/>
-      <w:lang w:val="it-IT" w:eastAsia="en-US"/>
-    </w:rPr>
-    <w:tblPr>
-      <w:tblInd w:w="108" w:type="dxa"/>
-      <w:tblBorders>
-        <w:bottom w:val="single" w:sz="2" w:space="0" w:color="1F497D" w:themeColor="text2"/>
-        <w:insideH w:val="single" w:sz="2" w:space="0" w:color="1F497D" w:themeColor="text2"/>
-        <w:insideV w:val="single" w:sz="2" w:space="0" w:color="1F497D" w:themeColor="text2"/>
-      </w:tblBorders>
-    </w:tblPr>
-    <w:tcPr>
-      <w:shd w:val="clear" w:color="auto" w:fill="auto"/>
-      <w:vAlign w:val="center"/>
-    </w:tcPr>
-    <w:tblStylePr w:type="firstRow">
-      <w:pPr>
-        <w:jc w:val="left"/>
-      </w:pPr>
-      <w:rPr>
-        <w:b/>
-        <w:color w:val="FFFFFF" w:themeColor="background1"/>
-        <w:sz w:val="18"/>
-      </w:rPr>
-      <w:tblPr/>
-      <w:tcPr>
-        <w:shd w:val="clear" w:color="auto" w:fill="4F81BD" w:themeFill="accent1"/>
-        <w:vAlign w:val="center"/>
-      </w:tcPr>
-    </w:tblStylePr>
-    <w:tblStylePr w:type="lastRow">
-      <w:rPr>
-        <w:b/>
-      </w:rPr>
-    </w:tblStylePr>
-  </w:style>
-  <w:style w:type="character" w:styleId="Kommentarzeichen">
-    <w:name w:val="annotation reference"/>
-    <w:basedOn w:val="Absatz-Standardschriftart"/>
-    <w:rsid w:val="005034C1"/>
-    <w:rPr>
-      <w:sz w:val="16"/>
-      <w:szCs w:val="16"/>
-    </w:rPr>
-  </w:style>
-  <w:style w:type="paragraph" w:styleId="Kommentarthema">
-    <w:name w:val="annotation subject"/>
-    <w:basedOn w:val="Kommentartext"/>
-    <w:next w:val="Kommentartext"/>
-    <w:link w:val="KommentarthemaZchn"/>
-    <w:rsid w:val="005034C1"/>
-    <w:rPr>
-      <w:b/>
-      <w:bCs/>
-    </w:rPr>
-  </w:style>
-  <w:style w:type="character" w:customStyle="1" w:styleId="KommentartextZchn">
-    <w:name w:val="Kommentartext Zchn"/>
-    <w:basedOn w:val="Absatz-Standardschriftart"/>
-    <w:link w:val="Kommentartext"/>
-    <w:semiHidden/>
-    <w:rsid w:val="005034C1"/>
-    <w:rPr>
-      <w:rFonts w:ascii="Arial" w:hAnsi="Arial"/>
-    </w:rPr>
-  </w:style>
-  <w:style w:type="character" w:customStyle="1" w:styleId="KommentarthemaZchn">
-    <w:name w:val="Kommentarthema Zchn"/>
-    <w:basedOn w:val="KommentartextZchn"/>
-    <w:link w:val="Kommentarthema"/>
-    <w:rsid w:val="005034C1"/>
-    <w:rPr>
-      <w:rFonts w:ascii="Arial" w:hAnsi="Arial"/>
-      <w:b/>
-      <w:bCs/>
-    </w:rPr>
-  </w:style>
-  <w:style w:type="paragraph" w:styleId="berarbeitung">
-    <w:name w:val="Revision"/>
-    <w:hidden/>
-    <w:uiPriority w:val="99"/>
-    <w:semiHidden/>
-    <w:rsid w:val="00774D26"/>
-    <w:rPr>
-      <w:rFonts w:ascii="Arial" w:hAnsi="Arial"/>
-    </w:rPr>
-  </w:style>
-  <w:style w:type="character" w:styleId="BesuchterHyperlink">
-    <w:name w:val="FollowedHyperlink"/>
-    <w:basedOn w:val="Absatz-Standardschriftart"/>
-    <w:rsid w:val="000A65FB"/>
-    <w:rPr>
-      <w:color w:val="800080" w:themeColor="followedHyperlink"/>
-      <w:u w:val="single"/>
-    </w:rPr>
-  </w:style>
-  <w:style w:type="table" w:styleId="Tabellenraster">
-    <w:name w:val="Table Grid"/>
-    <w:basedOn w:val="NormaleTabelle"/>
-    <w:rsid w:val="00F548B8"/>
-    <w:tblPr>
-      <w:tblBorders>
-        <w:top w:val="single" w:sz="4" w:space="0" w:color="auto"/>
-        <w:left w:val="single" w:sz="4" w:space="0" w:color="auto"/>
-        <w:bottom w:val="single" w:sz="4" w:space="0" w:color="auto"/>
-        <w:right w:val="single" w:sz="4" w:space="0" w:color="auto"/>
-        <w:insideH w:val="single" w:sz="4" w:space="0" w:color="auto"/>
-        <w:insideV w:val="single" w:sz="4" w:space="0" w:color="auto"/>
-      </w:tblBorders>
     </w:tblPr>
   </w:style>
   <w:style w:type="character" w:customStyle="1" w:styleId="KopfzeileZchn">
@@ -4535,7 +3429,7 @@
 </file>
 
 <file path=customXml/itemProps1.xml><?xml version="1.0" encoding="utf-8"?>
-<ds:datastoreItem xmlns:ds="http://schemas.openxmlformats.org/officeDocument/2006/customXml" ds:itemID="{79AF655D-B532-4C88-B0EC-19C8AD26098B}">
+<ds:datastoreItem xmlns:ds="http://schemas.openxmlformats.org/officeDocument/2006/customXml" ds:itemID="{C63972E0-50FF-41DB-91A8-89ECEE94F9B3}">
   <ds:schemaRefs>
     <ds:schemaRef ds:uri="http://schemas.openxmlformats.org/officeDocument/2006/bibliography"/>
   </ds:schemaRefs>

</xml_diff>

<commit_message>
EBEGU-571  Fehler bei Begleitschreiben
</commit_message>
<xml_diff>
--- a/ebegu-server/src/main/resources/vorlagen/Begleitschreiben.docx
+++ b/ebegu-server/src/main/resources/vorlagen/Begleitschreiben.docx
@@ -1,10 +1,10 @@
 
 <file path=word/document.xml><?xml version="1.0" encoding="utf-8"?>
-<w:document xmlns:wpc="http://schemas.microsoft.com/office/word/2010/wordprocessingCanvas" xmlns:mc="http://schemas.openxmlformats.org/markup-compatibility/2006" xmlns:o="urn:schemas-microsoft-com:office:office" xmlns:r="http://schemas.openxmlformats.org/officeDocument/2006/relationships" xmlns:m="http://schemas.openxmlformats.org/officeDocument/2006/math" xmlns:v="urn:schemas-microsoft-com:vml" xmlns:wp14="http://schemas.microsoft.com/office/word/2010/wordprocessingDrawing" xmlns:wp="http://schemas.openxmlformats.org/drawingml/2006/wordprocessingDrawing" xmlns:w10="urn:schemas-microsoft-com:office:word" xmlns:w="http://schemas.openxmlformats.org/wordprocessingml/2006/main" xmlns:w14="http://schemas.microsoft.com/office/word/2010/wordml" xmlns:w15="http://schemas.microsoft.com/office/word/2012/wordml" xmlns:wpg="http://schemas.microsoft.com/office/word/2010/wordprocessingGroup" xmlns:wpi="http://schemas.microsoft.com/office/word/2010/wordprocessingInk" xmlns:wne="http://schemas.microsoft.com/office/word/2006/wordml" xmlns:wps="http://schemas.microsoft.com/office/word/2010/wordprocessingShape" mc:Ignorable="w14 w15 wp14">
+<w:document xmlns:wpc="http://schemas.microsoft.com/office/word/2010/wordprocessingCanvas" xmlns:mc="http://schemas.openxmlformats.org/markup-compatibility/2006" xmlns:o="urn:schemas-microsoft-com:office:office" xmlns:r="http://schemas.openxmlformats.org/officeDocument/2006/relationships" xmlns:m="http://schemas.openxmlformats.org/officeDocument/2006/math" xmlns:v="urn:schemas-microsoft-com:vml" xmlns:wp14="http://schemas.microsoft.com/office/word/2010/wordprocessingDrawing" xmlns:wp="http://schemas.openxmlformats.org/drawingml/2006/wordprocessingDrawing" xmlns:w10="urn:schemas-microsoft-com:office:word" xmlns:w="http://schemas.openxmlformats.org/wordprocessingml/2006/main" xmlns:w14="http://schemas.microsoft.com/office/word/2010/wordml" xmlns:wpg="http://schemas.microsoft.com/office/word/2010/wordprocessingGroup" xmlns:wpi="http://schemas.microsoft.com/office/word/2010/wordprocessingInk" xmlns:wne="http://schemas.microsoft.com/office/word/2006/wordml" xmlns:wps="http://schemas.microsoft.com/office/word/2010/wordprocessingShape" mc:Ignorable="w14 wp14">
   <w:body>
     <w:tbl>
       <w:tblPr>
-        <w:tblW w:w="9145" w:type="dxa"/>
+        <w:tblW w:w="9855" w:type="dxa"/>
         <w:tblLayout w:type="fixed"/>
         <w:tblCellMar>
           <w:left w:w="0" w:type="dxa"/>
@@ -13,17 +13,17 @@
         <w:tblLook w:val="0000" w:firstRow="0" w:lastRow="0" w:firstColumn="0" w:lastColumn="0" w:noHBand="0" w:noVBand="0"/>
       </w:tblPr>
       <w:tblGrid>
-        <w:gridCol w:w="4987"/>
-        <w:gridCol w:w="4158"/>
+        <w:gridCol w:w="5375"/>
+        <w:gridCol w:w="4480"/>
       </w:tblGrid>
       <w:tr>
         <w:trPr>
           <w:cantSplit/>
-          <w:trHeight w:hRule="exact" w:val="2442"/>
+          <w:trHeight w:hRule="exact" w:val="3094"/>
         </w:trPr>
         <w:tc>
           <w:tcPr>
-            <w:tcW w:w="4987" w:type="dxa"/>
+            <w:tcW w:w="5375" w:type="dxa"/>
           </w:tcPr>
           <w:p>
             <w:pPr>
@@ -33,6 +33,8 @@
                 <w:szCs w:val="6"/>
               </w:rPr>
             </w:pPr>
+            <w:bookmarkStart w:id="0" w:name="_GoBack"/>
+            <w:bookmarkEnd w:id="0"/>
             <w:r>
               <w:rPr>
                 <w:szCs w:val="18"/>
@@ -67,11 +69,19 @@
                 <w:szCs w:val="18"/>
               </w:rPr>
             </w:pPr>
+            <w:proofErr w:type="spellStart"/>
             <w:r>
               <w:rPr>
                 <w:szCs w:val="18"/>
               </w:rPr>
-              <w:t>Effingerstrasse 21</w:t>
+              <w:t>Effingerstrasse</w:t>
+            </w:r>
+            <w:proofErr w:type="spellEnd"/>
+            <w:r>
+              <w:rPr>
+                <w:szCs w:val="18"/>
+              </w:rPr>
+              <w:t xml:space="preserve"> 21</w:t>
             </w:r>
           </w:p>
           <w:p>
@@ -181,7 +191,7 @@
         </w:tc>
         <w:tc>
           <w:tcPr>
-            <w:tcW w:w="4158" w:type="dxa"/>
+            <w:tcW w:w="4480" w:type="dxa"/>
           </w:tcPr>
           <w:p>
             <w:pPr>
@@ -219,12 +229,12 @@
               </w:rPr>
               <w:t>Familie</w:t>
             </w:r>
-            <w:bookmarkStart w:id="0" w:name="NVnErzBer1"/>
-            <w:bookmarkStart w:id="1" w:name="AdrErzBer1"/>
-            <w:bookmarkStart w:id="2" w:name="PLZOrtErzBer1"/>
-            <w:bookmarkEnd w:id="0"/>
+            <w:bookmarkStart w:id="1" w:name="NVnErzBer1"/>
+            <w:bookmarkStart w:id="2" w:name="AdrErzBer1"/>
+            <w:bookmarkStart w:id="3" w:name="PLZOrtErzBer1"/>
             <w:bookmarkEnd w:id="1"/>
             <w:bookmarkEnd w:id="2"/>
+            <w:bookmarkEnd w:id="3"/>
             <w:r>
               <w:rPr>
                 <w:sz w:val="6"/>
@@ -291,6 +301,68 @@
                 <w:szCs w:val="18"/>
               </w:rPr>
               <w:instrText xml:space="preserve"> DOCVARIABLE  FIELD_begleitschreiben.gesuchstellerStrasse  \* MERGEFORMAT </w:instrText>
+            </w:r>
+            <w:r>
+              <w:rPr>
+                <w:szCs w:val="18"/>
+              </w:rPr>
+              <w:fldChar w:fldCharType="end"/>
+            </w:r>
+            <w:r>
+              <w:rPr>
+                <w:szCs w:val="18"/>
+              </w:rPr>
+              <w:fldChar w:fldCharType="begin"/>
+            </w:r>
+            <w:r>
+              <w:rPr>
+                <w:szCs w:val="18"/>
+              </w:rPr>
+              <w:instrText xml:space="preserve"> DOCVARIABLE  IF_begleitschreiben.printAdresszusatz  \* MERGEFORMAT </w:instrText>
+            </w:r>
+            <w:r>
+              <w:rPr>
+                <w:szCs w:val="18"/>
+              </w:rPr>
+              <w:fldChar w:fldCharType="end"/>
+            </w:r>
+          </w:p>
+          <w:p>
+            <w:pPr>
+              <w:pStyle w:val="Absender"/>
+              <w:rPr>
+                <w:szCs w:val="18"/>
+              </w:rPr>
+            </w:pPr>
+            <w:r>
+              <w:rPr>
+                <w:szCs w:val="18"/>
+              </w:rPr>
+              <w:fldChar w:fldCharType="begin"/>
+            </w:r>
+            <w:r>
+              <w:rPr>
+                <w:szCs w:val="18"/>
+              </w:rPr>
+              <w:instrText xml:space="preserve"> DOCVARIABLE  FIELD_begleitschreiben.Adresszusatz  \* MERGEFORMAT </w:instrText>
+            </w:r>
+            <w:r>
+              <w:rPr>
+                <w:szCs w:val="18"/>
+              </w:rPr>
+              <w:fldChar w:fldCharType="end"/>
+            </w:r>
+            <w:r>
+              <w:rPr>
+                <w:szCs w:val="18"/>
+              </w:rPr>
+              <w:fldChar w:fldCharType="begin"/>
+            </w:r>
+            <w:r>
+              <w:rPr>
+                <w:szCs w:val="18"/>
+              </w:rPr>
+              <w:instrText xml:space="preserve"> DOCVARIABLE  ENDIF_begleitschreiben.printAdresszusatz  \* MERGEFORMAT </w:instrText>
             </w:r>
             <w:r>
               <w:rPr>
@@ -337,12 +409,22 @@
           <w:lang w:val="de-DE"/>
         </w:rPr>
       </w:pPr>
-      <w:r>
+    </w:p>
+    <w:p>
+      <w:pPr>
+        <w:pStyle w:val="Text"/>
         <w:rPr>
           <w:sz w:val="18"/>
           <w:szCs w:val="18"/>
           <w:lang w:val="de-DE"/>
         </w:rPr>
+      </w:pPr>
+      <w:r>
+        <w:rPr>
+          <w:sz w:val="18"/>
+          <w:szCs w:val="18"/>
+          <w:lang w:val="de-DE"/>
+        </w:rPr>
         <w:t>B</w:t>
       </w:r>
       <w:r>
@@ -392,8 +474,6 @@
         </w:rPr>
         <w:t xml:space="preserve"> </w:t>
       </w:r>
-      <w:bookmarkStart w:id="3" w:name="_GoBack"/>
-      <w:bookmarkEnd w:id="3"/>
     </w:p>
     <w:p>
       <w:pPr>
@@ -575,7 +655,21 @@
           <w:sz w:val="18"/>
           <w:szCs w:val="18"/>
         </w:rPr>
-        <w:t>gestützt auf das Reglement vom 30. August 2012 über die familienergänzende Betreuung von Kindern und Jugendlichen (Betreuungsreglement, FEBR) und die ausführende Verordnung (FEBVO)</w:t>
+        <w:t>gestützt auf das Reglement vom 30. August 2012 über die familienergänzende Betreuung von Kindern und Jugendlichen (Betreuungsregl</w:t>
+      </w:r>
+      <w:r>
+        <w:rPr>
+          <w:sz w:val="18"/>
+          <w:szCs w:val="18"/>
+        </w:rPr>
+        <w:t>e</w:t>
+      </w:r>
+      <w:r>
+        <w:rPr>
+          <w:sz w:val="18"/>
+          <w:szCs w:val="18"/>
+        </w:rPr>
+        <w:t>ment, FEBR) und die ausführende Verordnung (FEBVO)</w:t>
       </w:r>
       <w:r>
         <w:rPr>
@@ -596,7 +690,35 @@
           <w:sz w:val="18"/>
           <w:szCs w:val="18"/>
         </w:rPr>
-        <w:t xml:space="preserve">einen namhaften Beitrag an die familienergänzende Betreuung Ihres Kindes / Ihrer Kinder in der von Ihnen gewählten Kindertagesstätte gewähren kann. </w:t>
+        <w:t>einen namhaften Beitrag an die fam</w:t>
+      </w:r>
+      <w:r>
+        <w:rPr>
+          <w:sz w:val="18"/>
+          <w:szCs w:val="18"/>
+        </w:rPr>
+        <w:t>i</w:t>
+      </w:r>
+      <w:r>
+        <w:rPr>
+          <w:sz w:val="18"/>
+          <w:szCs w:val="18"/>
+        </w:rPr>
+        <w:t>lienergänzende Betreuung Ihres Kindes / Ihrer Kinder in der von Ihnen gewählten Kindertage</w:t>
+      </w:r>
+      <w:r>
+        <w:rPr>
+          <w:sz w:val="18"/>
+          <w:szCs w:val="18"/>
+        </w:rPr>
+        <w:t>s</w:t>
+      </w:r>
+      <w:r>
+        <w:rPr>
+          <w:sz w:val="18"/>
+          <w:szCs w:val="18"/>
+        </w:rPr>
+        <w:t xml:space="preserve">stätte gewähren kann. </w:t>
       </w:r>
     </w:p>
     <w:p>
@@ -623,7 +745,21 @@
           <w:sz w:val="18"/>
           <w:szCs w:val="18"/>
         </w:rPr>
-        <w:t>Sie erhalten in der Beilage den entsprechenden Betreuungsgutschein und die detaillierten Berechnungsgrundlagen, die auf dem Erwerbspensum</w:t>
+        <w:t>Sie erhalten in der Beilage den entsprechenden Betreuungsgutschein und die detaillierten B</w:t>
+      </w:r>
+      <w:r>
+        <w:rPr>
+          <w:sz w:val="18"/>
+          <w:szCs w:val="18"/>
+        </w:rPr>
+        <w:t>e</w:t>
+      </w:r>
+      <w:r>
+        <w:rPr>
+          <w:sz w:val="18"/>
+          <w:szCs w:val="18"/>
+        </w:rPr>
+        <w:t>rechnungsgrundlagen, die auf dem Erwerbspensum</w:t>
       </w:r>
       <w:r>
         <w:rPr>
@@ -637,7 +773,35 @@
           <w:sz w:val="18"/>
           <w:szCs w:val="18"/>
         </w:rPr>
-        <w:t xml:space="preserve"> den wirtschaftlichen Verhältnissen und der Familiengrösse gemäss Ihren Angaben basieren. Wir weisen darauf hin, dass Ihnen die Vergünstigung aus dem Gutschein nicht direkt ausbezahlt, sondern auf der Rechnung Ihrer Kindertagesstätte abgezogen wird.</w:t>
+        <w:t xml:space="preserve"> den wirtschaftlichen Verhältnissen und der Familiengrösse gemäss Ihren Angaben basieren. Wir weisen darauf hin, dass Ihnen die Ve</w:t>
+      </w:r>
+      <w:r>
+        <w:rPr>
+          <w:sz w:val="18"/>
+          <w:szCs w:val="18"/>
+        </w:rPr>
+        <w:t>r</w:t>
+      </w:r>
+      <w:r>
+        <w:rPr>
+          <w:sz w:val="18"/>
+          <w:szCs w:val="18"/>
+        </w:rPr>
+        <w:t>günstigung aus dem Gutschein nicht direkt ausbezahlt, sondern auf der Rechnung Ihrer Kinde</w:t>
+      </w:r>
+      <w:r>
+        <w:rPr>
+          <w:sz w:val="18"/>
+          <w:szCs w:val="18"/>
+        </w:rPr>
+        <w:t>r</w:t>
+      </w:r>
+      <w:r>
+        <w:rPr>
+          <w:sz w:val="18"/>
+          <w:szCs w:val="18"/>
+        </w:rPr>
+        <w:t>tagesstätte abgezogen wird.</w:t>
       </w:r>
     </w:p>
     <w:p>
@@ -747,7 +911,35 @@
           <w:sz w:val="18"/>
           <w:szCs w:val="18"/>
         </w:rPr>
-        <w:t>Bitte beachten Sie auch, dass Sie uns veränderte persönliche Verhältnisse</w:t>
+        <w:t>Bitte beachten Sie auch, dass Sie uns ve</w:t>
+      </w:r>
+      <w:r>
+        <w:rPr>
+          <w:sz w:val="18"/>
+          <w:szCs w:val="18"/>
+        </w:rPr>
+        <w:t>r</w:t>
+      </w:r>
+      <w:r>
+        <w:rPr>
+          <w:sz w:val="18"/>
+          <w:szCs w:val="18"/>
+        </w:rPr>
+        <w:t>änderte persö</w:t>
+      </w:r>
+      <w:r>
+        <w:rPr>
+          <w:sz w:val="18"/>
+          <w:szCs w:val="18"/>
+        </w:rPr>
+        <w:t>n</w:t>
+      </w:r>
+      <w:r>
+        <w:rPr>
+          <w:sz w:val="18"/>
+          <w:szCs w:val="18"/>
+        </w:rPr>
+        <w:t>liche Verhältnisse</w:t>
       </w:r>
       <w:r>
         <w:rPr>
@@ -762,7 +954,49 @@
           <w:sz w:val="18"/>
           <w:szCs w:val="18"/>
         </w:rPr>
-        <w:t xml:space="preserve">(z. B. Wegzug aus der Stadt, Änderungen des Erwerbspensums, Kita-Wechsel) melden müssen und dass Abwesenheiten des betreuten Kindes ab 30 Tagen zu einer Unterbrechung des Gutscheinanspruchs führen. Ausgenommen davon sind Abwesenheiten wegen Krankheit, Unfall und während </w:t>
+        <w:t>(z. B. Wegzug aus der Stadt, Änderungen des Erwerbspensums, Kita-Wechsel) melden müssen und dass Abwese</w:t>
+      </w:r>
+      <w:r>
+        <w:rPr>
+          <w:sz w:val="18"/>
+          <w:szCs w:val="18"/>
+        </w:rPr>
+        <w:t>n</w:t>
+      </w:r>
+      <w:r>
+        <w:rPr>
+          <w:sz w:val="18"/>
+          <w:szCs w:val="18"/>
+        </w:rPr>
+        <w:t>heiten des betreuten Kindes ab 30 Tagen zu einer Unterbrechung des Gutscheinanspruchs fü</w:t>
+      </w:r>
+      <w:r>
+        <w:rPr>
+          <w:sz w:val="18"/>
+          <w:szCs w:val="18"/>
+        </w:rPr>
+        <w:t>h</w:t>
+      </w:r>
+      <w:r>
+        <w:rPr>
+          <w:sz w:val="18"/>
+          <w:szCs w:val="18"/>
+        </w:rPr>
+        <w:t>ren. Ausgenommen davon sind Abwesenheiten wegen Kran</w:t>
+      </w:r>
+      <w:r>
+        <w:rPr>
+          <w:sz w:val="18"/>
+          <w:szCs w:val="18"/>
+        </w:rPr>
+        <w:t>k</w:t>
+      </w:r>
+      <w:r>
+        <w:rPr>
+          <w:sz w:val="18"/>
+          <w:szCs w:val="18"/>
+        </w:rPr>
+        <w:t xml:space="preserve">heit, Unfall und während </w:t>
       </w:r>
       <w:r>
         <w:rPr>
@@ -776,7 +1010,35 @@
           <w:sz w:val="18"/>
           <w:szCs w:val="18"/>
         </w:rPr>
-        <w:t>Dauer des gesetzlichen Mutterschaftsurlaubs</w:t>
+        <w:t>Dauer des g</w:t>
+      </w:r>
+      <w:r>
+        <w:rPr>
+          <w:sz w:val="18"/>
+          <w:szCs w:val="18"/>
+        </w:rPr>
+        <w:t>e</w:t>
+      </w:r>
+      <w:r>
+        <w:rPr>
+          <w:sz w:val="18"/>
+          <w:szCs w:val="18"/>
+        </w:rPr>
+        <w:t>setzlichen Mutterschaftsu</w:t>
+      </w:r>
+      <w:r>
+        <w:rPr>
+          <w:sz w:val="18"/>
+          <w:szCs w:val="18"/>
+        </w:rPr>
+        <w:t>r</w:t>
+      </w:r>
+      <w:r>
+        <w:rPr>
+          <w:sz w:val="18"/>
+          <w:szCs w:val="18"/>
+        </w:rPr>
+        <w:t>laubs</w:t>
       </w:r>
       <w:r>
         <w:rPr>
@@ -809,6 +1071,7 @@
           <w:sz w:val="18"/>
           <w:szCs w:val="18"/>
         </w:rPr>
+        <w:lastRenderedPageBreak/>
         <w:t xml:space="preserve">Für die Zusammenarbeit danken wir Ihnen. </w:t>
       </w:r>
     </w:p>
@@ -870,8 +1133,39 @@
           <w:sz w:val="18"/>
           <w:szCs w:val="18"/>
         </w:rPr>
-        <w:lastRenderedPageBreak/>
-        <w:t>Beilagen: Betreuungsgutscheine und Finanzielle Situation</w:t>
+        <w:t>Beilagen: Betreuungsgutscheine und F</w:t>
+      </w:r>
+      <w:r>
+        <w:rPr>
+          <w:rFonts w:cs="Arial"/>
+          <w:sz w:val="18"/>
+          <w:szCs w:val="18"/>
+        </w:rPr>
+        <w:t>i</w:t>
+      </w:r>
+      <w:r>
+        <w:rPr>
+          <w:rFonts w:cs="Arial"/>
+          <w:sz w:val="18"/>
+          <w:szCs w:val="18"/>
+        </w:rPr>
+        <w:t>nanzielle Situ</w:t>
+      </w:r>
+      <w:r>
+        <w:rPr>
+          <w:rFonts w:cs="Arial"/>
+          <w:sz w:val="18"/>
+          <w:szCs w:val="18"/>
+        </w:rPr>
+        <w:t>a</w:t>
+      </w:r>
+      <w:r>
+        <w:rPr>
+          <w:rFonts w:cs="Arial"/>
+          <w:sz w:val="18"/>
+          <w:szCs w:val="18"/>
+        </w:rPr>
+        <w:t>tion</w:t>
       </w:r>
     </w:p>
     <w:p>
@@ -900,9 +1194,9 @@
       </w:pPr>
     </w:p>
     <w:sectPr>
-      <w:headerReference w:type="default" r:id="rId8"/>
-      <w:footerReference w:type="default" r:id="rId9"/>
-      <w:headerReference w:type="first" r:id="rId10"/>
+      <w:headerReference w:type="default" r:id="rId9"/>
+      <w:footerReference w:type="default" r:id="rId10"/>
+      <w:headerReference w:type="first" r:id="rId11"/>
       <w:pgSz w:w="11906" w:h="16838" w:code="9"/>
       <w:pgMar w:top="454" w:right="1418" w:bottom="454" w:left="1985" w:header="397" w:footer="397" w:gutter="0"/>
       <w:paperSrc w:first="7" w:other="7"/>
@@ -917,7 +1211,7 @@
 </file>
 
 <file path=word/endnotes.xml><?xml version="1.0" encoding="utf-8"?>
-<w:endnotes xmlns:wpc="http://schemas.microsoft.com/office/word/2010/wordprocessingCanvas" xmlns:mc="http://schemas.openxmlformats.org/markup-compatibility/2006" xmlns:o="urn:schemas-microsoft-com:office:office" xmlns:r="http://schemas.openxmlformats.org/officeDocument/2006/relationships" xmlns:m="http://schemas.openxmlformats.org/officeDocument/2006/math" xmlns:v="urn:schemas-microsoft-com:vml" xmlns:wp14="http://schemas.microsoft.com/office/word/2010/wordprocessingDrawing" xmlns:wp="http://schemas.openxmlformats.org/drawingml/2006/wordprocessingDrawing" xmlns:w10="urn:schemas-microsoft-com:office:word" xmlns:w="http://schemas.openxmlformats.org/wordprocessingml/2006/main" xmlns:w14="http://schemas.microsoft.com/office/word/2010/wordml" xmlns:w15="http://schemas.microsoft.com/office/word/2012/wordml" xmlns:wpg="http://schemas.microsoft.com/office/word/2010/wordprocessingGroup" xmlns:wpi="http://schemas.microsoft.com/office/word/2010/wordprocessingInk" xmlns:wne="http://schemas.microsoft.com/office/word/2006/wordml" xmlns:wps="http://schemas.microsoft.com/office/word/2010/wordprocessingShape" mc:Ignorable="w14 w15 wp14">
+<w:endnotes xmlns:wpc="http://schemas.microsoft.com/office/word/2010/wordprocessingCanvas" xmlns:mc="http://schemas.openxmlformats.org/markup-compatibility/2006" xmlns:o="urn:schemas-microsoft-com:office:office" xmlns:r="http://schemas.openxmlformats.org/officeDocument/2006/relationships" xmlns:m="http://schemas.openxmlformats.org/officeDocument/2006/math" xmlns:v="urn:schemas-microsoft-com:vml" xmlns:wp14="http://schemas.microsoft.com/office/word/2010/wordprocessingDrawing" xmlns:wp="http://schemas.openxmlformats.org/drawingml/2006/wordprocessingDrawing" xmlns:w10="urn:schemas-microsoft-com:office:word" xmlns:w="http://schemas.openxmlformats.org/wordprocessingml/2006/main" xmlns:w14="http://schemas.microsoft.com/office/word/2010/wordml" xmlns:wpg="http://schemas.microsoft.com/office/word/2010/wordprocessingGroup" xmlns:wpi="http://schemas.microsoft.com/office/word/2010/wordprocessingInk" xmlns:wne="http://schemas.microsoft.com/office/word/2006/wordml" xmlns:wps="http://schemas.microsoft.com/office/word/2010/wordprocessingShape" mc:Ignorable="w14 wp14">
   <w:endnote w:type="separator" w:id="-1">
     <w:p>
       <w:r>
@@ -936,7 +1230,7 @@
 </file>
 
 <file path=word/footer1.xml><?xml version="1.0" encoding="utf-8"?>
-<w:ftr xmlns:wpc="http://schemas.microsoft.com/office/word/2010/wordprocessingCanvas" xmlns:mc="http://schemas.openxmlformats.org/markup-compatibility/2006" xmlns:o="urn:schemas-microsoft-com:office:office" xmlns:r="http://schemas.openxmlformats.org/officeDocument/2006/relationships" xmlns:m="http://schemas.openxmlformats.org/officeDocument/2006/math" xmlns:v="urn:schemas-microsoft-com:vml" xmlns:wp14="http://schemas.microsoft.com/office/word/2010/wordprocessingDrawing" xmlns:wp="http://schemas.openxmlformats.org/drawingml/2006/wordprocessingDrawing" xmlns:w10="urn:schemas-microsoft-com:office:word" xmlns:w="http://schemas.openxmlformats.org/wordprocessingml/2006/main" xmlns:w14="http://schemas.microsoft.com/office/word/2010/wordml" xmlns:w15="http://schemas.microsoft.com/office/word/2012/wordml" xmlns:wpg="http://schemas.microsoft.com/office/word/2010/wordprocessingGroup" xmlns:wpi="http://schemas.microsoft.com/office/word/2010/wordprocessingInk" xmlns:wne="http://schemas.microsoft.com/office/word/2006/wordml" xmlns:wps="http://schemas.microsoft.com/office/word/2010/wordprocessingShape" mc:Ignorable="w14 w15 wp14">
+<w:ftr xmlns:wpc="http://schemas.microsoft.com/office/word/2010/wordprocessingCanvas" xmlns:mc="http://schemas.openxmlformats.org/markup-compatibility/2006" xmlns:o="urn:schemas-microsoft-com:office:office" xmlns:r="http://schemas.openxmlformats.org/officeDocument/2006/relationships" xmlns:m="http://schemas.openxmlformats.org/officeDocument/2006/math" xmlns:v="urn:schemas-microsoft-com:vml" xmlns:wp14="http://schemas.microsoft.com/office/word/2010/wordprocessingDrawing" xmlns:wp="http://schemas.openxmlformats.org/drawingml/2006/wordprocessingDrawing" xmlns:w10="urn:schemas-microsoft-com:office:word" xmlns:w="http://schemas.openxmlformats.org/wordprocessingml/2006/main" xmlns:w14="http://schemas.microsoft.com/office/word/2010/wordml" xmlns:wpg="http://schemas.microsoft.com/office/word/2010/wordprocessingGroup" xmlns:wpi="http://schemas.microsoft.com/office/word/2010/wordprocessingInk" xmlns:wne="http://schemas.microsoft.com/office/word/2006/wordml" xmlns:wps="http://schemas.microsoft.com/office/word/2010/wordprocessingShape" mc:Ignorable="w14 wp14">
   <w:p>
     <w:pPr>
       <w:spacing w:line="160" w:lineRule="exact"/>
@@ -980,7 +1274,21 @@
         <w:sz w:val="12"/>
         <w:szCs w:val="12"/>
       </w:rPr>
-      <w:t>Der Erwerbstätigkeit gleichgestellt sind: anerkannte Ausbildung und Vermittlungsfähigkeit Arbeitsloser. Anspruch besteht auch bei gesundheitlich bedingter Einschränkung der Betreuungsfähigkeit, bei festgestelltem Bedarf nach familienergänzender Kinderbetreuung aufgrund einer kindesschutzrechtlichen Massnahme oder wenn die soziale Integration des Kindes bzw. die Förderung der Chancen-gleichheit ohne Fremdbetreuung erwiesenermassen gefährdet sind. (Art. 9 FEBR; Art. 9-12 FEBVO).</w:t>
+      <w:t>Der Erwerbstätigkeit gleichgestellt sind: anerkannte Ausbildung und Vermittlungsfähigkeit Arbeitsloser. Anspruch besteht auch bei gesundheitlich bedingter Einschränkung der Betreuungsfähigkeit, bei festgestelltem Bedarf nach familienergänzender Kinderbetreuung aufgrund einer kindesschutzrechtlichen Mas</w:t>
+    </w:r>
+    <w:r>
+      <w:rPr>
+        <w:sz w:val="12"/>
+        <w:szCs w:val="12"/>
+      </w:rPr>
+      <w:t>s</w:t>
+    </w:r>
+    <w:r>
+      <w:rPr>
+        <w:sz w:val="12"/>
+        <w:szCs w:val="12"/>
+      </w:rPr>
+      <w:t>nahme oder wenn die soziale Integration des Kindes bzw. die Förderung der Chancen-gleichheit ohne Fremdbetreuung erwiesenermassen gefährdet sind. (Art. 9 FEBR; Art. 9-12 FEBVO).</w:t>
     </w:r>
   </w:p>
   <w:p>
@@ -1011,7 +1319,7 @@
 </file>
 
 <file path=word/footnotes.xml><?xml version="1.0" encoding="utf-8"?>
-<w:footnotes xmlns:wpc="http://schemas.microsoft.com/office/word/2010/wordprocessingCanvas" xmlns:mc="http://schemas.openxmlformats.org/markup-compatibility/2006" xmlns:o="urn:schemas-microsoft-com:office:office" xmlns:r="http://schemas.openxmlformats.org/officeDocument/2006/relationships" xmlns:m="http://schemas.openxmlformats.org/officeDocument/2006/math" xmlns:v="urn:schemas-microsoft-com:vml" xmlns:wp14="http://schemas.microsoft.com/office/word/2010/wordprocessingDrawing" xmlns:wp="http://schemas.openxmlformats.org/drawingml/2006/wordprocessingDrawing" xmlns:w10="urn:schemas-microsoft-com:office:word" xmlns:w="http://schemas.openxmlformats.org/wordprocessingml/2006/main" xmlns:w14="http://schemas.microsoft.com/office/word/2010/wordml" xmlns:w15="http://schemas.microsoft.com/office/word/2012/wordml" xmlns:wpg="http://schemas.microsoft.com/office/word/2010/wordprocessingGroup" xmlns:wpi="http://schemas.microsoft.com/office/word/2010/wordprocessingInk" xmlns:wne="http://schemas.microsoft.com/office/word/2006/wordml" xmlns:wps="http://schemas.microsoft.com/office/word/2010/wordprocessingShape" mc:Ignorable="w14 w15 wp14">
+<w:footnotes xmlns:wpc="http://schemas.microsoft.com/office/word/2010/wordprocessingCanvas" xmlns:mc="http://schemas.openxmlformats.org/markup-compatibility/2006" xmlns:o="urn:schemas-microsoft-com:office:office" xmlns:r="http://schemas.openxmlformats.org/officeDocument/2006/relationships" xmlns:m="http://schemas.openxmlformats.org/officeDocument/2006/math" xmlns:v="urn:schemas-microsoft-com:vml" xmlns:wp14="http://schemas.microsoft.com/office/word/2010/wordprocessingDrawing" xmlns:wp="http://schemas.openxmlformats.org/drawingml/2006/wordprocessingDrawing" xmlns:w10="urn:schemas-microsoft-com:office:word" xmlns:w="http://schemas.openxmlformats.org/wordprocessingml/2006/main" xmlns:w14="http://schemas.microsoft.com/office/word/2010/wordml" xmlns:wpg="http://schemas.microsoft.com/office/word/2010/wordprocessingGroup" xmlns:wpi="http://schemas.microsoft.com/office/word/2010/wordprocessingInk" xmlns:wne="http://schemas.microsoft.com/office/word/2006/wordml" xmlns:wps="http://schemas.microsoft.com/office/word/2010/wordprocessingShape" mc:Ignorable="w14 wp14">
   <w:footnote w:type="separator" w:id="-1">
     <w:p>
       <w:r>
@@ -1030,7 +1338,7 @@
 </file>
 
 <file path=word/header1.xml><?xml version="1.0" encoding="utf-8"?>
-<w:hdr xmlns:wpc="http://schemas.microsoft.com/office/word/2010/wordprocessingCanvas" xmlns:mc="http://schemas.openxmlformats.org/markup-compatibility/2006" xmlns:o="urn:schemas-microsoft-com:office:office" xmlns:r="http://schemas.openxmlformats.org/officeDocument/2006/relationships" xmlns:m="http://schemas.openxmlformats.org/officeDocument/2006/math" xmlns:v="urn:schemas-microsoft-com:vml" xmlns:wp14="http://schemas.microsoft.com/office/word/2010/wordprocessingDrawing" xmlns:wp="http://schemas.openxmlformats.org/drawingml/2006/wordprocessingDrawing" xmlns:w10="urn:schemas-microsoft-com:office:word" xmlns:w="http://schemas.openxmlformats.org/wordprocessingml/2006/main" xmlns:w14="http://schemas.microsoft.com/office/word/2010/wordml" xmlns:w15="http://schemas.microsoft.com/office/word/2012/wordml" xmlns:wpg="http://schemas.microsoft.com/office/word/2010/wordprocessingGroup" xmlns:wpi="http://schemas.microsoft.com/office/word/2010/wordprocessingInk" xmlns:wne="http://schemas.microsoft.com/office/word/2006/wordml" xmlns:wps="http://schemas.microsoft.com/office/word/2010/wordprocessingShape" mc:Ignorable="w14 w15 wp14">
+<w:hdr xmlns:wpc="http://schemas.microsoft.com/office/word/2010/wordprocessingCanvas" xmlns:mc="http://schemas.openxmlformats.org/markup-compatibility/2006" xmlns:o="urn:schemas-microsoft-com:office:office" xmlns:r="http://schemas.openxmlformats.org/officeDocument/2006/relationships" xmlns:m="http://schemas.openxmlformats.org/officeDocument/2006/math" xmlns:v="urn:schemas-microsoft-com:vml" xmlns:wp14="http://schemas.microsoft.com/office/word/2010/wordprocessingDrawing" xmlns:wp="http://schemas.openxmlformats.org/drawingml/2006/wordprocessingDrawing" xmlns:w10="urn:schemas-microsoft-com:office:word" xmlns:w="http://schemas.openxmlformats.org/wordprocessingml/2006/main" xmlns:w14="http://schemas.microsoft.com/office/word/2010/wordml" xmlns:wpg="http://schemas.microsoft.com/office/word/2010/wordprocessingGroup" xmlns:wpi="http://schemas.microsoft.com/office/word/2010/wordprocessingInk" xmlns:wne="http://schemas.microsoft.com/office/word/2006/wordml" xmlns:wps="http://schemas.microsoft.com/office/word/2010/wordprocessingShape" mc:Ignorable="w14 wp14">
   <w:p>
     <w:pPr>
       <w:pStyle w:val="Kopfzeile"/>
@@ -1038,7 +1346,6 @@
     <w:r>
       <w:rPr>
         <w:noProof/>
-        <w:lang w:val="de-DE" w:eastAsia="de-DE"/>
       </w:rPr>
       <w:drawing>
         <wp:anchor distT="0" distB="0" distL="114300" distR="114300" simplePos="0" relativeHeight="251658240" behindDoc="0" locked="0" layoutInCell="1" allowOverlap="1" wp14:anchorId="35DD2D4A" wp14:editId="011F5065">
@@ -1101,7 +1408,7 @@
 </file>
 
 <file path=word/header2.xml><?xml version="1.0" encoding="utf-8"?>
-<w:hdr xmlns:wpc="http://schemas.microsoft.com/office/word/2010/wordprocessingCanvas" xmlns:mc="http://schemas.openxmlformats.org/markup-compatibility/2006" xmlns:o="urn:schemas-microsoft-com:office:office" xmlns:r="http://schemas.openxmlformats.org/officeDocument/2006/relationships" xmlns:m="http://schemas.openxmlformats.org/officeDocument/2006/math" xmlns:v="urn:schemas-microsoft-com:vml" xmlns:wp14="http://schemas.microsoft.com/office/word/2010/wordprocessingDrawing" xmlns:wp="http://schemas.openxmlformats.org/drawingml/2006/wordprocessingDrawing" xmlns:w10="urn:schemas-microsoft-com:office:word" xmlns:w="http://schemas.openxmlformats.org/wordprocessingml/2006/main" xmlns:w14="http://schemas.microsoft.com/office/word/2010/wordml" xmlns:w15="http://schemas.microsoft.com/office/word/2012/wordml" xmlns:wpg="http://schemas.microsoft.com/office/word/2010/wordprocessingGroup" xmlns:wpi="http://schemas.microsoft.com/office/word/2010/wordprocessingInk" xmlns:wne="http://schemas.microsoft.com/office/word/2006/wordml" xmlns:wps="http://schemas.microsoft.com/office/word/2010/wordprocessingShape" mc:Ignorable="w14 w15 wp14">
+<w:hdr xmlns:wpc="http://schemas.microsoft.com/office/word/2010/wordprocessingCanvas" xmlns:mc="http://schemas.openxmlformats.org/markup-compatibility/2006" xmlns:o="urn:schemas-microsoft-com:office:office" xmlns:r="http://schemas.openxmlformats.org/officeDocument/2006/relationships" xmlns:m="http://schemas.openxmlformats.org/officeDocument/2006/math" xmlns:v="urn:schemas-microsoft-com:vml" xmlns:wp14="http://schemas.microsoft.com/office/word/2010/wordprocessingDrawing" xmlns:wp="http://schemas.openxmlformats.org/drawingml/2006/wordprocessingDrawing" xmlns:w10="urn:schemas-microsoft-com:office:word" xmlns:w="http://schemas.openxmlformats.org/wordprocessingml/2006/main" xmlns:w14="http://schemas.microsoft.com/office/word/2010/wordml" xmlns:wpg="http://schemas.microsoft.com/office/word/2010/wordprocessingGroup" xmlns:wpi="http://schemas.microsoft.com/office/word/2010/wordprocessingInk" xmlns:wne="http://schemas.microsoft.com/office/word/2006/wordml" xmlns:wps="http://schemas.microsoft.com/office/word/2010/wordprocessingShape" mc:Ignorable="w14 wp14">
   <w:p>
     <w:pPr>
       <w:pStyle w:val="Kopfzeile"/>
@@ -1119,7 +1426,6 @@
     <w:r>
       <w:rPr>
         <w:noProof/>
-        <w:lang w:val="de-DE" w:eastAsia="de-DE"/>
       </w:rPr>
       <w:drawing>
         <wp:inline distT="0" distB="0" distL="0" distR="0" wp14:anchorId="295BE45F" wp14:editId="4554D466">
@@ -1168,7 +1474,7 @@
 </file>
 
 <file path=word/numbering.xml><?xml version="1.0" encoding="utf-8"?>
-<w:numbering xmlns:wpc="http://schemas.microsoft.com/office/word/2010/wordprocessingCanvas" xmlns:mc="http://schemas.openxmlformats.org/markup-compatibility/2006" xmlns:o="urn:schemas-microsoft-com:office:office" xmlns:r="http://schemas.openxmlformats.org/officeDocument/2006/relationships" xmlns:m="http://schemas.openxmlformats.org/officeDocument/2006/math" xmlns:v="urn:schemas-microsoft-com:vml" xmlns:wp14="http://schemas.microsoft.com/office/word/2010/wordprocessingDrawing" xmlns:wp="http://schemas.openxmlformats.org/drawingml/2006/wordprocessingDrawing" xmlns:w10="urn:schemas-microsoft-com:office:word" xmlns:w="http://schemas.openxmlformats.org/wordprocessingml/2006/main" xmlns:w14="http://schemas.microsoft.com/office/word/2010/wordml" xmlns:w15="http://schemas.microsoft.com/office/word/2012/wordml" xmlns:wpg="http://schemas.microsoft.com/office/word/2010/wordprocessingGroup" xmlns:wpi="http://schemas.microsoft.com/office/word/2010/wordprocessingInk" xmlns:wne="http://schemas.microsoft.com/office/word/2006/wordml" xmlns:wps="http://schemas.microsoft.com/office/word/2010/wordprocessingShape" mc:Ignorable="w14 w15 wp14">
+<w:numbering xmlns:wpc="http://schemas.microsoft.com/office/word/2010/wordprocessingCanvas" xmlns:mc="http://schemas.openxmlformats.org/markup-compatibility/2006" xmlns:o="urn:schemas-microsoft-com:office:office" xmlns:r="http://schemas.openxmlformats.org/officeDocument/2006/relationships" xmlns:m="http://schemas.openxmlformats.org/officeDocument/2006/math" xmlns:v="urn:schemas-microsoft-com:vml" xmlns:wp14="http://schemas.microsoft.com/office/word/2010/wordprocessingDrawing" xmlns:wp="http://schemas.openxmlformats.org/drawingml/2006/wordprocessingDrawing" xmlns:w10="urn:schemas-microsoft-com:office:word" xmlns:w="http://schemas.openxmlformats.org/wordprocessingml/2006/main" xmlns:w14="http://schemas.microsoft.com/office/word/2010/wordml" xmlns:wpg="http://schemas.microsoft.com/office/word/2010/wordprocessingGroup" xmlns:wpi="http://schemas.microsoft.com/office/word/2010/wordprocessingInk" xmlns:wne="http://schemas.microsoft.com/office/word/2006/wordml" xmlns:wps="http://schemas.microsoft.com/office/word/2010/wordprocessingShape" mc:Ignorable="w14 wp14">
   <w:abstractNum w:abstractNumId="0">
     <w:nsid w:val="FFFFFF7C"/>
     <w:multiLevelType w:val="singleLevel"/>
@@ -1746,7 +2052,7 @@
 </file>
 
 <file path=word/styles.xml><?xml version="1.0" encoding="utf-8"?>
-<w:styles xmlns:mc="http://schemas.openxmlformats.org/markup-compatibility/2006" xmlns:r="http://schemas.openxmlformats.org/officeDocument/2006/relationships" xmlns:w="http://schemas.openxmlformats.org/wordprocessingml/2006/main" xmlns:w14="http://schemas.microsoft.com/office/word/2010/wordml" xmlns:w15="http://schemas.microsoft.com/office/word/2012/wordml" mc:Ignorable="w14 w15">
+<w:styles xmlns:mc="http://schemas.openxmlformats.org/markup-compatibility/2006" xmlns:r="http://schemas.openxmlformats.org/officeDocument/2006/relationships" xmlns:w="http://schemas.openxmlformats.org/wordprocessingml/2006/main" xmlns:w14="http://schemas.microsoft.com/office/word/2010/wordml" mc:Ignorable="w14">
   <w:docDefaults>
     <w:rPrDefault>
       <w:rPr>
@@ -1756,371 +2062,1362 @@
     </w:rPrDefault>
     <w:pPrDefault/>
   </w:docDefaults>
-  <w:latentStyles w:defLockedState="0" w:defUIPriority="0" w:defSemiHidden="0" w:defUnhideWhenUsed="0" w:defQFormat="0" w:count="371">
-    <w:lsdException w:name="Normal" w:qFormat="1"/>
-    <w:lsdException w:name="heading 1" w:qFormat="1"/>
-    <w:lsdException w:name="heading 2" w:qFormat="1"/>
-    <w:lsdException w:name="heading 3" w:qFormat="1"/>
-    <w:lsdException w:name="heading 4" w:qFormat="1"/>
-    <w:lsdException w:name="heading 5" w:qFormat="1"/>
-    <w:lsdException w:name="heading 6" w:qFormat="1"/>
-    <w:lsdException w:name="heading 7" w:semiHidden="1" w:unhideWhenUsed="1" w:qFormat="1"/>
-    <w:lsdException w:name="heading 8" w:semiHidden="1" w:unhideWhenUsed="1" w:qFormat="1"/>
-    <w:lsdException w:name="heading 9" w:semiHidden="1" w:unhideWhenUsed="1" w:qFormat="1"/>
-    <w:lsdException w:name="index 1" w:semiHidden="1" w:unhideWhenUsed="1"/>
-    <w:lsdException w:name="index 2" w:semiHidden="1" w:unhideWhenUsed="1"/>
-    <w:lsdException w:name="index 3" w:semiHidden="1" w:unhideWhenUsed="1"/>
-    <w:lsdException w:name="index 4" w:semiHidden="1" w:unhideWhenUsed="1"/>
-    <w:lsdException w:name="index 5" w:semiHidden="1" w:unhideWhenUsed="1"/>
-    <w:lsdException w:name="index 6" w:semiHidden="1" w:unhideWhenUsed="1"/>
-    <w:lsdException w:name="index 7" w:semiHidden="1" w:unhideWhenUsed="1"/>
-    <w:lsdException w:name="index 8" w:semiHidden="1" w:unhideWhenUsed="1"/>
-    <w:lsdException w:name="index 9" w:semiHidden="1" w:unhideWhenUsed="1"/>
-    <w:lsdException w:name="toc 1" w:semiHidden="1" w:unhideWhenUsed="1"/>
-    <w:lsdException w:name="toc 2" w:semiHidden="1" w:unhideWhenUsed="1"/>
-    <w:lsdException w:name="toc 3" w:semiHidden="1" w:unhideWhenUsed="1"/>
-    <w:lsdException w:name="toc 4" w:semiHidden="1" w:unhideWhenUsed="1"/>
-    <w:lsdException w:name="toc 5" w:semiHidden="1" w:unhideWhenUsed="1"/>
-    <w:lsdException w:name="toc 6" w:semiHidden="1" w:unhideWhenUsed="1"/>
-    <w:lsdException w:name="toc 7" w:semiHidden="1" w:unhideWhenUsed="1"/>
-    <w:lsdException w:name="toc 8" w:semiHidden="1" w:unhideWhenUsed="1"/>
-    <w:lsdException w:name="toc 9" w:semiHidden="1" w:unhideWhenUsed="1"/>
-    <w:lsdException w:name="Normal Indent" w:semiHidden="1" w:unhideWhenUsed="1"/>
-    <w:lsdException w:name="footnote text" w:semiHidden="1" w:unhideWhenUsed="1"/>
-    <w:lsdException w:name="annotation text" w:semiHidden="1" w:unhideWhenUsed="1"/>
-    <w:lsdException w:name="header" w:semiHidden="1" w:uiPriority="99" w:unhideWhenUsed="1"/>
-    <w:lsdException w:name="footer" w:semiHidden="1" w:uiPriority="99" w:unhideWhenUsed="1"/>
-    <w:lsdException w:name="index heading" w:semiHidden="1" w:unhideWhenUsed="1"/>
-    <w:lsdException w:name="caption" w:semiHidden="1" w:unhideWhenUsed="1" w:qFormat="1"/>
-    <w:lsdException w:name="table of figures" w:semiHidden="1" w:unhideWhenUsed="1"/>
-    <w:lsdException w:name="envelope address" w:semiHidden="1" w:unhideWhenUsed="1"/>
-    <w:lsdException w:name="envelope return" w:semiHidden="1" w:unhideWhenUsed="1"/>
-    <w:lsdException w:name="footnote reference" w:semiHidden="1" w:unhideWhenUsed="1"/>
-    <w:lsdException w:name="annotation reference" w:semiHidden="1" w:unhideWhenUsed="1"/>
-    <w:lsdException w:name="line number" w:semiHidden="1" w:unhideWhenUsed="1"/>
-    <w:lsdException w:name="page number" w:semiHidden="1" w:unhideWhenUsed="1"/>
-    <w:lsdException w:name="endnote reference" w:semiHidden="1" w:unhideWhenUsed="1"/>
-    <w:lsdException w:name="endnote text" w:semiHidden="1" w:unhideWhenUsed="1"/>
-    <w:lsdException w:name="table of authorities" w:semiHidden="1" w:unhideWhenUsed="1"/>
-    <w:lsdException w:name="macro" w:semiHidden="1" w:unhideWhenUsed="1"/>
-    <w:lsdException w:name="toa heading" w:semiHidden="1" w:unhideWhenUsed="1"/>
-    <w:lsdException w:name="List" w:semiHidden="1" w:unhideWhenUsed="1"/>
-    <w:lsdException w:name="List Bullet" w:semiHidden="1" w:unhideWhenUsed="1"/>
-    <w:lsdException w:name="List 2" w:semiHidden="1" w:unhideWhenUsed="1"/>
-    <w:lsdException w:name="List 3" w:semiHidden="1" w:unhideWhenUsed="1"/>
-    <w:lsdException w:name="List Bullet 2" w:semiHidden="1" w:unhideWhenUsed="1"/>
-    <w:lsdException w:name="List Bullet 3" w:semiHidden="1" w:unhideWhenUsed="1"/>
-    <w:lsdException w:name="List Bullet 4" w:semiHidden="1" w:unhideWhenUsed="1"/>
-    <w:lsdException w:name="List Bullet 5" w:semiHidden="1" w:unhideWhenUsed="1"/>
-    <w:lsdException w:name="List Number 2" w:semiHidden="1" w:unhideWhenUsed="1"/>
-    <w:lsdException w:name="List Number 3" w:semiHidden="1" w:unhideWhenUsed="1"/>
-    <w:lsdException w:name="List Number 4" w:semiHidden="1" w:unhideWhenUsed="1"/>
-    <w:lsdException w:name="List Number 5" w:semiHidden="1" w:unhideWhenUsed="1"/>
-    <w:lsdException w:name="Title" w:qFormat="1"/>
-    <w:lsdException w:name="Closing" w:semiHidden="1" w:unhideWhenUsed="1"/>
-    <w:lsdException w:name="Signature" w:semiHidden="1" w:unhideWhenUsed="1"/>
-    <w:lsdException w:name="Default Paragraph Font" w:semiHidden="1" w:unhideWhenUsed="1"/>
-    <w:lsdException w:name="Body Text" w:semiHidden="1" w:unhideWhenUsed="1"/>
-    <w:lsdException w:name="Body Text Indent" w:semiHidden="1" w:unhideWhenUsed="1"/>
-    <w:lsdException w:name="List Continue" w:semiHidden="1" w:unhideWhenUsed="1"/>
-    <w:lsdException w:name="List Continue 2" w:semiHidden="1" w:unhideWhenUsed="1"/>
-    <w:lsdException w:name="List Continue 3" w:semiHidden="1" w:unhideWhenUsed="1"/>
-    <w:lsdException w:name="List Continue 4" w:semiHidden="1" w:unhideWhenUsed="1"/>
-    <w:lsdException w:name="List Continue 5" w:semiHidden="1" w:unhideWhenUsed="1"/>
-    <w:lsdException w:name="Message Header" w:semiHidden="1" w:unhideWhenUsed="1"/>
-    <w:lsdException w:name="Subtitle" w:qFormat="1"/>
-    <w:lsdException w:name="Body Text First Indent 2" w:semiHidden="1" w:unhideWhenUsed="1"/>
-    <w:lsdException w:name="Note Heading" w:semiHidden="1" w:unhideWhenUsed="1"/>
-    <w:lsdException w:name="Body Text 2" w:semiHidden="1" w:unhideWhenUsed="1"/>
-    <w:lsdException w:name="Body Text 3" w:semiHidden="1" w:unhideWhenUsed="1"/>
-    <w:lsdException w:name="Body Text Indent 2" w:semiHidden="1" w:unhideWhenUsed="1"/>
-    <w:lsdException w:name="Body Text Indent 3" w:semiHidden="1" w:unhideWhenUsed="1"/>
-    <w:lsdException w:name="Block Text" w:semiHidden="1" w:unhideWhenUsed="1"/>
-    <w:lsdException w:name="Hyperlink" w:semiHidden="1" w:unhideWhenUsed="1"/>
-    <w:lsdException w:name="FollowedHyperlink" w:semiHidden="1" w:unhideWhenUsed="1"/>
-    <w:lsdException w:name="Strong" w:qFormat="1"/>
-    <w:lsdException w:name="Emphasis" w:qFormat="1"/>
-    <w:lsdException w:name="Document Map" w:semiHidden="1" w:unhideWhenUsed="1"/>
-    <w:lsdException w:name="Plain Text" w:semiHidden="1" w:unhideWhenUsed="1"/>
-    <w:lsdException w:name="E-mail Signature" w:semiHidden="1" w:unhideWhenUsed="1"/>
-    <w:lsdException w:name="HTML Top of Form" w:semiHidden="1" w:unhideWhenUsed="1"/>
-    <w:lsdException w:name="HTML Bottom of Form" w:semiHidden="1" w:unhideWhenUsed="1"/>
-    <w:lsdException w:name="Normal (Web)" w:semiHidden="1" w:unhideWhenUsed="1"/>
-    <w:lsdException w:name="HTML Acronym" w:semiHidden="1" w:unhideWhenUsed="1"/>
-    <w:lsdException w:name="HTML Address" w:semiHidden="1" w:unhideWhenUsed="1"/>
-    <w:lsdException w:name="HTML Cite" w:semiHidden="1" w:unhideWhenUsed="1"/>
-    <w:lsdException w:name="HTML Code" w:semiHidden="1" w:unhideWhenUsed="1"/>
-    <w:lsdException w:name="HTML Definition" w:semiHidden="1" w:unhideWhenUsed="1"/>
-    <w:lsdException w:name="HTML Keyboard" w:semiHidden="1" w:unhideWhenUsed="1"/>
-    <w:lsdException w:name="HTML Preformatted" w:semiHidden="1" w:unhideWhenUsed="1"/>
-    <w:lsdException w:name="HTML Sample" w:semiHidden="1" w:unhideWhenUsed="1"/>
-    <w:lsdException w:name="HTML Typewriter" w:semiHidden="1" w:unhideWhenUsed="1"/>
-    <w:lsdException w:name="HTML Variable" w:semiHidden="1" w:unhideWhenUsed="1"/>
-    <w:lsdException w:name="Normal Table" w:semiHidden="1" w:unhideWhenUsed="1"/>
-    <w:lsdException w:name="annotation subject" w:semiHidden="1" w:unhideWhenUsed="1"/>
-    <w:lsdException w:name="No List" w:semiHidden="1" w:unhideWhenUsed="1"/>
-    <w:lsdException w:name="Outline List 1" w:semiHidden="1" w:unhideWhenUsed="1"/>
-    <w:lsdException w:name="Outline List 2" w:semiHidden="1" w:unhideWhenUsed="1"/>
-    <w:lsdException w:name="Outline List 3" w:semiHidden="1" w:unhideWhenUsed="1"/>
-    <w:lsdException w:name="Table Simple 1" w:semiHidden="1" w:unhideWhenUsed="1"/>
-    <w:lsdException w:name="Table Simple 2" w:semiHidden="1" w:unhideWhenUsed="1"/>
-    <w:lsdException w:name="Table Simple 3" w:semiHidden="1" w:unhideWhenUsed="1"/>
-    <w:lsdException w:name="Table Classic 1" w:semiHidden="1" w:unhideWhenUsed="1"/>
-    <w:lsdException w:name="Table Classic 2" w:semiHidden="1" w:unhideWhenUsed="1"/>
-    <w:lsdException w:name="Table Classic 3" w:semiHidden="1" w:unhideWhenUsed="1"/>
-    <w:lsdException w:name="Table Classic 4" w:semiHidden="1" w:unhideWhenUsed="1"/>
-    <w:lsdException w:name="Table Colorful 1" w:semiHidden="1" w:unhideWhenUsed="1"/>
-    <w:lsdException w:name="Table Colorful 2" w:semiHidden="1" w:unhideWhenUsed="1"/>
-    <w:lsdException w:name="Table Colorful 3" w:semiHidden="1" w:unhideWhenUsed="1"/>
-    <w:lsdException w:name="Table Columns 1" w:semiHidden="1" w:unhideWhenUsed="1"/>
-    <w:lsdException w:name="Table Columns 2" w:semiHidden="1" w:unhideWhenUsed="1"/>
-    <w:lsdException w:name="Table Columns 3" w:semiHidden="1" w:unhideWhenUsed="1"/>
-    <w:lsdException w:name="Table Columns 4" w:semiHidden="1" w:unhideWhenUsed="1"/>
-    <w:lsdException w:name="Table Columns 5" w:semiHidden="1" w:unhideWhenUsed="1"/>
-    <w:lsdException w:name="Table Grid 1" w:semiHidden="1" w:unhideWhenUsed="1"/>
-    <w:lsdException w:name="Table Grid 2" w:semiHidden="1" w:unhideWhenUsed="1"/>
-    <w:lsdException w:name="Table Grid 3" w:semiHidden="1" w:unhideWhenUsed="1"/>
-    <w:lsdException w:name="Table Grid 4" w:semiHidden="1" w:unhideWhenUsed="1"/>
-    <w:lsdException w:name="Table Grid 5" w:semiHidden="1" w:unhideWhenUsed="1"/>
-    <w:lsdException w:name="Table Grid 6" w:semiHidden="1" w:unhideWhenUsed="1"/>
-    <w:lsdException w:name="Table Grid 7" w:semiHidden="1" w:unhideWhenUsed="1"/>
-    <w:lsdException w:name="Table Grid 8" w:semiHidden="1" w:unhideWhenUsed="1"/>
-    <w:lsdException w:name="Table List 1" w:semiHidden="1" w:unhideWhenUsed="1"/>
-    <w:lsdException w:name="Table List 2" w:semiHidden="1" w:unhideWhenUsed="1"/>
-    <w:lsdException w:name="Table List 3" w:semiHidden="1" w:unhideWhenUsed="1"/>
-    <w:lsdException w:name="Table List 4" w:semiHidden="1" w:unhideWhenUsed="1"/>
-    <w:lsdException w:name="Table List 5" w:semiHidden="1" w:unhideWhenUsed="1"/>
-    <w:lsdException w:name="Table List 6" w:semiHidden="1" w:unhideWhenUsed="1"/>
-    <w:lsdException w:name="Table List 7" w:semiHidden="1" w:unhideWhenUsed="1"/>
-    <w:lsdException w:name="Table List 8" w:semiHidden="1" w:unhideWhenUsed="1"/>
-    <w:lsdException w:name="Table 3D effects 1" w:semiHidden="1" w:unhideWhenUsed="1"/>
-    <w:lsdException w:name="Table 3D effects 2" w:semiHidden="1" w:unhideWhenUsed="1"/>
-    <w:lsdException w:name="Table 3D effects 3" w:semiHidden="1" w:unhideWhenUsed="1"/>
-    <w:lsdException w:name="Table Contemporary" w:semiHidden="1" w:unhideWhenUsed="1"/>
-    <w:lsdException w:name="Table Elegant" w:semiHidden="1" w:unhideWhenUsed="1"/>
-    <w:lsdException w:name="Table Professional" w:semiHidden="1" w:unhideWhenUsed="1"/>
-    <w:lsdException w:name="Table Subtle 1" w:semiHidden="1" w:unhideWhenUsed="1"/>
-    <w:lsdException w:name="Table Subtle 2" w:semiHidden="1" w:unhideWhenUsed="1"/>
-    <w:lsdException w:name="Table Web 1" w:semiHidden="1" w:unhideWhenUsed="1"/>
-    <w:lsdException w:name="Table Web 2" w:semiHidden="1" w:unhideWhenUsed="1"/>
-    <w:lsdException w:name="Table Web 3" w:semiHidden="1" w:unhideWhenUsed="1"/>
-    <w:lsdException w:name="Balloon Text" w:semiHidden="1" w:unhideWhenUsed="1"/>
-    <w:lsdException w:name="Table Theme" w:semiHidden="1" w:unhideWhenUsed="1"/>
-    <w:lsdException w:name="Placeholder Text" w:semiHidden="1" w:uiPriority="99"/>
-    <w:lsdException w:name="No Spacing" w:uiPriority="1" w:qFormat="1"/>
-    <w:lsdException w:name="Light Shading" w:uiPriority="60"/>
-    <w:lsdException w:name="Light List" w:uiPriority="61"/>
-    <w:lsdException w:name="Light Grid" w:uiPriority="62"/>
-    <w:lsdException w:name="Medium Shading 1" w:uiPriority="63"/>
-    <w:lsdException w:name="Medium Shading 2" w:uiPriority="64"/>
-    <w:lsdException w:name="Medium List 1" w:uiPriority="65"/>
-    <w:lsdException w:name="Medium List 2" w:uiPriority="66"/>
-    <w:lsdException w:name="Medium Grid 1" w:uiPriority="67"/>
-    <w:lsdException w:name="Medium Grid 2" w:uiPriority="68"/>
-    <w:lsdException w:name="Medium Grid 3" w:uiPriority="69"/>
-    <w:lsdException w:name="Dark List" w:uiPriority="70"/>
-    <w:lsdException w:name="Colorful Shading" w:uiPriority="71"/>
-    <w:lsdException w:name="Colorful List" w:uiPriority="72"/>
-    <w:lsdException w:name="Colorful Grid" w:uiPriority="73"/>
-    <w:lsdException w:name="Light Shading Accent 1" w:uiPriority="60"/>
-    <w:lsdException w:name="Light List Accent 1" w:uiPriority="61"/>
-    <w:lsdException w:name="Light Grid Accent 1" w:uiPriority="62"/>
-    <w:lsdException w:name="Medium Shading 1 Accent 1" w:uiPriority="63"/>
-    <w:lsdException w:name="Medium Shading 2 Accent 1" w:uiPriority="64"/>
-    <w:lsdException w:name="Medium List 1 Accent 1" w:uiPriority="65"/>
-    <w:lsdException w:name="Revision" w:semiHidden="1" w:uiPriority="99"/>
-    <w:lsdException w:name="List Paragraph" w:uiPriority="34" w:qFormat="1"/>
-    <w:lsdException w:name="Quote" w:uiPriority="29" w:qFormat="1"/>
-    <w:lsdException w:name="Intense Quote" w:uiPriority="30" w:qFormat="1"/>
-    <w:lsdException w:name="Medium List 2 Accent 1" w:uiPriority="66"/>
-    <w:lsdException w:name="Medium Grid 1 Accent 1" w:uiPriority="67"/>
-    <w:lsdException w:name="Medium Grid 2 Accent 1" w:uiPriority="68"/>
-    <w:lsdException w:name="Medium Grid 3 Accent 1" w:uiPriority="69"/>
-    <w:lsdException w:name="Dark List Accent 1" w:uiPriority="70"/>
-    <w:lsdException w:name="Colorful Shading Accent 1" w:uiPriority="71"/>
-    <w:lsdException w:name="Colorful List Accent 1" w:uiPriority="72"/>
-    <w:lsdException w:name="Colorful Grid Accent 1" w:uiPriority="73"/>
-    <w:lsdException w:name="Light Shading Accent 2" w:uiPriority="60"/>
-    <w:lsdException w:name="Light List Accent 2" w:uiPriority="61"/>
-    <w:lsdException w:name="Light Grid Accent 2" w:uiPriority="62"/>
-    <w:lsdException w:name="Medium Shading 1 Accent 2" w:uiPriority="63"/>
-    <w:lsdException w:name="Medium Shading 2 Accent 2" w:uiPriority="64"/>
-    <w:lsdException w:name="Medium List 1 Accent 2" w:uiPriority="65"/>
-    <w:lsdException w:name="Medium List 2 Accent 2" w:uiPriority="66"/>
-    <w:lsdException w:name="Medium Grid 1 Accent 2" w:uiPriority="67"/>
-    <w:lsdException w:name="Medium Grid 2 Accent 2" w:uiPriority="68"/>
-    <w:lsdException w:name="Medium Grid 3 Accent 2" w:uiPriority="69"/>
-    <w:lsdException w:name="Dark List Accent 2" w:uiPriority="70"/>
-    <w:lsdException w:name="Colorful Shading Accent 2" w:uiPriority="71"/>
-    <w:lsdException w:name="Colorful List Accent 2" w:uiPriority="72"/>
-    <w:lsdException w:name="Colorful Grid Accent 2" w:uiPriority="73"/>
-    <w:lsdException w:name="Light Shading Accent 3" w:uiPriority="60"/>
-    <w:lsdException w:name="Light List Accent 3" w:uiPriority="61"/>
-    <w:lsdException w:name="Light Grid Accent 3" w:uiPriority="62"/>
-    <w:lsdException w:name="Medium Shading 1 Accent 3" w:uiPriority="63"/>
-    <w:lsdException w:name="Medium Shading 2 Accent 3" w:uiPriority="64"/>
-    <w:lsdException w:name="Medium List 1 Accent 3" w:uiPriority="65"/>
-    <w:lsdException w:name="Medium List 2 Accent 3" w:uiPriority="66"/>
-    <w:lsdException w:name="Medium Grid 1 Accent 3" w:uiPriority="67"/>
-    <w:lsdException w:name="Medium Grid 2 Accent 3" w:uiPriority="68"/>
-    <w:lsdException w:name="Medium Grid 3 Accent 3" w:uiPriority="69"/>
-    <w:lsdException w:name="Dark List Accent 3" w:uiPriority="70"/>
-    <w:lsdException w:name="Colorful Shading Accent 3" w:uiPriority="71"/>
-    <w:lsdException w:name="Colorful List Accent 3" w:uiPriority="72"/>
-    <w:lsdException w:name="Colorful Grid Accent 3" w:uiPriority="73"/>
-    <w:lsdException w:name="Light Shading Accent 4" w:uiPriority="60"/>
-    <w:lsdException w:name="Light List Accent 4" w:uiPriority="61"/>
-    <w:lsdException w:name="Light Grid Accent 4" w:uiPriority="62"/>
-    <w:lsdException w:name="Medium Shading 1 Accent 4" w:uiPriority="63"/>
-    <w:lsdException w:name="Medium Shading 2 Accent 4" w:uiPriority="64"/>
-    <w:lsdException w:name="Medium List 1 Accent 4" w:uiPriority="65"/>
-    <w:lsdException w:name="Medium List 2 Accent 4" w:uiPriority="66"/>
-    <w:lsdException w:name="Medium Grid 1 Accent 4" w:uiPriority="67"/>
-    <w:lsdException w:name="Medium Grid 2 Accent 4" w:uiPriority="68"/>
-    <w:lsdException w:name="Medium Grid 3 Accent 4" w:uiPriority="69"/>
-    <w:lsdException w:name="Dark List Accent 4" w:uiPriority="70"/>
-    <w:lsdException w:name="Colorful Shading Accent 4" w:uiPriority="71"/>
-    <w:lsdException w:name="Colorful List Accent 4" w:uiPriority="72"/>
-    <w:lsdException w:name="Colorful Grid Accent 4" w:uiPriority="73"/>
-    <w:lsdException w:name="Light Shading Accent 5" w:uiPriority="60"/>
-    <w:lsdException w:name="Light List Accent 5" w:uiPriority="61"/>
-    <w:lsdException w:name="Light Grid Accent 5" w:uiPriority="62"/>
-    <w:lsdException w:name="Medium Shading 1 Accent 5" w:uiPriority="63"/>
-    <w:lsdException w:name="Medium Shading 2 Accent 5" w:uiPriority="64"/>
-    <w:lsdException w:name="Medium List 1 Accent 5" w:uiPriority="65"/>
-    <w:lsdException w:name="Medium List 2 Accent 5" w:uiPriority="66"/>
-    <w:lsdException w:name="Medium Grid 1 Accent 5" w:uiPriority="67"/>
-    <w:lsdException w:name="Medium Grid 2 Accent 5" w:uiPriority="68"/>
-    <w:lsdException w:name="Medium Grid 3 Accent 5" w:uiPriority="69"/>
-    <w:lsdException w:name="Dark List Accent 5" w:uiPriority="70"/>
-    <w:lsdException w:name="Colorful Shading Accent 5" w:uiPriority="71"/>
-    <w:lsdException w:name="Colorful List Accent 5" w:uiPriority="72"/>
-    <w:lsdException w:name="Colorful Grid Accent 5" w:uiPriority="73"/>
-    <w:lsdException w:name="Light Shading Accent 6" w:uiPriority="60"/>
-    <w:lsdException w:name="Light List Accent 6" w:uiPriority="61"/>
-    <w:lsdException w:name="Light Grid Accent 6" w:uiPriority="62"/>
-    <w:lsdException w:name="Medium Shading 1 Accent 6" w:uiPriority="63"/>
-    <w:lsdException w:name="Medium Shading 2 Accent 6" w:uiPriority="64"/>
-    <w:lsdException w:name="Medium List 1 Accent 6" w:uiPriority="65"/>
-    <w:lsdException w:name="Medium List 2 Accent 6" w:uiPriority="66"/>
-    <w:lsdException w:name="Medium Grid 1 Accent 6" w:uiPriority="67"/>
-    <w:lsdException w:name="Medium Grid 2 Accent 6" w:uiPriority="68"/>
-    <w:lsdException w:name="Medium Grid 3 Accent 6" w:uiPriority="69"/>
-    <w:lsdException w:name="Dark List Accent 6" w:uiPriority="70"/>
-    <w:lsdException w:name="Colorful Shading Accent 6" w:uiPriority="71"/>
-    <w:lsdException w:name="Colorful List Accent 6" w:uiPriority="72"/>
-    <w:lsdException w:name="Colorful Grid Accent 6" w:uiPriority="73"/>
-    <w:lsdException w:name="Subtle Emphasis" w:uiPriority="19" w:qFormat="1"/>
-    <w:lsdException w:name="Intense Emphasis" w:uiPriority="21" w:qFormat="1"/>
-    <w:lsdException w:name="Subtle Reference" w:uiPriority="31" w:qFormat="1"/>
-    <w:lsdException w:name="Intense Reference" w:uiPriority="32" w:qFormat="1"/>
-    <w:lsdException w:name="Book Title" w:uiPriority="33" w:qFormat="1"/>
-    <w:lsdException w:name="Bibliography" w:semiHidden="1" w:uiPriority="37" w:unhideWhenUsed="1"/>
-    <w:lsdException w:name="TOC Heading" w:semiHidden="1" w:uiPriority="39" w:unhideWhenUsed="1" w:qFormat="1"/>
-    <w:lsdException w:name="Plain Table 1" w:uiPriority="41"/>
-    <w:lsdException w:name="Plain Table 2" w:uiPriority="42"/>
-    <w:lsdException w:name="Plain Table 3" w:uiPriority="43"/>
-    <w:lsdException w:name="Plain Table 4" w:uiPriority="44"/>
-    <w:lsdException w:name="Plain Table 5" w:uiPriority="45"/>
-    <w:lsdException w:name="Grid Table Light" w:uiPriority="40"/>
-    <w:lsdException w:name="Grid Table 1 Light" w:uiPriority="46"/>
-    <w:lsdException w:name="Grid Table 2" w:uiPriority="47"/>
-    <w:lsdException w:name="Grid Table 3" w:uiPriority="48"/>
-    <w:lsdException w:name="Grid Table 4" w:uiPriority="49"/>
-    <w:lsdException w:name="Grid Table 5 Dark" w:uiPriority="50"/>
-    <w:lsdException w:name="Grid Table 6 Colorful" w:uiPriority="51"/>
-    <w:lsdException w:name="Grid Table 7 Colorful" w:uiPriority="52"/>
-    <w:lsdException w:name="Grid Table 1 Light Accent 1" w:uiPriority="46"/>
-    <w:lsdException w:name="Grid Table 2 Accent 1" w:uiPriority="47"/>
-    <w:lsdException w:name="Grid Table 3 Accent 1" w:uiPriority="48"/>
-    <w:lsdException w:name="Grid Table 4 Accent 1" w:uiPriority="49"/>
-    <w:lsdException w:name="Grid Table 5 Dark Accent 1" w:uiPriority="50"/>
-    <w:lsdException w:name="Grid Table 6 Colorful Accent 1" w:uiPriority="51"/>
-    <w:lsdException w:name="Grid Table 7 Colorful Accent 1" w:uiPriority="52"/>
-    <w:lsdException w:name="Grid Table 1 Light Accent 2" w:uiPriority="46"/>
-    <w:lsdException w:name="Grid Table 2 Accent 2" w:uiPriority="47"/>
-    <w:lsdException w:name="Grid Table 3 Accent 2" w:uiPriority="48"/>
-    <w:lsdException w:name="Grid Table 4 Accent 2" w:uiPriority="49"/>
-    <w:lsdException w:name="Grid Table 5 Dark Accent 2" w:uiPriority="50"/>
-    <w:lsdException w:name="Grid Table 6 Colorful Accent 2" w:uiPriority="51"/>
-    <w:lsdException w:name="Grid Table 7 Colorful Accent 2" w:uiPriority="52"/>
-    <w:lsdException w:name="Grid Table 1 Light Accent 3" w:uiPriority="46"/>
-    <w:lsdException w:name="Grid Table 2 Accent 3" w:uiPriority="47"/>
-    <w:lsdException w:name="Grid Table 3 Accent 3" w:uiPriority="48"/>
-    <w:lsdException w:name="Grid Table 4 Accent 3" w:uiPriority="49"/>
-    <w:lsdException w:name="Grid Table 5 Dark Accent 3" w:uiPriority="50"/>
-    <w:lsdException w:name="Grid Table 6 Colorful Accent 3" w:uiPriority="51"/>
-    <w:lsdException w:name="Grid Table 7 Colorful Accent 3" w:uiPriority="52"/>
-    <w:lsdException w:name="Grid Table 1 Light Accent 4" w:uiPriority="46"/>
-    <w:lsdException w:name="Grid Table 2 Accent 4" w:uiPriority="47"/>
-    <w:lsdException w:name="Grid Table 3 Accent 4" w:uiPriority="48"/>
-    <w:lsdException w:name="Grid Table 4 Accent 4" w:uiPriority="49"/>
-    <w:lsdException w:name="Grid Table 5 Dark Accent 4" w:uiPriority="50"/>
-    <w:lsdException w:name="Grid Table 6 Colorful Accent 4" w:uiPriority="51"/>
-    <w:lsdException w:name="Grid Table 7 Colorful Accent 4" w:uiPriority="52"/>
-    <w:lsdException w:name="Grid Table 1 Light Accent 5" w:uiPriority="46"/>
-    <w:lsdException w:name="Grid Table 2 Accent 5" w:uiPriority="47"/>
-    <w:lsdException w:name="Grid Table 3 Accent 5" w:uiPriority="48"/>
-    <w:lsdException w:name="Grid Table 4 Accent 5" w:uiPriority="49"/>
-    <w:lsdException w:name="Grid Table 5 Dark Accent 5" w:uiPriority="50"/>
-    <w:lsdException w:name="Grid Table 6 Colorful Accent 5" w:uiPriority="51"/>
-    <w:lsdException w:name="Grid Table 7 Colorful Accent 5" w:uiPriority="52"/>
-    <w:lsdException w:name="Grid Table 1 Light Accent 6" w:uiPriority="46"/>
-    <w:lsdException w:name="Grid Table 2 Accent 6" w:uiPriority="47"/>
-    <w:lsdException w:name="Grid Table 3 Accent 6" w:uiPriority="48"/>
-    <w:lsdException w:name="Grid Table 4 Accent 6" w:uiPriority="49"/>
-    <w:lsdException w:name="Grid Table 5 Dark Accent 6" w:uiPriority="50"/>
-    <w:lsdException w:name="Grid Table 6 Colorful Accent 6" w:uiPriority="51"/>
-    <w:lsdException w:name="Grid Table 7 Colorful Accent 6" w:uiPriority="52"/>
-    <w:lsdException w:name="List Table 1 Light" w:uiPriority="46"/>
-    <w:lsdException w:name="List Table 2" w:uiPriority="47"/>
-    <w:lsdException w:name="List Table 3" w:uiPriority="48"/>
-    <w:lsdException w:name="List Table 4" w:uiPriority="49"/>
-    <w:lsdException w:name="List Table 5 Dark" w:uiPriority="50"/>
-    <w:lsdException w:name="List Table 6 Colorful" w:uiPriority="51"/>
-    <w:lsdException w:name="List Table 7 Colorful" w:uiPriority="52"/>
-    <w:lsdException w:name="List Table 1 Light Accent 1" w:uiPriority="46"/>
-    <w:lsdException w:name="List Table 2 Accent 1" w:uiPriority="47"/>
-    <w:lsdException w:name="List Table 3 Accent 1" w:uiPriority="48"/>
-    <w:lsdException w:name="List Table 4 Accent 1" w:uiPriority="49"/>
-    <w:lsdException w:name="List Table 5 Dark Accent 1" w:uiPriority="50"/>
-    <w:lsdException w:name="List Table 6 Colorful Accent 1" w:uiPriority="51"/>
-    <w:lsdException w:name="List Table 7 Colorful Accent 1" w:uiPriority="52"/>
-    <w:lsdException w:name="List Table 1 Light Accent 2" w:uiPriority="46"/>
-    <w:lsdException w:name="List Table 2 Accent 2" w:uiPriority="47"/>
-    <w:lsdException w:name="List Table 3 Accent 2" w:uiPriority="48"/>
-    <w:lsdException w:name="List Table 4 Accent 2" w:uiPriority="49"/>
-    <w:lsdException w:name="List Table 5 Dark Accent 2" w:uiPriority="50"/>
-    <w:lsdException w:name="List Table 6 Colorful Accent 2" w:uiPriority="51"/>
-    <w:lsdException w:name="List Table 7 Colorful Accent 2" w:uiPriority="52"/>
-    <w:lsdException w:name="List Table 1 Light Accent 3" w:uiPriority="46"/>
-    <w:lsdException w:name="List Table 2 Accent 3" w:uiPriority="47"/>
-    <w:lsdException w:name="List Table 3 Accent 3" w:uiPriority="48"/>
-    <w:lsdException w:name="List Table 4 Accent 3" w:uiPriority="49"/>
-    <w:lsdException w:name="List Table 5 Dark Accent 3" w:uiPriority="50"/>
-    <w:lsdException w:name="List Table 6 Colorful Accent 3" w:uiPriority="51"/>
-    <w:lsdException w:name="List Table 7 Colorful Accent 3" w:uiPriority="52"/>
-    <w:lsdException w:name="List Table 1 Light Accent 4" w:uiPriority="46"/>
-    <w:lsdException w:name="List Table 2 Accent 4" w:uiPriority="47"/>
-    <w:lsdException w:name="List Table 3 Accent 4" w:uiPriority="48"/>
-    <w:lsdException w:name="List Table 4 Accent 4" w:uiPriority="49"/>
-    <w:lsdException w:name="List Table 5 Dark Accent 4" w:uiPriority="50"/>
-    <w:lsdException w:name="List Table 6 Colorful Accent 4" w:uiPriority="51"/>
-    <w:lsdException w:name="List Table 7 Colorful Accent 4" w:uiPriority="52"/>
-    <w:lsdException w:name="List Table 1 Light Accent 5" w:uiPriority="46"/>
-    <w:lsdException w:name="List Table 2 Accent 5" w:uiPriority="47"/>
-    <w:lsdException w:name="List Table 3 Accent 5" w:uiPriority="48"/>
-    <w:lsdException w:name="List Table 4 Accent 5" w:uiPriority="49"/>
-    <w:lsdException w:name="List Table 5 Dark Accent 5" w:uiPriority="50"/>
-    <w:lsdException w:name="List Table 6 Colorful Accent 5" w:uiPriority="51"/>
-    <w:lsdException w:name="List Table 7 Colorful Accent 5" w:uiPriority="52"/>
-    <w:lsdException w:name="List Table 1 Light Accent 6" w:uiPriority="46"/>
-    <w:lsdException w:name="List Table 2 Accent 6" w:uiPriority="47"/>
-    <w:lsdException w:name="List Table 3 Accent 6" w:uiPriority="48"/>
-    <w:lsdException w:name="List Table 4 Accent 6" w:uiPriority="49"/>
-    <w:lsdException w:name="List Table 5 Dark Accent 6" w:uiPriority="50"/>
-    <w:lsdException w:name="List Table 6 Colorful Accent 6" w:uiPriority="51"/>
-    <w:lsdException w:name="List Table 7 Colorful Accent 6" w:uiPriority="52"/>
+  <w:latentStyles w:defLockedState="0" w:defUIPriority="0" w:defSemiHidden="1" w:defUnhideWhenUsed="1" w:defQFormat="0" w:count="267">
+    <w:lsdException w:name="Normal" w:semiHidden="0" w:unhideWhenUsed="0" w:qFormat="1"/>
+    <w:lsdException w:name="heading 1" w:semiHidden="0" w:unhideWhenUsed="0" w:qFormat="1"/>
+    <w:lsdException w:name="heading 2" w:semiHidden="0" w:unhideWhenUsed="0" w:qFormat="1"/>
+    <w:lsdException w:name="heading 3" w:semiHidden="0" w:unhideWhenUsed="0" w:qFormat="1"/>
+    <w:lsdException w:name="heading 4" w:semiHidden="0" w:unhideWhenUsed="0" w:qFormat="1"/>
+    <w:lsdException w:name="heading 5" w:semiHidden="0" w:unhideWhenUsed="0" w:qFormat="1"/>
+    <w:lsdException w:name="heading 6" w:semiHidden="0" w:unhideWhenUsed="0" w:qFormat="1"/>
+    <w:lsdException w:name="heading 7" w:qFormat="1"/>
+    <w:lsdException w:name="heading 8" w:qFormat="1"/>
+    <w:lsdException w:name="heading 9" w:qFormat="1"/>
+    <w:lsdException w:name="header" w:uiPriority="99"/>
+    <w:lsdException w:name="footer" w:uiPriority="99"/>
+    <w:lsdException w:name="caption" w:qFormat="1"/>
+    <w:lsdException w:name="List Number" w:semiHidden="0" w:unhideWhenUsed="0"/>
+    <w:lsdException w:name="List 4" w:semiHidden="0" w:unhideWhenUsed="0"/>
+    <w:lsdException w:name="List 5" w:semiHidden="0" w:unhideWhenUsed="0"/>
+    <w:lsdException w:name="Title" w:semiHidden="0" w:unhideWhenUsed="0" w:qFormat="1"/>
+    <w:lsdException w:name="Subtitle" w:semiHidden="0" w:unhideWhenUsed="0" w:qFormat="1"/>
+    <w:lsdException w:name="Salutation" w:semiHidden="0" w:unhideWhenUsed="0"/>
+    <w:lsdException w:name="Date" w:semiHidden="0" w:unhideWhenUsed="0"/>
+    <w:lsdException w:name="Body Text First Indent" w:semiHidden="0" w:unhideWhenUsed="0"/>
+    <w:lsdException w:name="Strong" w:semiHidden="0" w:unhideWhenUsed="0" w:qFormat="1"/>
+    <w:lsdException w:name="Emphasis" w:semiHidden="0" w:unhideWhenUsed="0" w:qFormat="1"/>
+    <w:lsdException w:name="Table Grid" w:semiHidden="0" w:unhideWhenUsed="0"/>
+    <w:lsdException w:name="Placeholder Text" w:uiPriority="99" w:unhideWhenUsed="0"/>
+    <w:lsdException w:name="No Spacing" w:semiHidden="0" w:uiPriority="1" w:unhideWhenUsed="0" w:qFormat="1"/>
+    <w:lsdException w:name="Light Shading" w:semiHidden="0" w:uiPriority="60" w:unhideWhenUsed="0"/>
+    <w:lsdException w:name="Light List" w:semiHidden="0" w:uiPriority="61" w:unhideWhenUsed="0"/>
+    <w:lsdException w:name="Light Grid" w:semiHidden="0" w:uiPriority="62" w:unhideWhenUsed="0"/>
+    <w:lsdException w:name="Medium Shading 1" w:semiHidden="0" w:uiPriority="63" w:unhideWhenUsed="0"/>
+    <w:lsdException w:name="Medium Shading 2" w:semiHidden="0" w:uiPriority="64" w:unhideWhenUsed="0"/>
+    <w:lsdException w:name="Medium List 1" w:semiHidden="0" w:uiPriority="65" w:unhideWhenUsed="0"/>
+    <w:lsdException w:name="Medium List 2" w:semiHidden="0" w:uiPriority="66" w:unhideWhenUsed="0"/>
+    <w:lsdException w:name="Medium Grid 1" w:semiHidden="0" w:uiPriority="67" w:unhideWhenUsed="0"/>
+    <w:lsdException w:name="Medium Grid 2" w:semiHidden="0" w:uiPriority="68" w:unhideWhenUsed="0"/>
+    <w:lsdException w:name="Medium Grid 3" w:semiHidden="0" w:uiPriority="69" w:unhideWhenUsed="0"/>
+    <w:lsdException w:name="Dark List" w:semiHidden="0" w:uiPriority="70" w:unhideWhenUsed="0"/>
+    <w:lsdException w:name="Colorful Shading" w:semiHidden="0" w:uiPriority="71" w:unhideWhenUsed="0"/>
+    <w:lsdException w:name="Colorful List" w:semiHidden="0" w:uiPriority="72" w:unhideWhenUsed="0"/>
+    <w:lsdException w:name="Colorful Grid" w:semiHidden="0" w:uiPriority="73" w:unhideWhenUsed="0"/>
+    <w:lsdException w:name="Light Shading Accent 1" w:semiHidden="0" w:uiPriority="60" w:unhideWhenUsed="0"/>
+    <w:lsdException w:name="Light List Accent 1" w:semiHidden="0" w:uiPriority="61" w:unhideWhenUsed="0"/>
+    <w:lsdException w:name="Light Grid Accent 1" w:semiHidden="0" w:uiPriority="62" w:unhideWhenUsed="0"/>
+    <w:lsdException w:name="Medium Shading 1 Accent 1" w:semiHidden="0" w:uiPriority="63" w:unhideWhenUsed="0"/>
+    <w:lsdException w:name="Medium Shading 2 Accent 1" w:semiHidden="0" w:uiPriority="64" w:unhideWhenUsed="0"/>
+    <w:lsdException w:name="Medium List 1 Accent 1" w:semiHidden="0" w:uiPriority="65" w:unhideWhenUsed="0"/>
+    <w:lsdException w:name="Revision" w:uiPriority="99" w:unhideWhenUsed="0"/>
+    <w:lsdException w:name="List Paragraph" w:semiHidden="0" w:uiPriority="34" w:unhideWhenUsed="0" w:qFormat="1"/>
+    <w:lsdException w:name="Quote" w:semiHidden="0" w:uiPriority="29" w:unhideWhenUsed="0" w:qFormat="1"/>
+    <w:lsdException w:name="Intense Quote" w:semiHidden="0" w:uiPriority="30" w:unhideWhenUsed="0" w:qFormat="1"/>
+    <w:lsdException w:name="Medium List 2 Accent 1" w:semiHidden="0" w:uiPriority="66" w:unhideWhenUsed="0"/>
+    <w:lsdException w:name="Medium Grid 1 Accent 1" w:semiHidden="0" w:uiPriority="67" w:unhideWhenUsed="0"/>
+    <w:lsdException w:name="Medium Grid 2 Accent 1" w:semiHidden="0" w:uiPriority="68" w:unhideWhenUsed="0"/>
+    <w:lsdException w:name="Medium Grid 3 Accent 1" w:semiHidden="0" w:uiPriority="69" w:unhideWhenUsed="0"/>
+    <w:lsdException w:name="Dark List Accent 1" w:semiHidden="0" w:uiPriority="70" w:unhideWhenUsed="0"/>
+    <w:lsdException w:name="Colorful Shading Accent 1" w:semiHidden="0" w:uiPriority="71" w:unhideWhenUsed="0"/>
+    <w:lsdException w:name="Colorful List Accent 1" w:semiHidden="0" w:uiPriority="72" w:unhideWhenUsed="0"/>
+    <w:lsdException w:name="Colorful Grid Accent 1" w:semiHidden="0" w:uiPriority="73" w:unhideWhenUsed="0"/>
+    <w:lsdException w:name="Light Shading Accent 2" w:semiHidden="0" w:uiPriority="60" w:unhideWhenUsed="0"/>
+    <w:lsdException w:name="Light List Accent 2" w:semiHidden="0" w:uiPriority="61" w:unhideWhenUsed="0"/>
+    <w:lsdException w:name="Light Grid Accent 2" w:semiHidden="0" w:uiPriority="62" w:unhideWhenUsed="0"/>
+    <w:lsdException w:name="Medium Shading 1 Accent 2" w:semiHidden="0" w:uiPriority="63" w:unhideWhenUsed="0"/>
+    <w:lsdException w:name="Medium Shading 2 Accent 2" w:semiHidden="0" w:uiPriority="64" w:unhideWhenUsed="0"/>
+    <w:lsdException w:name="Medium List 1 Accent 2" w:semiHidden="0" w:uiPriority="65" w:unhideWhenUsed="0"/>
+    <w:lsdException w:name="Medium List 2 Accent 2" w:semiHidden="0" w:uiPriority="66" w:unhideWhenUsed="0"/>
+    <w:lsdException w:name="Medium Grid 1 Accent 2" w:semiHidden="0" w:uiPriority="67" w:unhideWhenUsed="0"/>
+    <w:lsdException w:name="Medium Grid 2 Accent 2" w:semiHidden="0" w:uiPriority="68" w:unhideWhenUsed="0"/>
+    <w:lsdException w:name="Medium Grid 3 Accent 2" w:semiHidden="0" w:uiPriority="69" w:unhideWhenUsed="0"/>
+    <w:lsdException w:name="Dark List Accent 2" w:semiHidden="0" w:uiPriority="70" w:unhideWhenUsed="0"/>
+    <w:lsdException w:name="Colorful Shading Accent 2" w:semiHidden="0" w:uiPriority="71" w:unhideWhenUsed="0"/>
+    <w:lsdException w:name="Colorful List Accent 2" w:semiHidden="0" w:uiPriority="72" w:unhideWhenUsed="0"/>
+    <w:lsdException w:name="Colorful Grid Accent 2" w:semiHidden="0" w:uiPriority="73" w:unhideWhenUsed="0"/>
+    <w:lsdException w:name="Light Shading Accent 3" w:semiHidden="0" w:uiPriority="60" w:unhideWhenUsed="0"/>
+    <w:lsdException w:name="Light List Accent 3" w:semiHidden="0" w:uiPriority="61" w:unhideWhenUsed="0"/>
+    <w:lsdException w:name="Light Grid Accent 3" w:semiHidden="0" w:uiPriority="62" w:unhideWhenUsed="0"/>
+    <w:lsdException w:name="Medium Shading 1 Accent 3" w:semiHidden="0" w:uiPriority="63" w:unhideWhenUsed="0"/>
+    <w:lsdException w:name="Medium Shading 2 Accent 3" w:semiHidden="0" w:uiPriority="64" w:unhideWhenUsed="0"/>
+    <w:lsdException w:name="Medium List 1 Accent 3" w:semiHidden="0" w:uiPriority="65" w:unhideWhenUsed="0"/>
+    <w:lsdException w:name="Medium List 2 Accent 3" w:semiHidden="0" w:uiPriority="66" w:unhideWhenUsed="0"/>
+    <w:lsdException w:name="Medium Grid 1 Accent 3" w:semiHidden="0" w:uiPriority="67" w:unhideWhenUsed="0"/>
+    <w:lsdException w:name="Medium Grid 2 Accent 3" w:semiHidden="0" w:uiPriority="68" w:unhideWhenUsed="0"/>
+    <w:lsdException w:name="Medium Grid 3 Accent 3" w:semiHidden="0" w:uiPriority="69" w:unhideWhenUsed="0"/>
+    <w:lsdException w:name="Dark List Accent 3" w:semiHidden="0" w:uiPriority="70" w:unhideWhenUsed="0"/>
+    <w:lsdException w:name="Colorful Shading Accent 3" w:semiHidden="0" w:uiPriority="71" w:unhideWhenUsed="0"/>
+    <w:lsdException w:name="Colorful List Accent 3" w:semiHidden="0" w:uiPriority="72" w:unhideWhenUsed="0"/>
+    <w:lsdException w:name="Colorful Grid Accent 3" w:semiHidden="0" w:uiPriority="73" w:unhideWhenUsed="0"/>
+    <w:lsdException w:name="Light Shading Accent 4" w:semiHidden="0" w:uiPriority="60" w:unhideWhenUsed="0"/>
+    <w:lsdException w:name="Light List Accent 4" w:semiHidden="0" w:uiPriority="61" w:unhideWhenUsed="0"/>
+    <w:lsdException w:name="Light Grid Accent 4" w:semiHidden="0" w:uiPriority="62" w:unhideWhenUsed="0"/>
+    <w:lsdException w:name="Medium Shading 1 Accent 4" w:semiHidden="0" w:uiPriority="63" w:unhideWhenUsed="0"/>
+    <w:lsdException w:name="Medium Shading 2 Accent 4" w:semiHidden="0" w:uiPriority="64" w:unhideWhenUsed="0"/>
+    <w:lsdException w:name="Medium List 1 Accent 4" w:semiHidden="0" w:uiPriority="65" w:unhideWhenUsed="0"/>
+    <w:lsdException w:name="Medium List 2 Accent 4" w:semiHidden="0" w:uiPriority="66" w:unhideWhenUsed="0"/>
+    <w:lsdException w:name="Medium Grid 1 Accent 4" w:semiHidden="0" w:uiPriority="67" w:unhideWhenUsed="0"/>
+    <w:lsdException w:name="Medium Grid 2 Accent 4" w:semiHidden="0" w:uiPriority="68" w:unhideWhenUsed="0"/>
+    <w:lsdException w:name="Medium Grid 3 Accent 4" w:semiHidden="0" w:uiPriority="69" w:unhideWhenUsed="0"/>
+    <w:lsdException w:name="Dark List Accent 4" w:semiHidden="0" w:uiPriority="70" w:unhideWhenUsed="0"/>
+    <w:lsdException w:name="Colorful Shading Accent 4" w:semiHidden="0" w:uiPriority="71" w:unhideWhenUsed="0"/>
+    <w:lsdException w:name="Colorful List Accent 4" w:semiHidden="0" w:uiPriority="72" w:unhideWhenUsed="0"/>
+    <w:lsdException w:name="Colorful Grid Accent 4" w:semiHidden="0" w:uiPriority="73" w:unhideWhenUsed="0"/>
+    <w:lsdException w:name="Light Shading Accent 5" w:semiHidden="0" w:uiPriority="60" w:unhideWhenUsed="0"/>
+    <w:lsdException w:name="Light List Accent 5" w:semiHidden="0" w:uiPriority="61" w:unhideWhenUsed="0"/>
+    <w:lsdException w:name="Light Grid Accent 5" w:semiHidden="0" w:uiPriority="62" w:unhideWhenUsed="0"/>
+    <w:lsdException w:name="Medium Shading 1 Accent 5" w:semiHidden="0" w:uiPriority="63" w:unhideWhenUsed="0"/>
+    <w:lsdException w:name="Medium Shading 2 Accent 5" w:semiHidden="0" w:uiPriority="64" w:unhideWhenUsed="0"/>
+    <w:lsdException w:name="Medium List 1 Accent 5" w:semiHidden="0" w:uiPriority="65" w:unhideWhenUsed="0"/>
+    <w:lsdException w:name="Medium List 2 Accent 5" w:semiHidden="0" w:uiPriority="66" w:unhideWhenUsed="0"/>
+    <w:lsdException w:name="Medium Grid 1 Accent 5" w:semiHidden="0" w:uiPriority="67" w:unhideWhenUsed="0"/>
+    <w:lsdException w:name="Medium Grid 2 Accent 5" w:semiHidden="0" w:uiPriority="68" w:unhideWhenUsed="0"/>
+    <w:lsdException w:name="Medium Grid 3 Accent 5" w:semiHidden="0" w:uiPriority="69" w:unhideWhenUsed="0"/>
+    <w:lsdException w:name="Dark List Accent 5" w:semiHidden="0" w:uiPriority="70" w:unhideWhenUsed="0"/>
+    <w:lsdException w:name="Colorful Shading Accent 5" w:semiHidden="0" w:uiPriority="71" w:unhideWhenUsed="0"/>
+    <w:lsdException w:name="Colorful List Accent 5" w:semiHidden="0" w:uiPriority="72" w:unhideWhenUsed="0"/>
+    <w:lsdException w:name="Colorful Grid Accent 5" w:semiHidden="0" w:uiPriority="73" w:unhideWhenUsed="0"/>
+    <w:lsdException w:name="Light Shading Accent 6" w:semiHidden="0" w:uiPriority="60" w:unhideWhenUsed="0"/>
+    <w:lsdException w:name="Light List Accent 6" w:semiHidden="0" w:uiPriority="61" w:unhideWhenUsed="0"/>
+    <w:lsdException w:name="Light Grid Accent 6" w:semiHidden="0" w:uiPriority="62" w:unhideWhenUsed="0"/>
+    <w:lsdException w:name="Medium Shading 1 Accent 6" w:semiHidden="0" w:uiPriority="63" w:unhideWhenUsed="0"/>
+    <w:lsdException w:name="Medium Shading 2 Accent 6" w:semiHidden="0" w:uiPriority="64" w:unhideWhenUsed="0"/>
+    <w:lsdException w:name="Medium List 1 Accent 6" w:semiHidden="0" w:uiPriority="65" w:unhideWhenUsed="0"/>
+    <w:lsdException w:name="Medium List 2 Accent 6" w:semiHidden="0" w:uiPriority="66" w:unhideWhenUsed="0"/>
+    <w:lsdException w:name="Medium Grid 1 Accent 6" w:semiHidden="0" w:uiPriority="67" w:unhideWhenUsed="0"/>
+    <w:lsdException w:name="Medium Grid 2 Accent 6" w:semiHidden="0" w:uiPriority="68" w:unhideWhenUsed="0"/>
+    <w:lsdException w:name="Medium Grid 3 Accent 6" w:semiHidden="0" w:uiPriority="69" w:unhideWhenUsed="0"/>
+    <w:lsdException w:name="Dark List Accent 6" w:semiHidden="0" w:uiPriority="70" w:unhideWhenUsed="0"/>
+    <w:lsdException w:name="Colorful Shading Accent 6" w:semiHidden="0" w:uiPriority="71" w:unhideWhenUsed="0"/>
+    <w:lsdException w:name="Colorful List Accent 6" w:semiHidden="0" w:uiPriority="72" w:unhideWhenUsed="0"/>
+    <w:lsdException w:name="Colorful Grid Accent 6" w:semiHidden="0" w:uiPriority="73" w:unhideWhenUsed="0"/>
+    <w:lsdException w:name="Subtle Emphasis" w:semiHidden="0" w:uiPriority="19" w:unhideWhenUsed="0" w:qFormat="1"/>
+    <w:lsdException w:name="Intense Emphasis" w:semiHidden="0" w:uiPriority="21" w:unhideWhenUsed="0" w:qFormat="1"/>
+    <w:lsdException w:name="Subtle Reference" w:semiHidden="0" w:uiPriority="31" w:unhideWhenUsed="0" w:qFormat="1"/>
+    <w:lsdException w:name="Intense Reference" w:semiHidden="0" w:uiPriority="32" w:unhideWhenUsed="0" w:qFormat="1"/>
+    <w:lsdException w:name="Book Title" w:semiHidden="0" w:uiPriority="33" w:unhideWhenUsed="0" w:qFormat="1"/>
+    <w:lsdException w:name="Bibliography" w:uiPriority="37"/>
+    <w:lsdException w:name="TOC Heading" w:uiPriority="39" w:qFormat="1"/>
+  </w:latentStyles>
+  <w:style w:type="paragraph" w:default="1" w:styleId="Standard">
+    <w:name w:val="Normal"/>
+    <w:qFormat/>
+    <w:rPr>
+      <w:rFonts w:ascii="Arial" w:hAnsi="Arial"/>
+    </w:rPr>
+  </w:style>
+  <w:style w:type="paragraph" w:styleId="berschrift1">
+    <w:name w:val="heading 1"/>
+    <w:basedOn w:val="Standard"/>
+    <w:next w:val="Standard"/>
+    <w:qFormat/>
+    <w:pPr>
+      <w:keepNext/>
+      <w:spacing w:before="360" w:line="240" w:lineRule="exact"/>
+      <w:outlineLvl w:val="0"/>
+    </w:pPr>
+    <w:rPr>
+      <w:b/>
+      <w:spacing w:val="6"/>
+      <w:sz w:val="18"/>
+    </w:rPr>
+  </w:style>
+  <w:style w:type="paragraph" w:styleId="berschrift2">
+    <w:name w:val="heading 2"/>
+    <w:basedOn w:val="Standard"/>
+    <w:next w:val="Standard"/>
+    <w:qFormat/>
+    <w:pPr>
+      <w:keepNext/>
+      <w:spacing w:before="240" w:after="60"/>
+      <w:outlineLvl w:val="1"/>
+    </w:pPr>
+    <w:rPr>
+      <w:b/>
+      <w:i/>
+      <w:sz w:val="24"/>
+    </w:rPr>
+  </w:style>
+  <w:style w:type="paragraph" w:styleId="berschrift3">
+    <w:name w:val="heading 3"/>
+    <w:basedOn w:val="Standard"/>
+    <w:next w:val="Standard"/>
+    <w:qFormat/>
+    <w:pPr>
+      <w:keepNext/>
+      <w:spacing w:before="240" w:after="60"/>
+      <w:outlineLvl w:val="2"/>
+    </w:pPr>
+    <w:rPr>
+      <w:sz w:val="24"/>
+    </w:rPr>
+  </w:style>
+  <w:style w:type="paragraph" w:styleId="berschrift4">
+    <w:name w:val="heading 4"/>
+    <w:basedOn w:val="Standard"/>
+    <w:next w:val="Standard"/>
+    <w:qFormat/>
+    <w:pPr>
+      <w:keepNext/>
+      <w:spacing w:before="240" w:after="60"/>
+      <w:outlineLvl w:val="3"/>
+    </w:pPr>
+    <w:rPr>
+      <w:b/>
+      <w:sz w:val="24"/>
+    </w:rPr>
+  </w:style>
+  <w:style w:type="paragraph" w:styleId="berschrift5">
+    <w:name w:val="heading 5"/>
+    <w:basedOn w:val="Standard"/>
+    <w:next w:val="Standard"/>
+    <w:qFormat/>
+    <w:pPr>
+      <w:spacing w:before="240" w:after="60"/>
+      <w:outlineLvl w:val="4"/>
+    </w:pPr>
+    <w:rPr>
+      <w:sz w:val="22"/>
+    </w:rPr>
+  </w:style>
+  <w:style w:type="paragraph" w:styleId="berschrift6">
+    <w:name w:val="heading 6"/>
+    <w:basedOn w:val="Standard"/>
+    <w:next w:val="Standard"/>
+    <w:qFormat/>
+    <w:pPr>
+      <w:spacing w:before="240" w:after="60"/>
+      <w:outlineLvl w:val="5"/>
+    </w:pPr>
+    <w:rPr>
+      <w:rFonts w:ascii="Times New Roman" w:hAnsi="Times New Roman"/>
+      <w:i/>
+      <w:sz w:val="22"/>
+    </w:rPr>
+  </w:style>
+  <w:style w:type="paragraph" w:styleId="berschrift7">
+    <w:name w:val="heading 7"/>
+    <w:basedOn w:val="Standard"/>
+    <w:next w:val="Standard"/>
+    <w:qFormat/>
+    <w:pPr>
+      <w:spacing w:before="240" w:after="60"/>
+      <w:outlineLvl w:val="6"/>
+    </w:pPr>
+  </w:style>
+  <w:style w:type="paragraph" w:styleId="berschrift8">
+    <w:name w:val="heading 8"/>
+    <w:basedOn w:val="Standard"/>
+    <w:next w:val="Standard"/>
+    <w:qFormat/>
+    <w:pPr>
+      <w:spacing w:before="240" w:after="60"/>
+      <w:outlineLvl w:val="7"/>
+    </w:pPr>
+    <w:rPr>
+      <w:i/>
+    </w:rPr>
+  </w:style>
+  <w:style w:type="paragraph" w:styleId="berschrift9">
+    <w:name w:val="heading 9"/>
+    <w:basedOn w:val="Standard"/>
+    <w:next w:val="Standard"/>
+    <w:qFormat/>
+    <w:pPr>
+      <w:spacing w:before="240" w:after="60"/>
+      <w:outlineLvl w:val="8"/>
+    </w:pPr>
+    <w:rPr>
+      <w:b/>
+      <w:i/>
+      <w:sz w:val="18"/>
+    </w:rPr>
+  </w:style>
+  <w:style w:type="character" w:default="1" w:styleId="Absatz-Standardschriftart">
+    <w:name w:val="Default Paragraph Font"/>
+    <w:uiPriority w:val="1"/>
+    <w:semiHidden/>
+    <w:unhideWhenUsed/>
+  </w:style>
+  <w:style w:type="table" w:default="1" w:styleId="NormaleTabelle">
+    <w:name w:val="Normal Table"/>
+    <w:uiPriority w:val="99"/>
+    <w:semiHidden/>
+    <w:unhideWhenUsed/>
+    <w:tblPr>
+      <w:tblInd w:w="0" w:type="dxa"/>
+      <w:tblCellMar>
+        <w:top w:w="0" w:type="dxa"/>
+        <w:left w:w="108" w:type="dxa"/>
+        <w:bottom w:w="0" w:type="dxa"/>
+        <w:right w:w="108" w:type="dxa"/>
+      </w:tblCellMar>
+    </w:tblPr>
+  </w:style>
+  <w:style w:type="numbering" w:default="1" w:styleId="KeineListe">
+    <w:name w:val="No List"/>
+    <w:uiPriority w:val="99"/>
+    <w:semiHidden/>
+    <w:unhideWhenUsed/>
+  </w:style>
+  <w:style w:type="paragraph" w:styleId="Kopfzeile">
+    <w:name w:val="header"/>
+    <w:basedOn w:val="Standard"/>
+    <w:link w:val="KopfzeileZchn"/>
+    <w:uiPriority w:val="99"/>
+    <w:pPr>
+      <w:tabs>
+        <w:tab w:val="center" w:pos="4536"/>
+        <w:tab w:val="right" w:pos="9072"/>
+      </w:tabs>
+    </w:pPr>
+  </w:style>
+  <w:style w:type="paragraph" w:styleId="Gruformel">
+    <w:name w:val="Closing"/>
+    <w:basedOn w:val="Text"/>
+    <w:pPr>
+      <w:ind w:left="4252"/>
+    </w:pPr>
+  </w:style>
+  <w:style w:type="paragraph" w:styleId="Fuzeile">
+    <w:name w:val="footer"/>
+    <w:basedOn w:val="Standard"/>
+    <w:link w:val="FuzeileZchn"/>
+    <w:uiPriority w:val="99"/>
+    <w:pPr>
+      <w:tabs>
+        <w:tab w:val="center" w:pos="4536"/>
+        <w:tab w:val="right" w:pos="9072"/>
+      </w:tabs>
+      <w:spacing w:line="240" w:lineRule="atLeast"/>
+    </w:pPr>
+    <w:rPr>
+      <w:spacing w:val="6"/>
+      <w:sz w:val="18"/>
+    </w:rPr>
+  </w:style>
+  <w:style w:type="character" w:styleId="Hyperlink">
+    <w:name w:val="Hyperlink"/>
+    <w:basedOn w:val="Absatz-Standardschriftart"/>
+    <w:rPr>
+      <w:color w:val="0000FF"/>
+      <w:u w:val="single"/>
+    </w:rPr>
+  </w:style>
+  <w:style w:type="paragraph" w:customStyle="1" w:styleId="Absender">
+    <w:name w:val="Absender"/>
+    <w:basedOn w:val="Standard"/>
+    <w:pPr>
+      <w:spacing w:line="240" w:lineRule="atLeast"/>
+    </w:pPr>
+    <w:rPr>
+      <w:spacing w:val="6"/>
+      <w:sz w:val="18"/>
+    </w:rPr>
+  </w:style>
+  <w:style w:type="paragraph" w:customStyle="1" w:styleId="Text">
+    <w:name w:val="Text"/>
+    <w:basedOn w:val="Standard"/>
+    <w:pPr>
+      <w:spacing w:line="280" w:lineRule="atLeast"/>
+    </w:pPr>
+    <w:rPr>
+      <w:spacing w:val="8"/>
+    </w:rPr>
+  </w:style>
+  <w:style w:type="paragraph" w:customStyle="1" w:styleId="Direktion">
+    <w:name w:val="Direktion"/>
+    <w:basedOn w:val="Standard"/>
+    <w:pPr>
+      <w:spacing w:line="240" w:lineRule="atLeast"/>
+    </w:pPr>
+    <w:rPr>
+      <w:spacing w:val="6"/>
+      <w:sz w:val="18"/>
+    </w:rPr>
+  </w:style>
+  <w:style w:type="paragraph" w:styleId="Abbildungsverzeichnis">
+    <w:name w:val="table of figures"/>
+    <w:basedOn w:val="Standard"/>
+    <w:next w:val="Standard"/>
+    <w:semiHidden/>
+    <w:pPr>
+      <w:ind w:left="400" w:hanging="400"/>
+    </w:pPr>
+  </w:style>
+  <w:style w:type="paragraph" w:styleId="Umschlagabsenderadresse">
+    <w:name w:val="envelope return"/>
+    <w:basedOn w:val="Standard"/>
+  </w:style>
+  <w:style w:type="paragraph" w:styleId="Anrede">
+    <w:name w:val="Salutation"/>
+    <w:basedOn w:val="Standard"/>
+    <w:next w:val="Standard"/>
+  </w:style>
+  <w:style w:type="paragraph" w:styleId="Aufzhlungszeichen">
+    <w:name w:val="List Bullet"/>
+    <w:basedOn w:val="Standard"/>
+    <w:autoRedefine/>
+    <w:pPr>
+      <w:numPr>
+        <w:numId w:val="1"/>
+      </w:numPr>
+    </w:pPr>
+  </w:style>
+  <w:style w:type="paragraph" w:styleId="Aufzhlungszeichen2">
+    <w:name w:val="List Bullet 2"/>
+    <w:basedOn w:val="Standard"/>
+    <w:autoRedefine/>
+    <w:pPr>
+      <w:numPr>
+        <w:numId w:val="2"/>
+      </w:numPr>
+    </w:pPr>
+  </w:style>
+  <w:style w:type="paragraph" w:styleId="Aufzhlungszeichen3">
+    <w:name w:val="List Bullet 3"/>
+    <w:basedOn w:val="Standard"/>
+    <w:autoRedefine/>
+    <w:pPr>
+      <w:numPr>
+        <w:numId w:val="3"/>
+      </w:numPr>
+    </w:pPr>
+  </w:style>
+  <w:style w:type="paragraph" w:styleId="Aufzhlungszeichen4">
+    <w:name w:val="List Bullet 4"/>
+    <w:basedOn w:val="Standard"/>
+    <w:autoRedefine/>
+    <w:pPr>
+      <w:numPr>
+        <w:numId w:val="4"/>
+      </w:numPr>
+    </w:pPr>
+  </w:style>
+  <w:style w:type="paragraph" w:styleId="Aufzhlungszeichen5">
+    <w:name w:val="List Bullet 5"/>
+    <w:basedOn w:val="Standard"/>
+    <w:autoRedefine/>
+    <w:pPr>
+      <w:numPr>
+        <w:numId w:val="5"/>
+      </w:numPr>
+    </w:pPr>
+  </w:style>
+  <w:style w:type="paragraph" w:styleId="Beschriftung">
+    <w:name w:val="caption"/>
+    <w:basedOn w:val="Standard"/>
+    <w:next w:val="Standard"/>
+    <w:qFormat/>
+    <w:pPr>
+      <w:spacing w:before="120" w:after="120"/>
+    </w:pPr>
+    <w:rPr>
+      <w:b/>
+    </w:rPr>
+  </w:style>
+  <w:style w:type="paragraph" w:styleId="Blocktext">
+    <w:name w:val="Block Text"/>
+    <w:basedOn w:val="Standard"/>
+    <w:pPr>
+      <w:spacing w:after="120"/>
+      <w:ind w:left="1440" w:right="1440"/>
+    </w:pPr>
+  </w:style>
+  <w:style w:type="paragraph" w:styleId="Datum">
+    <w:name w:val="Date"/>
+    <w:basedOn w:val="Standard"/>
+    <w:next w:val="Standard"/>
+  </w:style>
+  <w:style w:type="paragraph" w:styleId="Dokumentstruktur">
+    <w:name w:val="Document Map"/>
+    <w:basedOn w:val="Standard"/>
+    <w:semiHidden/>
+    <w:pPr>
+      <w:shd w:val="clear" w:color="auto" w:fill="000080"/>
+    </w:pPr>
+    <w:rPr>
+      <w:rFonts w:ascii="Tahoma" w:hAnsi="Tahoma"/>
+    </w:rPr>
+  </w:style>
+  <w:style w:type="paragraph" w:styleId="Endnotentext">
+    <w:name w:val="endnote text"/>
+    <w:basedOn w:val="Standard"/>
+    <w:semiHidden/>
+  </w:style>
+  <w:style w:type="paragraph" w:styleId="Fu-Endnotenberschrift">
+    <w:name w:val="Note Heading"/>
+    <w:basedOn w:val="Standard"/>
+    <w:next w:val="Standard"/>
+  </w:style>
+  <w:style w:type="paragraph" w:styleId="Funotentext">
+    <w:name w:val="footnote text"/>
+    <w:basedOn w:val="Standard"/>
+    <w:link w:val="FunotentextZchn"/>
+  </w:style>
+  <w:style w:type="paragraph" w:styleId="Index1">
+    <w:name w:val="index 1"/>
+    <w:basedOn w:val="Standard"/>
+    <w:next w:val="Standard"/>
+    <w:autoRedefine/>
+    <w:semiHidden/>
+    <w:pPr>
+      <w:ind w:left="200" w:hanging="200"/>
+    </w:pPr>
+  </w:style>
+  <w:style w:type="paragraph" w:styleId="Index2">
+    <w:name w:val="index 2"/>
+    <w:basedOn w:val="Standard"/>
+    <w:next w:val="Standard"/>
+    <w:autoRedefine/>
+    <w:semiHidden/>
+    <w:pPr>
+      <w:ind w:left="400" w:hanging="200"/>
+    </w:pPr>
+  </w:style>
+  <w:style w:type="paragraph" w:styleId="Index3">
+    <w:name w:val="index 3"/>
+    <w:basedOn w:val="Standard"/>
+    <w:next w:val="Standard"/>
+    <w:autoRedefine/>
+    <w:semiHidden/>
+    <w:pPr>
+      <w:ind w:left="600" w:hanging="200"/>
+    </w:pPr>
+  </w:style>
+  <w:style w:type="paragraph" w:styleId="Index4">
+    <w:name w:val="index 4"/>
+    <w:basedOn w:val="Standard"/>
+    <w:next w:val="Standard"/>
+    <w:autoRedefine/>
+    <w:semiHidden/>
+    <w:pPr>
+      <w:ind w:left="800" w:hanging="200"/>
+    </w:pPr>
+  </w:style>
+  <w:style w:type="paragraph" w:styleId="Index5">
+    <w:name w:val="index 5"/>
+    <w:basedOn w:val="Standard"/>
+    <w:next w:val="Standard"/>
+    <w:autoRedefine/>
+    <w:semiHidden/>
+    <w:pPr>
+      <w:ind w:left="1000" w:hanging="200"/>
+    </w:pPr>
+  </w:style>
+  <w:style w:type="paragraph" w:styleId="Index6">
+    <w:name w:val="index 6"/>
+    <w:basedOn w:val="Standard"/>
+    <w:next w:val="Standard"/>
+    <w:autoRedefine/>
+    <w:semiHidden/>
+    <w:pPr>
+      <w:ind w:left="1200" w:hanging="200"/>
+    </w:pPr>
+  </w:style>
+  <w:style w:type="paragraph" w:styleId="Index7">
+    <w:name w:val="index 7"/>
+    <w:basedOn w:val="Standard"/>
+    <w:next w:val="Standard"/>
+    <w:autoRedefine/>
+    <w:semiHidden/>
+    <w:pPr>
+      <w:ind w:left="1400" w:hanging="200"/>
+    </w:pPr>
+  </w:style>
+  <w:style w:type="paragraph" w:styleId="Index8">
+    <w:name w:val="index 8"/>
+    <w:basedOn w:val="Standard"/>
+    <w:next w:val="Standard"/>
+    <w:autoRedefine/>
+    <w:semiHidden/>
+    <w:pPr>
+      <w:ind w:left="1600" w:hanging="200"/>
+    </w:pPr>
+  </w:style>
+  <w:style w:type="paragraph" w:styleId="Index9">
+    <w:name w:val="index 9"/>
+    <w:basedOn w:val="Standard"/>
+    <w:next w:val="Standard"/>
+    <w:autoRedefine/>
+    <w:semiHidden/>
+    <w:pPr>
+      <w:ind w:left="1800" w:hanging="200"/>
+    </w:pPr>
+  </w:style>
+  <w:style w:type="paragraph" w:styleId="Indexberschrift">
+    <w:name w:val="index heading"/>
+    <w:basedOn w:val="Standard"/>
+    <w:next w:val="Index1"/>
+    <w:semiHidden/>
+    <w:rPr>
+      <w:b/>
+    </w:rPr>
+  </w:style>
+  <w:style w:type="paragraph" w:styleId="Kommentartext">
+    <w:name w:val="annotation text"/>
+    <w:basedOn w:val="Standard"/>
+    <w:link w:val="KommentartextZchn"/>
+    <w:semiHidden/>
+  </w:style>
+  <w:style w:type="paragraph" w:styleId="Liste">
+    <w:name w:val="List"/>
+    <w:basedOn w:val="Standard"/>
+    <w:pPr>
+      <w:ind w:left="283" w:hanging="283"/>
+    </w:pPr>
+  </w:style>
+  <w:style w:type="paragraph" w:styleId="Liste2">
+    <w:name w:val="List 2"/>
+    <w:basedOn w:val="Standard"/>
+    <w:pPr>
+      <w:ind w:left="566" w:hanging="283"/>
+    </w:pPr>
+  </w:style>
+  <w:style w:type="paragraph" w:styleId="Liste3">
+    <w:name w:val="List 3"/>
+    <w:basedOn w:val="Standard"/>
+    <w:pPr>
+      <w:ind w:left="849" w:hanging="283"/>
+    </w:pPr>
+  </w:style>
+  <w:style w:type="paragraph" w:styleId="Liste4">
+    <w:name w:val="List 4"/>
+    <w:basedOn w:val="Standard"/>
+    <w:pPr>
+      <w:ind w:left="1132" w:hanging="283"/>
+    </w:pPr>
+  </w:style>
+  <w:style w:type="paragraph" w:styleId="Liste5">
+    <w:name w:val="List 5"/>
+    <w:basedOn w:val="Standard"/>
+    <w:pPr>
+      <w:ind w:left="1415" w:hanging="283"/>
+    </w:pPr>
+  </w:style>
+  <w:style w:type="paragraph" w:styleId="Listenfortsetzung">
+    <w:name w:val="List Continue"/>
+    <w:basedOn w:val="Standard"/>
+    <w:pPr>
+      <w:spacing w:after="120"/>
+      <w:ind w:left="283"/>
+    </w:pPr>
+  </w:style>
+  <w:style w:type="paragraph" w:styleId="Listenfortsetzung2">
+    <w:name w:val="List Continue 2"/>
+    <w:basedOn w:val="Standard"/>
+    <w:pPr>
+      <w:spacing w:after="120"/>
+      <w:ind w:left="566"/>
+    </w:pPr>
+  </w:style>
+  <w:style w:type="paragraph" w:styleId="Listenfortsetzung3">
+    <w:name w:val="List Continue 3"/>
+    <w:basedOn w:val="Standard"/>
+    <w:pPr>
+      <w:spacing w:after="120"/>
+      <w:ind w:left="849"/>
+    </w:pPr>
+  </w:style>
+  <w:style w:type="paragraph" w:styleId="Listenfortsetzung4">
+    <w:name w:val="List Continue 4"/>
+    <w:basedOn w:val="Standard"/>
+    <w:pPr>
+      <w:spacing w:after="120"/>
+      <w:ind w:left="1132"/>
+    </w:pPr>
+  </w:style>
+  <w:style w:type="paragraph" w:styleId="Listenfortsetzung5">
+    <w:name w:val="List Continue 5"/>
+    <w:basedOn w:val="Standard"/>
+    <w:pPr>
+      <w:spacing w:after="120"/>
+      <w:ind w:left="1415"/>
+    </w:pPr>
+  </w:style>
+  <w:style w:type="paragraph" w:styleId="Listennummer">
+    <w:name w:val="List Number"/>
+    <w:basedOn w:val="Standard"/>
+    <w:pPr>
+      <w:numPr>
+        <w:numId w:val="6"/>
+      </w:numPr>
+    </w:pPr>
+  </w:style>
+  <w:style w:type="paragraph" w:styleId="Listennummer2">
+    <w:name w:val="List Number 2"/>
+    <w:basedOn w:val="Standard"/>
+    <w:pPr>
+      <w:numPr>
+        <w:numId w:val="7"/>
+      </w:numPr>
+    </w:pPr>
+  </w:style>
+  <w:style w:type="paragraph" w:styleId="Listennummer3">
+    <w:name w:val="List Number 3"/>
+    <w:basedOn w:val="Standard"/>
+    <w:pPr>
+      <w:numPr>
+        <w:numId w:val="8"/>
+      </w:numPr>
+    </w:pPr>
+  </w:style>
+  <w:style w:type="paragraph" w:styleId="Listennummer4">
+    <w:name w:val="List Number 4"/>
+    <w:basedOn w:val="Standard"/>
+    <w:pPr>
+      <w:numPr>
+        <w:numId w:val="9"/>
+      </w:numPr>
+    </w:pPr>
+  </w:style>
+  <w:style w:type="paragraph" w:styleId="Listennummer5">
+    <w:name w:val="List Number 5"/>
+    <w:basedOn w:val="Standard"/>
+    <w:pPr>
+      <w:numPr>
+        <w:numId w:val="10"/>
+      </w:numPr>
+    </w:pPr>
+  </w:style>
+  <w:style w:type="paragraph" w:styleId="Makrotext">
+    <w:name w:val="macro"/>
+    <w:semiHidden/>
+    <w:pPr>
+      <w:tabs>
+        <w:tab w:val="left" w:pos="480"/>
+        <w:tab w:val="left" w:pos="960"/>
+        <w:tab w:val="left" w:pos="1440"/>
+        <w:tab w:val="left" w:pos="1920"/>
+        <w:tab w:val="left" w:pos="2400"/>
+        <w:tab w:val="left" w:pos="2880"/>
+        <w:tab w:val="left" w:pos="3360"/>
+        <w:tab w:val="left" w:pos="3840"/>
+        <w:tab w:val="left" w:pos="4320"/>
+      </w:tabs>
+    </w:pPr>
+    <w:rPr>
+      <w:rFonts w:ascii="Courier New" w:hAnsi="Courier New"/>
+    </w:rPr>
+  </w:style>
+  <w:style w:type="paragraph" w:styleId="Nachrichtenkopf">
+    <w:name w:val="Message Header"/>
+    <w:basedOn w:val="Standard"/>
+    <w:pPr>
+      <w:pBdr>
+        <w:top w:val="single" w:sz="6" w:space="1" w:color="auto"/>
+        <w:left w:val="single" w:sz="6" w:space="1" w:color="auto"/>
+        <w:bottom w:val="single" w:sz="6" w:space="1" w:color="auto"/>
+        <w:right w:val="single" w:sz="6" w:space="1" w:color="auto"/>
+      </w:pBdr>
+      <w:shd w:val="pct20" w:color="auto" w:fill="auto"/>
+      <w:ind w:left="1134" w:hanging="1134"/>
+    </w:pPr>
+    <w:rPr>
+      <w:sz w:val="24"/>
+    </w:rPr>
+  </w:style>
+  <w:style w:type="paragraph" w:styleId="NurText">
+    <w:name w:val="Plain Text"/>
+    <w:basedOn w:val="Standard"/>
+    <w:rPr>
+      <w:rFonts w:ascii="Courier New" w:hAnsi="Courier New"/>
+    </w:rPr>
+  </w:style>
+  <w:style w:type="paragraph" w:styleId="Standardeinzug">
+    <w:name w:val="Normal Indent"/>
+    <w:basedOn w:val="Standard"/>
+    <w:pPr>
+      <w:ind w:left="708"/>
+    </w:pPr>
+  </w:style>
+  <w:style w:type="paragraph" w:styleId="Textkrper">
+    <w:name w:val="Body Text"/>
+    <w:basedOn w:val="Standard"/>
+    <w:pPr>
+      <w:spacing w:after="120"/>
+    </w:pPr>
+  </w:style>
+  <w:style w:type="paragraph" w:styleId="Textkrper2">
+    <w:name w:val="Body Text 2"/>
+    <w:basedOn w:val="Standard"/>
+    <w:pPr>
+      <w:spacing w:after="120" w:line="480" w:lineRule="auto"/>
+    </w:pPr>
+  </w:style>
+  <w:style w:type="paragraph" w:styleId="Textkrper3">
+    <w:name w:val="Body Text 3"/>
+    <w:basedOn w:val="Standard"/>
+    <w:pPr>
+      <w:spacing w:after="120"/>
+    </w:pPr>
+    <w:rPr>
+      <w:sz w:val="16"/>
+    </w:rPr>
+  </w:style>
+  <w:style w:type="paragraph" w:styleId="Textkrper-Zeileneinzug">
+    <w:name w:val="Body Text Indent"/>
+    <w:basedOn w:val="Standard"/>
+    <w:pPr>
+      <w:spacing w:after="120"/>
+      <w:ind w:left="283"/>
+    </w:pPr>
+  </w:style>
+  <w:style w:type="paragraph" w:styleId="Textkrper-Einzug2">
+    <w:name w:val="Body Text Indent 2"/>
+    <w:basedOn w:val="Standard"/>
+    <w:pPr>
+      <w:spacing w:after="120" w:line="480" w:lineRule="auto"/>
+      <w:ind w:left="283"/>
+    </w:pPr>
+  </w:style>
+  <w:style w:type="paragraph" w:styleId="Textkrper-Einzug3">
+    <w:name w:val="Body Text Indent 3"/>
+    <w:basedOn w:val="Standard"/>
+    <w:pPr>
+      <w:spacing w:after="120"/>
+      <w:ind w:left="283"/>
+    </w:pPr>
+    <w:rPr>
+      <w:sz w:val="16"/>
+    </w:rPr>
+  </w:style>
+  <w:style w:type="paragraph" w:styleId="Textkrper-Erstzeileneinzug">
+    <w:name w:val="Body Text First Indent"/>
+    <w:basedOn w:val="Textkrper"/>
+    <w:pPr>
+      <w:ind w:firstLine="210"/>
+    </w:pPr>
+  </w:style>
+  <w:style w:type="paragraph" w:styleId="Textkrper-Erstzeileneinzug2">
+    <w:name w:val="Body Text First Indent 2"/>
+    <w:basedOn w:val="Textkrper-Zeileneinzug"/>
+    <w:pPr>
+      <w:ind w:firstLine="210"/>
+    </w:pPr>
+  </w:style>
+  <w:style w:type="paragraph" w:styleId="Titel">
+    <w:name w:val="Title"/>
+    <w:basedOn w:val="Standard"/>
+    <w:qFormat/>
+    <w:pPr>
+      <w:spacing w:before="240" w:after="60"/>
+      <w:jc w:val="center"/>
+      <w:outlineLvl w:val="0"/>
+    </w:pPr>
+    <w:rPr>
+      <w:b/>
+      <w:kern w:val="28"/>
+      <w:sz w:val="32"/>
+    </w:rPr>
+  </w:style>
+  <w:style w:type="paragraph" w:styleId="Umschlagadresse">
+    <w:name w:val="envelope address"/>
+    <w:basedOn w:val="Standard"/>
+    <w:pPr>
+      <w:framePr w:w="4320" w:h="2160" w:hRule="exact" w:hSpace="141" w:wrap="auto" w:hAnchor="page" w:xAlign="center" w:yAlign="bottom"/>
+      <w:ind w:left="1"/>
+    </w:pPr>
+    <w:rPr>
+      <w:sz w:val="24"/>
+    </w:rPr>
+  </w:style>
+  <w:style w:type="paragraph" w:styleId="Unterschrift">
+    <w:name w:val="Signature"/>
+    <w:basedOn w:val="Standard"/>
+    <w:pPr>
+      <w:ind w:left="4252"/>
+    </w:pPr>
+  </w:style>
+  <w:style w:type="paragraph" w:styleId="Untertitel">
+    <w:name w:val="Subtitle"/>
+    <w:basedOn w:val="Standard"/>
+    <w:qFormat/>
+    <w:pPr>
+      <w:spacing w:after="60"/>
+      <w:jc w:val="center"/>
+      <w:outlineLvl w:val="1"/>
+    </w:pPr>
+    <w:rPr>
+      <w:sz w:val="24"/>
+    </w:rPr>
+  </w:style>
+  <w:style w:type="paragraph" w:styleId="Verzeichnis1">
+    <w:name w:val="toc 1"/>
+    <w:basedOn w:val="Standard"/>
+    <w:next w:val="Standard"/>
+    <w:autoRedefine/>
+    <w:semiHidden/>
+  </w:style>
+  <w:style w:type="paragraph" w:styleId="Verzeichnis2">
+    <w:name w:val="toc 2"/>
+    <w:basedOn w:val="Standard"/>
+    <w:next w:val="Standard"/>
+    <w:autoRedefine/>
+    <w:semiHidden/>
+    <w:pPr>
+      <w:ind w:left="200"/>
+    </w:pPr>
+  </w:style>
+  <w:style w:type="paragraph" w:styleId="Verzeichnis3">
+    <w:name w:val="toc 3"/>
+    <w:basedOn w:val="Standard"/>
+    <w:next w:val="Standard"/>
+    <w:autoRedefine/>
+    <w:semiHidden/>
+    <w:pPr>
+      <w:ind w:left="400"/>
+    </w:pPr>
+  </w:style>
+  <w:style w:type="paragraph" w:styleId="Verzeichnis4">
+    <w:name w:val="toc 4"/>
+    <w:basedOn w:val="Standard"/>
+    <w:next w:val="Standard"/>
+    <w:autoRedefine/>
+    <w:semiHidden/>
+    <w:pPr>
+      <w:ind w:left="600"/>
+    </w:pPr>
+  </w:style>
+  <w:style w:type="paragraph" w:styleId="Verzeichnis5">
+    <w:name w:val="toc 5"/>
+    <w:basedOn w:val="Standard"/>
+    <w:next w:val="Standard"/>
+    <w:autoRedefine/>
+    <w:semiHidden/>
+    <w:pPr>
+      <w:ind w:left="800"/>
+    </w:pPr>
+  </w:style>
+  <w:style w:type="paragraph" w:styleId="Verzeichnis6">
+    <w:name w:val="toc 6"/>
+    <w:basedOn w:val="Standard"/>
+    <w:next w:val="Standard"/>
+    <w:autoRedefine/>
+    <w:semiHidden/>
+    <w:pPr>
+      <w:ind w:left="1000"/>
+    </w:pPr>
+  </w:style>
+  <w:style w:type="paragraph" w:styleId="Verzeichnis7">
+    <w:name w:val="toc 7"/>
+    <w:basedOn w:val="Standard"/>
+    <w:next w:val="Standard"/>
+    <w:autoRedefine/>
+    <w:semiHidden/>
+    <w:pPr>
+      <w:ind w:left="1200"/>
+    </w:pPr>
+  </w:style>
+  <w:style w:type="paragraph" w:styleId="Verzeichnis8">
+    <w:name w:val="toc 8"/>
+    <w:basedOn w:val="Standard"/>
+    <w:next w:val="Standard"/>
+    <w:autoRedefine/>
+    <w:semiHidden/>
+    <w:pPr>
+      <w:ind w:left="1400"/>
+    </w:pPr>
+  </w:style>
+  <w:style w:type="paragraph" w:styleId="Verzeichnis9">
+    <w:name w:val="toc 9"/>
+    <w:basedOn w:val="Standard"/>
+    <w:next w:val="Standard"/>
+    <w:autoRedefine/>
+    <w:semiHidden/>
+    <w:pPr>
+      <w:ind w:left="1600"/>
+    </w:pPr>
+  </w:style>
+  <w:style w:type="paragraph" w:styleId="RGV-berschrift">
+    <w:name w:val="toa heading"/>
+    <w:basedOn w:val="Standard"/>
+    <w:next w:val="Standard"/>
+    <w:semiHidden/>
+    <w:pPr>
+      <w:spacing w:before="120"/>
+    </w:pPr>
+    <w:rPr>
+      <w:b/>
+      <w:sz w:val="24"/>
+    </w:rPr>
+  </w:style>
+  <w:style w:type="paragraph" w:styleId="Rechtsgrundlagenverzeichnis">
+    <w:name w:val="table of authorities"/>
+    <w:basedOn w:val="Standard"/>
+    <w:next w:val="Standard"/>
+    <w:semiHidden/>
+    <w:pPr>
+      <w:ind w:left="200" w:hanging="200"/>
+    </w:pPr>
+  </w:style>
+  <w:style w:type="paragraph" w:customStyle="1" w:styleId="StadtBern">
+    <w:name w:val="Stadt Bern"/>
+    <w:basedOn w:val="berschrift1"/>
+  </w:style>
+  <w:style w:type="paragraph" w:customStyle="1" w:styleId="Betreff">
+    <w:name w:val="Betreff"/>
+    <w:basedOn w:val="Text"/>
+    <w:next w:val="Text"/>
+    <w:rPr>
+      <w:b/>
+    </w:rPr>
+  </w:style>
+  <w:style w:type="paragraph" w:customStyle="1" w:styleId="Abteilung">
+    <w:name w:val="Abteilung"/>
+    <w:basedOn w:val="StadtBern"/>
+    <w:next w:val="Standard"/>
+    <w:pPr>
+      <w:spacing w:before="640"/>
+    </w:pPr>
+    <w:rPr>
+      <w:b w:val="0"/>
+    </w:rPr>
+  </w:style>
+  <w:style w:type="paragraph" w:styleId="Sprechblasentext">
+    <w:name w:val="Balloon Text"/>
+    <w:basedOn w:val="Standard"/>
+    <w:link w:val="SprechblasentextZchn"/>
+    <w:rsid w:val="001F39B7"/>
+    <w:rPr>
+      <w:rFonts w:ascii="Tahoma" w:hAnsi="Tahoma" w:cs="Tahoma"/>
+      <w:sz w:val="16"/>
+      <w:szCs w:val="16"/>
+    </w:rPr>
+  </w:style>
+  <w:style w:type="character" w:customStyle="1" w:styleId="SprechblasentextZchn">
+    <w:name w:val="Sprechblasentext Zchn"/>
+    <w:basedOn w:val="Absatz-Standardschriftart"/>
+    <w:link w:val="Sprechblasentext"/>
+    <w:rsid w:val="001F39B7"/>
+    <w:rPr>
+      <w:rFonts w:ascii="Tahoma" w:hAnsi="Tahoma" w:cs="Tahoma"/>
+      <w:sz w:val="16"/>
+      <w:szCs w:val="16"/>
+    </w:rPr>
+  </w:style>
+  <w:style w:type="character" w:styleId="Funotenzeichen">
+    <w:name w:val="footnote reference"/>
+    <w:rsid w:val="00D515B1"/>
+    <w:rPr>
+      <w:rFonts w:cs="Arial"/>
+      <w:color w:val="000000"/>
+    </w:rPr>
+  </w:style>
+  <w:style w:type="character" w:customStyle="1" w:styleId="FunotentextZchn">
+    <w:name w:val="Fußnotentext Zchn"/>
+    <w:link w:val="Funotentext"/>
+    <w:rsid w:val="00D515B1"/>
+    <w:rPr>
+      <w:rFonts w:ascii="Arial" w:hAnsi="Arial"/>
+    </w:rPr>
+  </w:style>
+  <w:style w:type="table" w:customStyle="1" w:styleId="StadtBernTabelle3">
+    <w:name w:val="StadtBern Tabelle3"/>
+    <w:basedOn w:val="NormaleTabelle"/>
+    <w:uiPriority w:val="99"/>
+    <w:rsid w:val="009E7C11"/>
+    <w:pPr>
+      <w:contextualSpacing/>
+    </w:pPr>
+    <w:rPr>
+      <w:rFonts w:asciiTheme="minorHAnsi" w:eastAsiaTheme="minorHAnsi" w:hAnsiTheme="minorHAnsi" w:cstheme="minorBidi"/>
+      <w:szCs w:val="22"/>
+      <w:lang w:val="it-IT" w:eastAsia="en-US"/>
+    </w:rPr>
+    <w:tblPr>
+      <w:tblInd w:w="108" w:type="dxa"/>
+      <w:tblBorders>
+        <w:bottom w:val="single" w:sz="2" w:space="0" w:color="1F497D" w:themeColor="text2"/>
+        <w:insideH w:val="single" w:sz="2" w:space="0" w:color="1F497D" w:themeColor="text2"/>
+        <w:insideV w:val="single" w:sz="2" w:space="0" w:color="1F497D" w:themeColor="text2"/>
+      </w:tblBorders>
+      <w:tblCellMar>
+        <w:top w:w="0" w:type="dxa"/>
+        <w:left w:w="108" w:type="dxa"/>
+        <w:bottom w:w="0" w:type="dxa"/>
+        <w:right w:w="108" w:type="dxa"/>
+      </w:tblCellMar>
+    </w:tblPr>
+    <w:tcPr>
+      <w:shd w:val="clear" w:color="auto" w:fill="auto"/>
+      <w:vAlign w:val="center"/>
+    </w:tcPr>
+    <w:tblStylePr w:type="firstRow">
+      <w:pPr>
+        <w:jc w:val="left"/>
+      </w:pPr>
+      <w:rPr>
+        <w:b/>
+        <w:color w:val="FFFFFF" w:themeColor="background1"/>
+        <w:sz w:val="18"/>
+      </w:rPr>
+      <w:tblPr/>
+      <w:tcPr>
+        <w:shd w:val="clear" w:color="auto" w:fill="4F81BD" w:themeFill="accent1"/>
+        <w:vAlign w:val="center"/>
+      </w:tcPr>
+    </w:tblStylePr>
+    <w:tblStylePr w:type="lastRow">
+      <w:rPr>
+        <w:b/>
+      </w:rPr>
+    </w:tblStylePr>
+  </w:style>
+  <w:style w:type="character" w:styleId="Kommentarzeichen">
+    <w:name w:val="annotation reference"/>
+    <w:basedOn w:val="Absatz-Standardschriftart"/>
+    <w:rsid w:val="005034C1"/>
+    <w:rPr>
+      <w:sz w:val="16"/>
+      <w:szCs w:val="16"/>
+    </w:rPr>
+  </w:style>
+  <w:style w:type="paragraph" w:styleId="Kommentarthema">
+    <w:name w:val="annotation subject"/>
+    <w:basedOn w:val="Kommentartext"/>
+    <w:next w:val="Kommentartext"/>
+    <w:link w:val="KommentarthemaZchn"/>
+    <w:rsid w:val="005034C1"/>
+    <w:rPr>
+      <w:b/>
+      <w:bCs/>
+    </w:rPr>
+  </w:style>
+  <w:style w:type="character" w:customStyle="1" w:styleId="KommentartextZchn">
+    <w:name w:val="Kommentartext Zchn"/>
+    <w:basedOn w:val="Absatz-Standardschriftart"/>
+    <w:link w:val="Kommentartext"/>
+    <w:semiHidden/>
+    <w:rsid w:val="005034C1"/>
+    <w:rPr>
+      <w:rFonts w:ascii="Arial" w:hAnsi="Arial"/>
+    </w:rPr>
+  </w:style>
+  <w:style w:type="character" w:customStyle="1" w:styleId="KommentarthemaZchn">
+    <w:name w:val="Kommentarthema Zchn"/>
+    <w:basedOn w:val="KommentartextZchn"/>
+    <w:link w:val="Kommentarthema"/>
+    <w:rsid w:val="005034C1"/>
+    <w:rPr>
+      <w:rFonts w:ascii="Arial" w:hAnsi="Arial"/>
+      <w:b/>
+      <w:bCs/>
+    </w:rPr>
+  </w:style>
+  <w:style w:type="paragraph" w:styleId="berarbeitung">
+    <w:name w:val="Revision"/>
+    <w:hidden/>
+    <w:uiPriority w:val="99"/>
+    <w:semiHidden/>
+    <w:rsid w:val="00774D26"/>
+    <w:rPr>
+      <w:rFonts w:ascii="Arial" w:hAnsi="Arial"/>
+    </w:rPr>
+  </w:style>
+  <w:style w:type="character" w:styleId="BesuchterHyperlink">
+    <w:name w:val="FollowedHyperlink"/>
+    <w:basedOn w:val="Absatz-Standardschriftart"/>
+    <w:rsid w:val="000A65FB"/>
+    <w:rPr>
+      <w:color w:val="800080" w:themeColor="followedHyperlink"/>
+      <w:u w:val="single"/>
+    </w:rPr>
+  </w:style>
+  <w:style w:type="table" w:styleId="Tabellenraster">
+    <w:name w:val="Table Grid"/>
+    <w:basedOn w:val="NormaleTabelle"/>
+    <w:rsid w:val="00F548B8"/>
+    <w:tblPr>
+      <w:tblInd w:w="0" w:type="dxa"/>
+      <w:tblBorders>
+        <w:top w:val="single" w:sz="4" w:space="0" w:color="auto"/>
+        <w:left w:val="single" w:sz="4" w:space="0" w:color="auto"/>
+        <w:bottom w:val="single" w:sz="4" w:space="0" w:color="auto"/>
+        <w:right w:val="single" w:sz="4" w:space="0" w:color="auto"/>
+        <w:insideH w:val="single" w:sz="4" w:space="0" w:color="auto"/>
+        <w:insideV w:val="single" w:sz="4" w:space="0" w:color="auto"/>
+      </w:tblBorders>
+      <w:tblCellMar>
+        <w:top w:w="0" w:type="dxa"/>
+        <w:left w:w="108" w:type="dxa"/>
+        <w:bottom w:w="0" w:type="dxa"/>
+        <w:right w:w="108" w:type="dxa"/>
+      </w:tblCellMar>
+    </w:tblPr>
+  </w:style>
+  <w:style w:type="character" w:customStyle="1" w:styleId="KopfzeileZchn">
+    <w:name w:val="Kopfzeile Zchn"/>
+    <w:basedOn w:val="Absatz-Standardschriftart"/>
+    <w:link w:val="Kopfzeile"/>
+    <w:uiPriority w:val="99"/>
+    <w:rsid w:val="00FA01F1"/>
+    <w:rPr>
+      <w:rFonts w:ascii="Arial" w:hAnsi="Arial"/>
+    </w:rPr>
+  </w:style>
+  <w:style w:type="character" w:customStyle="1" w:styleId="FuzeileZchn">
+    <w:name w:val="Fußzeile Zchn"/>
+    <w:basedOn w:val="Absatz-Standardschriftart"/>
+    <w:link w:val="Fuzeile"/>
+    <w:uiPriority w:val="99"/>
+    <w:rsid w:val="00B80F52"/>
+    <w:rPr>
+      <w:rFonts w:ascii="Arial" w:hAnsi="Arial"/>
+      <w:spacing w:val="6"/>
+      <w:sz w:val="18"/>
+    </w:rPr>
+  </w:style>
+</w:styles>
+</file>
+
+<file path=word/stylesWithEffects.xml><?xml version="1.0" encoding="utf-8"?>
+<w:styles xmlns:wpc="http://schemas.microsoft.com/office/word/2010/wordprocessingCanvas" xmlns:mc="http://schemas.openxmlformats.org/markup-compatibility/2006" xmlns:o="urn:schemas-microsoft-com:office:office" xmlns:r="http://schemas.openxmlformats.org/officeDocument/2006/relationships" xmlns:m="http://schemas.openxmlformats.org/officeDocument/2006/math" xmlns:v="urn:schemas-microsoft-com:vml" xmlns:wp14="http://schemas.microsoft.com/office/word/2010/wordprocessingDrawing" xmlns:wp="http://schemas.openxmlformats.org/drawingml/2006/wordprocessingDrawing" xmlns:w10="urn:schemas-microsoft-com:office:word" xmlns:w="http://schemas.openxmlformats.org/wordprocessingml/2006/main" xmlns:w14="http://schemas.microsoft.com/office/word/2010/wordml" xmlns:wpg="http://schemas.microsoft.com/office/word/2010/wordprocessingGroup" xmlns:wpi="http://schemas.microsoft.com/office/word/2010/wordprocessingInk" xmlns:wne="http://schemas.microsoft.com/office/word/2006/wordml" xmlns:wps="http://schemas.microsoft.com/office/word/2010/wordprocessingShape" mc:Ignorable="w14 wp14">
+  <w:docDefaults>
+    <w:rPrDefault>
+      <w:rPr>
+        <w:rFonts w:ascii="Times New Roman" w:eastAsia="Times New Roman" w:hAnsi="Times New Roman" w:cs="Times New Roman"/>
+        <w:lang w:val="de-CH" w:eastAsia="de-CH" w:bidi="ar-SA"/>
+      </w:rPr>
+    </w:rPrDefault>
+    <w:pPrDefault/>
+  </w:docDefaults>
+  <w:latentStyles w:defLockedState="0" w:defUIPriority="0" w:defSemiHidden="1" w:defUnhideWhenUsed="1" w:defQFormat="0" w:count="267">
+    <w:lsdException w:name="Normal" w:semiHidden="0" w:unhideWhenUsed="0" w:qFormat="1"/>
+    <w:lsdException w:name="heading 1" w:semiHidden="0" w:unhideWhenUsed="0" w:qFormat="1"/>
+    <w:lsdException w:name="heading 2" w:semiHidden="0" w:unhideWhenUsed="0" w:qFormat="1"/>
+    <w:lsdException w:name="heading 3" w:semiHidden="0" w:unhideWhenUsed="0" w:qFormat="1"/>
+    <w:lsdException w:name="heading 4" w:semiHidden="0" w:unhideWhenUsed="0" w:qFormat="1"/>
+    <w:lsdException w:name="heading 5" w:semiHidden="0" w:unhideWhenUsed="0" w:qFormat="1"/>
+    <w:lsdException w:name="heading 6" w:semiHidden="0" w:unhideWhenUsed="0" w:qFormat="1"/>
+    <w:lsdException w:name="heading 7" w:qFormat="1"/>
+    <w:lsdException w:name="heading 8" w:qFormat="1"/>
+    <w:lsdException w:name="heading 9" w:qFormat="1"/>
+    <w:lsdException w:name="header" w:uiPriority="99"/>
+    <w:lsdException w:name="footer" w:uiPriority="99"/>
+    <w:lsdException w:name="caption" w:qFormat="1"/>
+    <w:lsdException w:name="List Number" w:semiHidden="0" w:unhideWhenUsed="0"/>
+    <w:lsdException w:name="List 4" w:semiHidden="0" w:unhideWhenUsed="0"/>
+    <w:lsdException w:name="List 5" w:semiHidden="0" w:unhideWhenUsed="0"/>
+    <w:lsdException w:name="Title" w:semiHidden="0" w:unhideWhenUsed="0" w:qFormat="1"/>
+    <w:lsdException w:name="Subtitle" w:semiHidden="0" w:unhideWhenUsed="0" w:qFormat="1"/>
+    <w:lsdException w:name="Salutation" w:semiHidden="0" w:unhideWhenUsed="0"/>
+    <w:lsdException w:name="Date" w:semiHidden="0" w:unhideWhenUsed="0"/>
+    <w:lsdException w:name="Body Text First Indent" w:semiHidden="0" w:unhideWhenUsed="0"/>
+    <w:lsdException w:name="Strong" w:semiHidden="0" w:unhideWhenUsed="0" w:qFormat="1"/>
+    <w:lsdException w:name="Emphasis" w:semiHidden="0" w:unhideWhenUsed="0" w:qFormat="1"/>
+    <w:lsdException w:name="Table Grid" w:semiHidden="0" w:unhideWhenUsed="0"/>
+    <w:lsdException w:name="Placeholder Text" w:uiPriority="99" w:unhideWhenUsed="0"/>
+    <w:lsdException w:name="No Spacing" w:semiHidden="0" w:uiPriority="1" w:unhideWhenUsed="0" w:qFormat="1"/>
+    <w:lsdException w:name="Light Shading" w:semiHidden="0" w:uiPriority="60" w:unhideWhenUsed="0"/>
+    <w:lsdException w:name="Light List" w:semiHidden="0" w:uiPriority="61" w:unhideWhenUsed="0"/>
+    <w:lsdException w:name="Light Grid" w:semiHidden="0" w:uiPriority="62" w:unhideWhenUsed="0"/>
+    <w:lsdException w:name="Medium Shading 1" w:semiHidden="0" w:uiPriority="63" w:unhideWhenUsed="0"/>
+    <w:lsdException w:name="Medium Shading 2" w:semiHidden="0" w:uiPriority="64" w:unhideWhenUsed="0"/>
+    <w:lsdException w:name="Medium List 1" w:semiHidden="0" w:uiPriority="65" w:unhideWhenUsed="0"/>
+    <w:lsdException w:name="Medium List 2" w:semiHidden="0" w:uiPriority="66" w:unhideWhenUsed="0"/>
+    <w:lsdException w:name="Medium Grid 1" w:semiHidden="0" w:uiPriority="67" w:unhideWhenUsed="0"/>
+    <w:lsdException w:name="Medium Grid 2" w:semiHidden="0" w:uiPriority="68" w:unhideWhenUsed="0"/>
+    <w:lsdException w:name="Medium Grid 3" w:semiHidden="0" w:uiPriority="69" w:unhideWhenUsed="0"/>
+    <w:lsdException w:name="Dark List" w:semiHidden="0" w:uiPriority="70" w:unhideWhenUsed="0"/>
+    <w:lsdException w:name="Colorful Shading" w:semiHidden="0" w:uiPriority="71" w:unhideWhenUsed="0"/>
+    <w:lsdException w:name="Colorful List" w:semiHidden="0" w:uiPriority="72" w:unhideWhenUsed="0"/>
+    <w:lsdException w:name="Colorful Grid" w:semiHidden="0" w:uiPriority="73" w:unhideWhenUsed="0"/>
+    <w:lsdException w:name="Light Shading Accent 1" w:semiHidden="0" w:uiPriority="60" w:unhideWhenUsed="0"/>
+    <w:lsdException w:name="Light List Accent 1" w:semiHidden="0" w:uiPriority="61" w:unhideWhenUsed="0"/>
+    <w:lsdException w:name="Light Grid Accent 1" w:semiHidden="0" w:uiPriority="62" w:unhideWhenUsed="0"/>
+    <w:lsdException w:name="Medium Shading 1 Accent 1" w:semiHidden="0" w:uiPriority="63" w:unhideWhenUsed="0"/>
+    <w:lsdException w:name="Medium Shading 2 Accent 1" w:semiHidden="0" w:uiPriority="64" w:unhideWhenUsed="0"/>
+    <w:lsdException w:name="Medium List 1 Accent 1" w:semiHidden="0" w:uiPriority="65" w:unhideWhenUsed="0"/>
+    <w:lsdException w:name="Revision" w:uiPriority="99" w:unhideWhenUsed="0"/>
+    <w:lsdException w:name="List Paragraph" w:semiHidden="0" w:uiPriority="34" w:unhideWhenUsed="0" w:qFormat="1"/>
+    <w:lsdException w:name="Quote" w:semiHidden="0" w:uiPriority="29" w:unhideWhenUsed="0" w:qFormat="1"/>
+    <w:lsdException w:name="Intense Quote" w:semiHidden="0" w:uiPriority="30" w:unhideWhenUsed="0" w:qFormat="1"/>
+    <w:lsdException w:name="Medium List 2 Accent 1" w:semiHidden="0" w:uiPriority="66" w:unhideWhenUsed="0"/>
+    <w:lsdException w:name="Medium Grid 1 Accent 1" w:semiHidden="0" w:uiPriority="67" w:unhideWhenUsed="0"/>
+    <w:lsdException w:name="Medium Grid 2 Accent 1" w:semiHidden="0" w:uiPriority="68" w:unhideWhenUsed="0"/>
+    <w:lsdException w:name="Medium Grid 3 Accent 1" w:semiHidden="0" w:uiPriority="69" w:unhideWhenUsed="0"/>
+    <w:lsdException w:name="Dark List Accent 1" w:semiHidden="0" w:uiPriority="70" w:unhideWhenUsed="0"/>
+    <w:lsdException w:name="Colorful Shading Accent 1" w:semiHidden="0" w:uiPriority="71" w:unhideWhenUsed="0"/>
+    <w:lsdException w:name="Colorful List Accent 1" w:semiHidden="0" w:uiPriority="72" w:unhideWhenUsed="0"/>
+    <w:lsdException w:name="Colorful Grid Accent 1" w:semiHidden="0" w:uiPriority="73" w:unhideWhenUsed="0"/>
+    <w:lsdException w:name="Light Shading Accent 2" w:semiHidden="0" w:uiPriority="60" w:unhideWhenUsed="0"/>
+    <w:lsdException w:name="Light List Accent 2" w:semiHidden="0" w:uiPriority="61" w:unhideWhenUsed="0"/>
+    <w:lsdException w:name="Light Grid Accent 2" w:semiHidden="0" w:uiPriority="62" w:unhideWhenUsed="0"/>
+    <w:lsdException w:name="Medium Shading 1 Accent 2" w:semiHidden="0" w:uiPriority="63" w:unhideWhenUsed="0"/>
+    <w:lsdException w:name="Medium Shading 2 Accent 2" w:semiHidden="0" w:uiPriority="64" w:unhideWhenUsed="0"/>
+    <w:lsdException w:name="Medium List 1 Accent 2" w:semiHidden="0" w:uiPriority="65" w:unhideWhenUsed="0"/>
+    <w:lsdException w:name="Medium List 2 Accent 2" w:semiHidden="0" w:uiPriority="66" w:unhideWhenUsed="0"/>
+    <w:lsdException w:name="Medium Grid 1 Accent 2" w:semiHidden="0" w:uiPriority="67" w:unhideWhenUsed="0"/>
+    <w:lsdException w:name="Medium Grid 2 Accent 2" w:semiHidden="0" w:uiPriority="68" w:unhideWhenUsed="0"/>
+    <w:lsdException w:name="Medium Grid 3 Accent 2" w:semiHidden="0" w:uiPriority="69" w:unhideWhenUsed="0"/>
+    <w:lsdException w:name="Dark List Accent 2" w:semiHidden="0" w:uiPriority="70" w:unhideWhenUsed="0"/>
+    <w:lsdException w:name="Colorful Shading Accent 2" w:semiHidden="0" w:uiPriority="71" w:unhideWhenUsed="0"/>
+    <w:lsdException w:name="Colorful List Accent 2" w:semiHidden="0" w:uiPriority="72" w:unhideWhenUsed="0"/>
+    <w:lsdException w:name="Colorful Grid Accent 2" w:semiHidden="0" w:uiPriority="73" w:unhideWhenUsed="0"/>
+    <w:lsdException w:name="Light Shading Accent 3" w:semiHidden="0" w:uiPriority="60" w:unhideWhenUsed="0"/>
+    <w:lsdException w:name="Light List Accent 3" w:semiHidden="0" w:uiPriority="61" w:unhideWhenUsed="0"/>
+    <w:lsdException w:name="Light Grid Accent 3" w:semiHidden="0" w:uiPriority="62" w:unhideWhenUsed="0"/>
+    <w:lsdException w:name="Medium Shading 1 Accent 3" w:semiHidden="0" w:uiPriority="63" w:unhideWhenUsed="0"/>
+    <w:lsdException w:name="Medium Shading 2 Accent 3" w:semiHidden="0" w:uiPriority="64" w:unhideWhenUsed="0"/>
+    <w:lsdException w:name="Medium List 1 Accent 3" w:semiHidden="0" w:uiPriority="65" w:unhideWhenUsed="0"/>
+    <w:lsdException w:name="Medium List 2 Accent 3" w:semiHidden="0" w:uiPriority="66" w:unhideWhenUsed="0"/>
+    <w:lsdException w:name="Medium Grid 1 Accent 3" w:semiHidden="0" w:uiPriority="67" w:unhideWhenUsed="0"/>
+    <w:lsdException w:name="Medium Grid 2 Accent 3" w:semiHidden="0" w:uiPriority="68" w:unhideWhenUsed="0"/>
+    <w:lsdException w:name="Medium Grid 3 Accent 3" w:semiHidden="0" w:uiPriority="69" w:unhideWhenUsed="0"/>
+    <w:lsdException w:name="Dark List Accent 3" w:semiHidden="0" w:uiPriority="70" w:unhideWhenUsed="0"/>
+    <w:lsdException w:name="Colorful Shading Accent 3" w:semiHidden="0" w:uiPriority="71" w:unhideWhenUsed="0"/>
+    <w:lsdException w:name="Colorful List Accent 3" w:semiHidden="0" w:uiPriority="72" w:unhideWhenUsed="0"/>
+    <w:lsdException w:name="Colorful Grid Accent 3" w:semiHidden="0" w:uiPriority="73" w:unhideWhenUsed="0"/>
+    <w:lsdException w:name="Light Shading Accent 4" w:semiHidden="0" w:uiPriority="60" w:unhideWhenUsed="0"/>
+    <w:lsdException w:name="Light List Accent 4" w:semiHidden="0" w:uiPriority="61" w:unhideWhenUsed="0"/>
+    <w:lsdException w:name="Light Grid Accent 4" w:semiHidden="0" w:uiPriority="62" w:unhideWhenUsed="0"/>
+    <w:lsdException w:name="Medium Shading 1 Accent 4" w:semiHidden="0" w:uiPriority="63" w:unhideWhenUsed="0"/>
+    <w:lsdException w:name="Medium Shading 2 Accent 4" w:semiHidden="0" w:uiPriority="64" w:unhideWhenUsed="0"/>
+    <w:lsdException w:name="Medium List 1 Accent 4" w:semiHidden="0" w:uiPriority="65" w:unhideWhenUsed="0"/>
+    <w:lsdException w:name="Medium List 2 Accent 4" w:semiHidden="0" w:uiPriority="66" w:unhideWhenUsed="0"/>
+    <w:lsdException w:name="Medium Grid 1 Accent 4" w:semiHidden="0" w:uiPriority="67" w:unhideWhenUsed="0"/>
+    <w:lsdException w:name="Medium Grid 2 Accent 4" w:semiHidden="0" w:uiPriority="68" w:unhideWhenUsed="0"/>
+    <w:lsdException w:name="Medium Grid 3 Accent 4" w:semiHidden="0" w:uiPriority="69" w:unhideWhenUsed="0"/>
+    <w:lsdException w:name="Dark List Accent 4" w:semiHidden="0" w:uiPriority="70" w:unhideWhenUsed="0"/>
+    <w:lsdException w:name="Colorful Shading Accent 4" w:semiHidden="0" w:uiPriority="71" w:unhideWhenUsed="0"/>
+    <w:lsdException w:name="Colorful List Accent 4" w:semiHidden="0" w:uiPriority="72" w:unhideWhenUsed="0"/>
+    <w:lsdException w:name="Colorful Grid Accent 4" w:semiHidden="0" w:uiPriority="73" w:unhideWhenUsed="0"/>
+    <w:lsdException w:name="Light Shading Accent 5" w:semiHidden="0" w:uiPriority="60" w:unhideWhenUsed="0"/>
+    <w:lsdException w:name="Light List Accent 5" w:semiHidden="0" w:uiPriority="61" w:unhideWhenUsed="0"/>
+    <w:lsdException w:name="Light Grid Accent 5" w:semiHidden="0" w:uiPriority="62" w:unhideWhenUsed="0"/>
+    <w:lsdException w:name="Medium Shading 1 Accent 5" w:semiHidden="0" w:uiPriority="63" w:unhideWhenUsed="0"/>
+    <w:lsdException w:name="Medium Shading 2 Accent 5" w:semiHidden="0" w:uiPriority="64" w:unhideWhenUsed="0"/>
+    <w:lsdException w:name="Medium List 1 Accent 5" w:semiHidden="0" w:uiPriority="65" w:unhideWhenUsed="0"/>
+    <w:lsdException w:name="Medium List 2 Accent 5" w:semiHidden="0" w:uiPriority="66" w:unhideWhenUsed="0"/>
+    <w:lsdException w:name="Medium Grid 1 Accent 5" w:semiHidden="0" w:uiPriority="67" w:unhideWhenUsed="0"/>
+    <w:lsdException w:name="Medium Grid 2 Accent 5" w:semiHidden="0" w:uiPriority="68" w:unhideWhenUsed="0"/>
+    <w:lsdException w:name="Medium Grid 3 Accent 5" w:semiHidden="0" w:uiPriority="69" w:unhideWhenUsed="0"/>
+    <w:lsdException w:name="Dark List Accent 5" w:semiHidden="0" w:uiPriority="70" w:unhideWhenUsed="0"/>
+    <w:lsdException w:name="Colorful Shading Accent 5" w:semiHidden="0" w:uiPriority="71" w:unhideWhenUsed="0"/>
+    <w:lsdException w:name="Colorful List Accent 5" w:semiHidden="0" w:uiPriority="72" w:unhideWhenUsed="0"/>
+    <w:lsdException w:name="Colorful Grid Accent 5" w:semiHidden="0" w:uiPriority="73" w:unhideWhenUsed="0"/>
+    <w:lsdException w:name="Light Shading Accent 6" w:semiHidden="0" w:uiPriority="60" w:unhideWhenUsed="0"/>
+    <w:lsdException w:name="Light List Accent 6" w:semiHidden="0" w:uiPriority="61" w:unhideWhenUsed="0"/>
+    <w:lsdException w:name="Light Grid Accent 6" w:semiHidden="0" w:uiPriority="62" w:unhideWhenUsed="0"/>
+    <w:lsdException w:name="Medium Shading 1 Accent 6" w:semiHidden="0" w:uiPriority="63" w:unhideWhenUsed="0"/>
+    <w:lsdException w:name="Medium Shading 2 Accent 6" w:semiHidden="0" w:uiPriority="64" w:unhideWhenUsed="0"/>
+    <w:lsdException w:name="Medium List 1 Accent 6" w:semiHidden="0" w:uiPriority="65" w:unhideWhenUsed="0"/>
+    <w:lsdException w:name="Medium List 2 Accent 6" w:semiHidden="0" w:uiPriority="66" w:unhideWhenUsed="0"/>
+    <w:lsdException w:name="Medium Grid 1 Accent 6" w:semiHidden="0" w:uiPriority="67" w:unhideWhenUsed="0"/>
+    <w:lsdException w:name="Medium Grid 2 Accent 6" w:semiHidden="0" w:uiPriority="68" w:unhideWhenUsed="0"/>
+    <w:lsdException w:name="Medium Grid 3 Accent 6" w:semiHidden="0" w:uiPriority="69" w:unhideWhenUsed="0"/>
+    <w:lsdException w:name="Dark List Accent 6" w:semiHidden="0" w:uiPriority="70" w:unhideWhenUsed="0"/>
+    <w:lsdException w:name="Colorful Shading Accent 6" w:semiHidden="0" w:uiPriority="71" w:unhideWhenUsed="0"/>
+    <w:lsdException w:name="Colorful List Accent 6" w:semiHidden="0" w:uiPriority="72" w:unhideWhenUsed="0"/>
+    <w:lsdException w:name="Colorful Grid Accent 6" w:semiHidden="0" w:uiPriority="73" w:unhideWhenUsed="0"/>
+    <w:lsdException w:name="Subtle Emphasis" w:semiHidden="0" w:uiPriority="19" w:unhideWhenUsed="0" w:qFormat="1"/>
+    <w:lsdException w:name="Intense Emphasis" w:semiHidden="0" w:uiPriority="21" w:unhideWhenUsed="0" w:qFormat="1"/>
+    <w:lsdException w:name="Subtle Reference" w:semiHidden="0" w:uiPriority="31" w:unhideWhenUsed="0" w:qFormat="1"/>
+    <w:lsdException w:name="Intense Reference" w:semiHidden="0" w:uiPriority="32" w:unhideWhenUsed="0" w:qFormat="1"/>
+    <w:lsdException w:name="Book Title" w:semiHidden="0" w:uiPriority="33" w:unhideWhenUsed="0" w:qFormat="1"/>
+    <w:lsdException w:name="Bibliography" w:uiPriority="37"/>
+    <w:lsdException w:name="TOC Heading" w:uiPriority="39" w:qFormat="1"/>
   </w:latentStyles>
   <w:style w:type="paragraph" w:default="1" w:styleId="Standard">
     <w:name w:val="Normal"/>
@@ -3484,7 +4781,7 @@
 </file>
 
 <file path=customXml/itemProps1.xml><?xml version="1.0" encoding="utf-8"?>
-<ds:datastoreItem xmlns:ds="http://schemas.openxmlformats.org/officeDocument/2006/customXml" ds:itemID="{98A8C2CE-5D68-438A-8216-FB0A30EDBCBD}">
+<ds:datastoreItem xmlns:ds="http://schemas.openxmlformats.org/officeDocument/2006/customXml" ds:itemID="{CD0AC29C-1573-409F-9FEC-408F7DB1A868}">
   <ds:schemaRefs>
     <ds:schemaRef ds:uri="http://schemas.openxmlformats.org/officeDocument/2006/bibliography"/>
   </ds:schemaRefs>

</xml_diff>

<commit_message>
EBEGU-716 * adding new Begleitschreiben Document with new print implementation
</commit_message>
<xml_diff>
--- a/ebegu-server/src/main/resources/vorlagen/Begleitschreiben.docx
+++ b/ebegu-server/src/main/resources/vorlagen/Begleitschreiben.docx
@@ -53,13 +53,23 @@
                 <w:sz w:val="20"/>
               </w:rPr>
             </w:pPr>
+            <w:proofErr w:type="spellStart"/>
             <w:r>
               <w:rPr>
                 <w:rFonts w:cs="Arial"/>
                 <w:spacing w:val="0"/>
                 <w:sz w:val="20"/>
               </w:rPr>
-              <w:t>Effingerstrasse 21</w:t>
+              <w:t>Effingerstrasse</w:t>
+            </w:r>
+            <w:proofErr w:type="spellEnd"/>
+            <w:r>
+              <w:rPr>
+                <w:rFonts w:cs="Arial"/>
+                <w:spacing w:val="0"/>
+                <w:sz w:val="20"/>
+              </w:rPr>
+              <w:t xml:space="preserve"> 21</w:t>
             </w:r>
           </w:p>
           <w:p>
@@ -151,184 +161,6 @@
           </w:tcPr>
           <w:p>
             <w:pPr>
-              <w:pStyle w:val="Text"/>
-              <w:rPr>
-                <w:sz w:val="6"/>
-                <w:szCs w:val="6"/>
-              </w:rPr>
-            </w:pPr>
-            <w:r>
-              <w:rPr>
-                <w:sz w:val="6"/>
-                <w:szCs w:val="6"/>
-              </w:rPr>
-              <w:fldChar w:fldCharType="begin"/>
-            </w:r>
-            <w:r>
-              <w:rPr>
-                <w:sz w:val="6"/>
-                <w:szCs w:val="6"/>
-              </w:rPr>
-              <w:instrText xml:space="preserve"> DOCVARIABLE  IF_begleitschreiben.printTextFamilie  \* MERGEFORMAT </w:instrText>
-            </w:r>
-            <w:r>
-              <w:rPr>
-                <w:sz w:val="6"/>
-                <w:szCs w:val="6"/>
-              </w:rPr>
-              <w:fldChar w:fldCharType="end"/>
-            </w:r>
-            <w:r>
-              <w:rPr>
-                <w:sz w:val="18"/>
-                <w:szCs w:val="18"/>
-              </w:rPr>
-              <w:t>Familie</w:t>
-            </w:r>
-            <w:bookmarkStart w:id="0" w:name="NVnErzBer1"/>
-            <w:bookmarkStart w:id="1" w:name="AdrErzBer1"/>
-            <w:bookmarkStart w:id="2" w:name="PLZOrtErzBer1"/>
-            <w:bookmarkEnd w:id="0"/>
-            <w:bookmarkEnd w:id="1"/>
-            <w:bookmarkEnd w:id="2"/>
-            <w:r>
-              <w:rPr>
-                <w:sz w:val="6"/>
-                <w:szCs w:val="6"/>
-              </w:rPr>
-              <w:fldChar w:fldCharType="begin"/>
-            </w:r>
-            <w:r>
-              <w:rPr>
-                <w:sz w:val="6"/>
-                <w:szCs w:val="6"/>
-              </w:rPr>
-              <w:instrText xml:space="preserve"> DOCVARIABLE  ENDIF_begleitschreiben.printTextFamilie  \* MERGEFORMAT </w:instrText>
-            </w:r>
-            <w:r>
-              <w:rPr>
-                <w:sz w:val="6"/>
-                <w:szCs w:val="6"/>
-              </w:rPr>
-              <w:fldChar w:fldCharType="end"/>
-            </w:r>
-          </w:p>
-          <w:p>
-            <w:pPr>
-              <w:pStyle w:val="Absender"/>
-              <w:rPr>
-                <w:szCs w:val="18"/>
-              </w:rPr>
-            </w:pPr>
-            <w:r>
-              <w:rPr>
-                <w:szCs w:val="18"/>
-              </w:rPr>
-              <w:fldChar w:fldCharType="begin"/>
-            </w:r>
-            <w:r>
-              <w:rPr>
-                <w:szCs w:val="18"/>
-              </w:rPr>
-              <w:instrText xml:space="preserve"> DOCVARIABLE  FIELD_begleitschreiben.gesuchstellerNameOderOrganisation  \* MERGEFORMAT </w:instrText>
-            </w:r>
-            <w:r>
-              <w:rPr>
-                <w:szCs w:val="18"/>
-              </w:rPr>
-              <w:fldChar w:fldCharType="end"/>
-            </w:r>
-          </w:p>
-          <w:p>
-            <w:pPr>
-              <w:pStyle w:val="Absender"/>
-              <w:rPr>
-                <w:szCs w:val="18"/>
-              </w:rPr>
-            </w:pPr>
-            <w:r>
-              <w:rPr>
-                <w:szCs w:val="18"/>
-              </w:rPr>
-              <w:fldChar w:fldCharType="begin"/>
-            </w:r>
-            <w:r>
-              <w:rPr>
-                <w:szCs w:val="18"/>
-              </w:rPr>
-              <w:instrText xml:space="preserve"> DOCVARIABLE  FIELD_begleitschreiben.gesuchstellerStrasse  \* MERGEFORMAT </w:instrText>
-            </w:r>
-            <w:r>
-              <w:rPr>
-                <w:szCs w:val="18"/>
-              </w:rPr>
-              <w:fldChar w:fldCharType="end"/>
-            </w:r>
-            <w:r>
-              <w:rPr>
-                <w:szCs w:val="18"/>
-              </w:rPr>
-              <w:fldChar w:fldCharType="begin"/>
-            </w:r>
-            <w:r>
-              <w:rPr>
-                <w:szCs w:val="18"/>
-              </w:rPr>
-              <w:instrText xml:space="preserve"> DOCVARIABLE  IF_begleitschreiben.printAdresszusatz  \* MERGEFORMAT </w:instrText>
-            </w:r>
-            <w:r>
-              <w:rPr>
-                <w:szCs w:val="18"/>
-              </w:rPr>
-              <w:fldChar w:fldCharType="end"/>
-            </w:r>
-          </w:p>
-          <w:p>
-            <w:pPr>
-              <w:pStyle w:val="Absender"/>
-              <w:rPr>
-                <w:szCs w:val="18"/>
-              </w:rPr>
-            </w:pPr>
-            <w:r>
-              <w:rPr>
-                <w:szCs w:val="18"/>
-              </w:rPr>
-              <w:fldChar w:fldCharType="begin"/>
-            </w:r>
-            <w:r>
-              <w:rPr>
-                <w:szCs w:val="18"/>
-              </w:rPr>
-              <w:instrText xml:space="preserve"> DOCVARIABLE  FIELD_begleitschreiben.Adresszusatz  \* MERGEFORMAT </w:instrText>
-            </w:r>
-            <w:r>
-              <w:rPr>
-                <w:szCs w:val="18"/>
-              </w:rPr>
-              <w:fldChar w:fldCharType="end"/>
-            </w:r>
-            <w:r>
-              <w:rPr>
-                <w:szCs w:val="18"/>
-              </w:rPr>
-              <w:fldChar w:fldCharType="begin"/>
-            </w:r>
-            <w:r>
-              <w:rPr>
-                <w:szCs w:val="18"/>
-              </w:rPr>
-              <w:instrText xml:space="preserve"> DOCVARIABLE  ENDIF_begleitschreiben.printAdresszusatz  \* MERGEFORMAT </w:instrText>
-            </w:r>
-            <w:r>
-              <w:rPr>
-                <w:szCs w:val="18"/>
-              </w:rPr>
-              <w:fldChar w:fldCharType="end"/>
-            </w:r>
-          </w:p>
-          <w:p>
-            <w:pPr>
               <w:pStyle w:val="Absender"/>
               <w:rPr>
                 <w:rFonts w:cs="Arial"/>
@@ -346,7 +178,7 @@
               <w:rPr>
                 <w:szCs w:val="18"/>
               </w:rPr>
-              <w:instrText xml:space="preserve"> DOCVARIABLE  FIELD_begleitschreiben.gesuchstellerPlzStadt  \* MERGEFORMAT </w:instrText>
+              <w:instrText xml:space="preserve"> DOCVARIABLE  FIELD_begleitschreiben.zustellAdresse  \* MERGEFORMAT </w:instrText>
             </w:r>
             <w:r>
               <w:rPr>
@@ -468,24 +300,18 @@
       </w:r>
       <w:r>
         <w:rPr>
-          <w:sz w:val="18"/>
-          <w:szCs w:val="18"/>
           <w:lang w:val="de-DE"/>
         </w:rPr>
         <w:fldChar w:fldCharType="begin"/>
       </w:r>
       <w:r>
         <w:rPr>
-          <w:sz w:val="18"/>
-          <w:szCs w:val="18"/>
           <w:lang w:val="de-DE"/>
         </w:rPr>
-        <w:instrText xml:space="preserve"> DOCVARIABLE  FIELD_begleitschreiben.dateCreate  \* MERGEFORMAT </w:instrText>
-      </w:r>
-      <w:r>
-        <w:rPr>
-          <w:sz w:val="18"/>
-          <w:szCs w:val="18"/>
+        <w:instrText xml:space="preserve"> DOCVARIABLE  FIELD_begleitschreiben.zustellDatum  \* MERGEFORMAT </w:instrText>
+      </w:r>
+      <w:r>
+        <w:rPr>
           <w:lang w:val="de-DE"/>
         </w:rPr>
         <w:fldChar w:fldCharType="end"/>
@@ -547,24 +373,18 @@
       <w:r>
         <w:rPr>
           <w:b/>
-          <w:sz w:val="18"/>
-          <w:szCs w:val="18"/>
         </w:rPr>
         <w:fldChar w:fldCharType="begin"/>
       </w:r>
       <w:r>
         <w:rPr>
           <w:b/>
-          <w:sz w:val="18"/>
-          <w:szCs w:val="18"/>
         </w:rPr>
         <w:instrText xml:space="preserve"> DOCVARIABLE  FIELD_begleitschreiben.fallNummer  \* MERGEFORMAT </w:instrText>
       </w:r>
       <w:r>
         <w:rPr>
           <w:b/>
-          <w:sz w:val="18"/>
-          <w:szCs w:val="18"/>
         </w:rPr>
         <w:fldChar w:fldCharType="end"/>
       </w:r>
@@ -584,24 +404,18 @@
       <w:r>
         <w:rPr>
           <w:b/>
-          <w:sz w:val="18"/>
-          <w:szCs w:val="18"/>
         </w:rPr>
         <w:fldChar w:fldCharType="begin"/>
       </w:r>
       <w:r>
         <w:rPr>
           <w:b/>
-          <w:sz w:val="18"/>
-          <w:szCs w:val="18"/>
-        </w:rPr>
-        <w:instrText xml:space="preserve"> DOCVARIABLE  FIELD_begleitschreiben.fallPeriode  \* MERGEFORMAT </w:instrText>
+        </w:rPr>
+        <w:instrText xml:space="preserve"> DOCVARIABLE  FIELD_begleitschreiben.periode  \* MERGEFORMAT </w:instrText>
       </w:r>
       <w:r>
         <w:rPr>
           <w:b/>
-          <w:sz w:val="18"/>
-          <w:szCs w:val="18"/>
         </w:rPr>
         <w:fldChar w:fldCharType="end"/>
       </w:r>
@@ -1011,8 +825,66 @@
         <w:rPr>
           <w:rFonts w:cs="Arial"/>
           <w:spacing w:val="0"/>
-        </w:rPr>
-      </w:pPr>
+          <w:lang w:val="de-DE"/>
+        </w:rPr>
+      </w:pPr>
+      <w:proofErr w:type="spellStart"/>
+      <w:r>
+        <w:rPr>
+          <w:rFonts w:cs="Arial"/>
+          <w:spacing w:val="0"/>
+        </w:rPr>
+        <w:t>s</w:t>
+      </w:r>
+      <w:r>
+        <w:rPr>
+          <w:rFonts w:cs="Arial"/>
+          <w:spacing w:val="0"/>
+        </w:rPr>
+        <w:t>ig</w:t>
+      </w:r>
+      <w:proofErr w:type="spellEnd"/>
+      <w:r>
+        <w:rPr>
+          <w:rFonts w:cs="Arial"/>
+          <w:spacing w:val="0"/>
+        </w:rPr>
+        <w:t xml:space="preserve">. </w:t>
+      </w:r>
+      <w:r>
+        <w:rPr>
+          <w:lang w:val="de-DE"/>
+        </w:rPr>
+        <w:fldChar w:fldCharType="begin"/>
+      </w:r>
+      <w:r>
+        <w:rPr>
+          <w:lang w:val="de-DE"/>
+        </w:rPr>
+        <w:instrText xml:space="preserve"> DOCVARIABLE  FIELD_</w:instrText>
+      </w:r>
+      <w:bookmarkStart w:id="0" w:name="OLE_LINK2"/>
+      <w:bookmarkStart w:id="1" w:name="OLE_LINK3"/>
+      <w:r>
+        <w:rPr>
+          <w:lang w:val="de-DE"/>
+        </w:rPr>
+        <w:instrText>begleitschreiben</w:instrText>
+      </w:r>
+      <w:bookmarkEnd w:id="0"/>
+      <w:bookmarkEnd w:id="1"/>
+      <w:r>
+        <w:rPr>
+          <w:lang w:val="de-DE"/>
+        </w:rPr>
+        <w:instrText xml:space="preserve">.unterzeichner  \* MERGEFORMAT </w:instrText>
+      </w:r>
+      <w:r>
+        <w:rPr>
+          <w:lang w:val="de-DE"/>
+        </w:rPr>
+        <w:fldChar w:fldCharType="end"/>
+      </w:r>
     </w:p>
     <w:p>
       <w:pPr>
@@ -1027,14 +899,7 @@
           <w:rFonts w:cs="Arial"/>
           <w:spacing w:val="0"/>
         </w:rPr>
-        <w:t>s</w:t>
-      </w:r>
-      <w:r>
-        <w:rPr>
-          <w:rFonts w:cs="Arial"/>
-          <w:spacing w:val="0"/>
-        </w:rPr>
-        <w:t xml:space="preserve">ig. </w:t>
+        <w:t>Sachbearbeitung</w:t>
       </w:r>
     </w:p>
     <w:p>
@@ -1045,24 +910,34 @@
           <w:spacing w:val="0"/>
         </w:rPr>
       </w:pPr>
-      <w:r>
-        <w:rPr>
-          <w:rFonts w:cs="Arial"/>
-          <w:spacing w:val="0"/>
-        </w:rPr>
-        <w:t>Sachbearbeitung</w:t>
-      </w:r>
+      <w:bookmarkStart w:id="2" w:name="VerantwPers"/>
+      <w:bookmarkEnd w:id="2"/>
     </w:p>
     <w:p>
       <w:pPr>
         <w:pStyle w:val="Text"/>
         <w:rPr>
           <w:rFonts w:cs="Arial"/>
-          <w:spacing w:val="0"/>
-        </w:rPr>
-      </w:pPr>
-      <w:bookmarkStart w:id="3" w:name="VerantwPers"/>
-      <w:bookmarkEnd w:id="3"/>
+        </w:rPr>
+      </w:pPr>
+      <w:r>
+        <w:rPr>
+          <w:rFonts w:cs="Arial"/>
+        </w:rPr>
+        <w:fldChar w:fldCharType="begin"/>
+      </w:r>
+      <w:r>
+        <w:rPr>
+          <w:rFonts w:cs="Arial"/>
+        </w:rPr>
+        <w:instrText xml:space="preserve"> DOCVARIABLE  IF_begleitschreiben.hasBeilagen  \* MERGEFORMAT </w:instrText>
+      </w:r>
+      <w:r>
+        <w:rPr>
+          <w:rFonts w:cs="Arial"/>
+        </w:rPr>
+        <w:fldChar w:fldCharType="end"/>
+      </w:r>
     </w:p>
     <w:p>
       <w:pPr>
@@ -1072,49 +947,57 @@
           <w:spacing w:val="0"/>
         </w:rPr>
       </w:pPr>
+      <w:r>
+        <w:rPr>
+          <w:rFonts w:cs="Arial"/>
+          <w:spacing w:val="0"/>
+        </w:rPr>
+        <w:t>Beilagen:</w:t>
+      </w:r>
     </w:p>
     <w:p>
       <w:pPr>
         <w:pStyle w:val="Text"/>
         <w:rPr>
           <w:rFonts w:cs="Arial"/>
-          <w:spacing w:val="0"/>
-        </w:rPr>
-      </w:pPr>
-    </w:p>
-    <w:p>
-      <w:pPr>
-        <w:pStyle w:val="Text"/>
-        <w:rPr>
-          <w:rFonts w:cs="Arial"/>
-          <w:spacing w:val="0"/>
-        </w:rPr>
-      </w:pPr>
-    </w:p>
-    <w:p>
-      <w:pPr>
-        <w:pStyle w:val="Text"/>
-        <w:rPr>
-          <w:rFonts w:cs="Arial"/>
-          <w:spacing w:val="0"/>
-        </w:rPr>
-      </w:pPr>
-      <w:r>
-        <w:rPr>
-          <w:rFonts w:cs="Arial"/>
-          <w:spacing w:val="0"/>
-        </w:rPr>
-        <w:t>Beilagen:</w:t>
-      </w:r>
-      <w:bookmarkStart w:id="4" w:name="_GoBack"/>
-      <w:bookmarkEnd w:id="4"/>
+          <w:b/>
+          <w:spacing w:val="0"/>
+          <w:lang w:val="de-DE"/>
+        </w:rPr>
+      </w:pPr>
+      <w:r>
+        <w:rPr>
+          <w:rFonts w:cs="Arial"/>
+        </w:rPr>
+        <w:fldChar w:fldCharType="begin"/>
+      </w:r>
+      <w:r>
+        <w:rPr>
+          <w:rFonts w:cs="Arial"/>
+        </w:rPr>
+        <w:instrText xml:space="preserve"> DOCVARIABLE  W</w:instrText>
+      </w:r>
+      <w:bookmarkStart w:id="3" w:name="_GoBack"/>
+      <w:bookmarkEnd w:id="3"/>
+      <w:r>
+        <w:rPr>
+          <w:rFonts w:cs="Arial"/>
+        </w:rPr>
+        <w:instrText xml:space="preserve">HILE_begleitschreiben.beilagen  \* MERGEFORMAT </w:instrText>
+      </w:r>
+      <w:r>
+        <w:rPr>
+          <w:rFonts w:cs="Arial"/>
+        </w:rPr>
+        <w:fldChar w:fldCharType="end"/>
+      </w:r>
     </w:p>
     <w:p>
       <w:pPr>
         <w:pStyle w:val="Text"/>
         <w:numPr>
           <w:ilvl w:val="0"/>
-          <w:numId w:val="20"/>
+          <w:numId w:val="19"/>
         </w:numPr>
         <w:rPr>
           <w:rFonts w:cs="Arial"/>
@@ -1125,22 +1008,69 @@
         <w:rPr>
           <w:rFonts w:cs="Arial"/>
           <w:spacing w:val="0"/>
-        </w:rPr>
-        <w:t xml:space="preserve">Verfügung zu </w:t>
-      </w:r>
-      <w:r>
-        <w:rPr>
-          <w:rFonts w:cs="Arial"/>
-          <w:spacing w:val="0"/>
-        </w:rPr>
-        <w:t>Betreuungsa</w:t>
-      </w:r>
-      <w:r>
-        <w:rPr>
-          <w:rFonts w:cs="Arial"/>
-          <w:spacing w:val="0"/>
-        </w:rPr>
-        <w:t>ngebot 16.000090.1.1</w:t>
+          <w:lang w:val="de-DE"/>
+        </w:rPr>
+        <w:fldChar w:fldCharType="begin"/>
+      </w:r>
+      <w:r>
+        <w:rPr>
+          <w:rFonts w:cs="Arial"/>
+          <w:spacing w:val="0"/>
+          <w:lang w:val="de-DE"/>
+        </w:rPr>
+        <w:instrText xml:space="preserve"> DOCVARIABLE  FIELD_begleitschreiben.beilagen.text  \* MERGEFORMAT </w:instrText>
+      </w:r>
+      <w:r>
+        <w:rPr>
+          <w:rFonts w:cs="Arial"/>
+          <w:spacing w:val="0"/>
+          <w:lang w:val="de-DE"/>
+        </w:rPr>
+        <w:fldChar w:fldCharType="end"/>
+      </w:r>
+    </w:p>
+    <w:p>
+      <w:pPr>
+        <w:pStyle w:val="Text"/>
+        <w:rPr>
+          <w:rFonts w:cs="Arial"/>
+        </w:rPr>
+      </w:pPr>
+      <w:r>
+        <w:rPr>
+          <w:rFonts w:cs="Arial"/>
+        </w:rPr>
+        <w:fldChar w:fldCharType="begin"/>
+      </w:r>
+      <w:r>
+        <w:rPr>
+          <w:rFonts w:cs="Arial"/>
+        </w:rPr>
+        <w:instrText xml:space="preserve"> DOCVARIABLE  ENDWHILE_begleitschreiben.beilagen  \* MERGEFORMAT </w:instrText>
+      </w:r>
+      <w:r>
+        <w:rPr>
+          <w:rFonts w:cs="Arial"/>
+        </w:rPr>
+        <w:fldChar w:fldCharType="end"/>
+      </w:r>
+      <w:r>
+        <w:rPr>
+          <w:rFonts w:cs="Arial"/>
+        </w:rPr>
+        <w:fldChar w:fldCharType="begin"/>
+      </w:r>
+      <w:r>
+        <w:rPr>
+          <w:rFonts w:cs="Arial"/>
+        </w:rPr>
+        <w:instrText xml:space="preserve"> DOCVARIABLE  IF_begleitschreiben.hasFSDokument  \* MERGEFORMAT </w:instrText>
+      </w:r>
+      <w:r>
+        <w:rPr>
+          <w:rFonts w:cs="Arial"/>
+        </w:rPr>
+        <w:fldChar w:fldCharType="end"/>
       </w:r>
     </w:p>
     <w:p>
@@ -1148,7 +1078,7 @@
         <w:pStyle w:val="Text"/>
         <w:numPr>
           <w:ilvl w:val="0"/>
-          <w:numId w:val="20"/>
+          <w:numId w:val="24"/>
         </w:numPr>
         <w:rPr>
           <w:rFonts w:cs="Arial"/>
@@ -1160,41 +1090,52 @@
           <w:rFonts w:cs="Arial"/>
           <w:spacing w:val="0"/>
         </w:rPr>
-        <w:t xml:space="preserve">Mitteilung zu </w:t>
-      </w:r>
-      <w:r>
-        <w:rPr>
-          <w:rFonts w:cs="Arial"/>
-          <w:spacing w:val="0"/>
-        </w:rPr>
-        <w:t>Betreuungsa</w:t>
-      </w:r>
-      <w:r>
-        <w:rPr>
-          <w:rFonts w:cs="Arial"/>
-          <w:spacing w:val="0"/>
-        </w:rPr>
-        <w:t>ngebot 16.000090.2.1</w:t>
+        <w:t>Berechnung der finanziellen Situation</w:t>
+      </w:r>
+      <w:r>
+        <w:rPr>
+          <w:rFonts w:cs="Arial"/>
+        </w:rPr>
+        <w:fldChar w:fldCharType="begin"/>
+      </w:r>
+      <w:r>
+        <w:rPr>
+          <w:rFonts w:cs="Arial"/>
+        </w:rPr>
+        <w:instrText xml:space="preserve"> DOCVARIABLE  ENDIF_begleitschreiben.hasFSDokument  \* MERGEFORMAT </w:instrText>
+      </w:r>
+      <w:r>
+        <w:rPr>
+          <w:rFonts w:cs="Arial"/>
+        </w:rPr>
+        <w:fldChar w:fldCharType="end"/>
       </w:r>
     </w:p>
     <w:p>
       <w:pPr>
         <w:pStyle w:val="Text"/>
-        <w:numPr>
-          <w:ilvl w:val="0"/>
-          <w:numId w:val="20"/>
-        </w:numPr>
-        <w:rPr>
-          <w:rFonts w:cs="Arial"/>
-          <w:spacing w:val="0"/>
-        </w:rPr>
-      </w:pPr>
-      <w:r>
-        <w:rPr>
-          <w:rFonts w:cs="Arial"/>
-          <w:spacing w:val="0"/>
-        </w:rPr>
-        <w:t>Berechnung der finanziellen Situation</w:t>
+        <w:rPr>
+          <w:rFonts w:cs="Arial"/>
+          <w:spacing w:val="0"/>
+        </w:rPr>
+      </w:pPr>
+      <w:r>
+        <w:rPr>
+          <w:rFonts w:cs="Arial"/>
+        </w:rPr>
+        <w:fldChar w:fldCharType="begin"/>
+      </w:r>
+      <w:r>
+        <w:rPr>
+          <w:rFonts w:cs="Arial"/>
+        </w:rPr>
+        <w:instrText xml:space="preserve"> DOCVARIABLE  ENDIF_begleitschreiben.hasBeilagen  \* MERGEFORMAT </w:instrText>
+      </w:r>
+      <w:r>
+        <w:rPr>
+          <w:rFonts w:cs="Arial"/>
+        </w:rPr>
+        <w:fldChar w:fldCharType="end"/>
       </w:r>
     </w:p>
     <w:sectPr>
@@ -1490,6 +1431,345 @@
     </w:lvl>
   </w:abstractNum>
   <w:abstractNum w:abstractNumId="10" w15:restartNumberingAfterBreak="0">
+    <w:nsid w:val="00A56C97"/>
+    <w:multiLevelType w:val="hybridMultilevel"/>
+    <w:tmpl w:val="754A10EC"/>
+    <w:lvl w:ilvl="0" w:tplc="08070001">
+      <w:start w:val="1"/>
+      <w:numFmt w:val="bullet"/>
+      <w:lvlText w:val=""/>
+      <w:lvlJc w:val="left"/>
+      <w:pPr>
+        <w:ind w:left="720" w:hanging="360"/>
+      </w:pPr>
+      <w:rPr>
+        <w:rFonts w:ascii="Symbol" w:hAnsi="Symbol" w:hint="default"/>
+      </w:rPr>
+    </w:lvl>
+    <w:lvl w:ilvl="1" w:tplc="08070003" w:tentative="1">
+      <w:start w:val="1"/>
+      <w:numFmt w:val="bullet"/>
+      <w:lvlText w:val="o"/>
+      <w:lvlJc w:val="left"/>
+      <w:pPr>
+        <w:ind w:left="1440" w:hanging="360"/>
+      </w:pPr>
+      <w:rPr>
+        <w:rFonts w:ascii="Courier New" w:hAnsi="Courier New" w:cs="Courier New" w:hint="default"/>
+      </w:rPr>
+    </w:lvl>
+    <w:lvl w:ilvl="2" w:tplc="08070005" w:tentative="1">
+      <w:start w:val="1"/>
+      <w:numFmt w:val="bullet"/>
+      <w:lvlText w:val=""/>
+      <w:lvlJc w:val="left"/>
+      <w:pPr>
+        <w:ind w:left="2160" w:hanging="360"/>
+      </w:pPr>
+      <w:rPr>
+        <w:rFonts w:ascii="Wingdings" w:hAnsi="Wingdings" w:hint="default"/>
+      </w:rPr>
+    </w:lvl>
+    <w:lvl w:ilvl="3" w:tplc="08070001" w:tentative="1">
+      <w:start w:val="1"/>
+      <w:numFmt w:val="bullet"/>
+      <w:lvlText w:val=""/>
+      <w:lvlJc w:val="left"/>
+      <w:pPr>
+        <w:ind w:left="2880" w:hanging="360"/>
+      </w:pPr>
+      <w:rPr>
+        <w:rFonts w:ascii="Symbol" w:hAnsi="Symbol" w:hint="default"/>
+      </w:rPr>
+    </w:lvl>
+    <w:lvl w:ilvl="4" w:tplc="08070003" w:tentative="1">
+      <w:start w:val="1"/>
+      <w:numFmt w:val="bullet"/>
+      <w:lvlText w:val="o"/>
+      <w:lvlJc w:val="left"/>
+      <w:pPr>
+        <w:ind w:left="3600" w:hanging="360"/>
+      </w:pPr>
+      <w:rPr>
+        <w:rFonts w:ascii="Courier New" w:hAnsi="Courier New" w:cs="Courier New" w:hint="default"/>
+      </w:rPr>
+    </w:lvl>
+    <w:lvl w:ilvl="5" w:tplc="08070005" w:tentative="1">
+      <w:start w:val="1"/>
+      <w:numFmt w:val="bullet"/>
+      <w:lvlText w:val=""/>
+      <w:lvlJc w:val="left"/>
+      <w:pPr>
+        <w:ind w:left="4320" w:hanging="360"/>
+      </w:pPr>
+      <w:rPr>
+        <w:rFonts w:ascii="Wingdings" w:hAnsi="Wingdings" w:hint="default"/>
+      </w:rPr>
+    </w:lvl>
+    <w:lvl w:ilvl="6" w:tplc="08070001" w:tentative="1">
+      <w:start w:val="1"/>
+      <w:numFmt w:val="bullet"/>
+      <w:lvlText w:val=""/>
+      <w:lvlJc w:val="left"/>
+      <w:pPr>
+        <w:ind w:left="5040" w:hanging="360"/>
+      </w:pPr>
+      <w:rPr>
+        <w:rFonts w:ascii="Symbol" w:hAnsi="Symbol" w:hint="default"/>
+      </w:rPr>
+    </w:lvl>
+    <w:lvl w:ilvl="7" w:tplc="08070003" w:tentative="1">
+      <w:start w:val="1"/>
+      <w:numFmt w:val="bullet"/>
+      <w:lvlText w:val="o"/>
+      <w:lvlJc w:val="left"/>
+      <w:pPr>
+        <w:ind w:left="5760" w:hanging="360"/>
+      </w:pPr>
+      <w:rPr>
+        <w:rFonts w:ascii="Courier New" w:hAnsi="Courier New" w:cs="Courier New" w:hint="default"/>
+      </w:rPr>
+    </w:lvl>
+    <w:lvl w:ilvl="8" w:tplc="08070005" w:tentative="1">
+      <w:start w:val="1"/>
+      <w:numFmt w:val="bullet"/>
+      <w:lvlText w:val=""/>
+      <w:lvlJc w:val="left"/>
+      <w:pPr>
+        <w:ind w:left="6480" w:hanging="360"/>
+      </w:pPr>
+      <w:rPr>
+        <w:rFonts w:ascii="Wingdings" w:hAnsi="Wingdings" w:hint="default"/>
+      </w:rPr>
+    </w:lvl>
+  </w:abstractNum>
+  <w:abstractNum w:abstractNumId="11" w15:restartNumberingAfterBreak="0">
+    <w:nsid w:val="0C5E2436"/>
+    <w:multiLevelType w:val="hybridMultilevel"/>
+    <w:tmpl w:val="3A8A2540"/>
+    <w:lvl w:ilvl="0" w:tplc="B35ECEB8">
+      <w:start w:val="1"/>
+      <w:numFmt w:val="bullet"/>
+      <w:lvlText w:val="-"/>
+      <w:lvlJc w:val="left"/>
+      <w:pPr>
+        <w:ind w:left="720" w:hanging="360"/>
+      </w:pPr>
+      <w:rPr>
+        <w:rFonts w:ascii="Arial" w:hAnsi="Arial" w:hint="default"/>
+      </w:rPr>
+    </w:lvl>
+    <w:lvl w:ilvl="1" w:tplc="08070003" w:tentative="1">
+      <w:start w:val="1"/>
+      <w:numFmt w:val="bullet"/>
+      <w:lvlText w:val="o"/>
+      <w:lvlJc w:val="left"/>
+      <w:pPr>
+        <w:ind w:left="1440" w:hanging="360"/>
+      </w:pPr>
+      <w:rPr>
+        <w:rFonts w:ascii="Courier New" w:hAnsi="Courier New" w:cs="Courier New" w:hint="default"/>
+      </w:rPr>
+    </w:lvl>
+    <w:lvl w:ilvl="2" w:tplc="08070005" w:tentative="1">
+      <w:start w:val="1"/>
+      <w:numFmt w:val="bullet"/>
+      <w:lvlText w:val=""/>
+      <w:lvlJc w:val="left"/>
+      <w:pPr>
+        <w:ind w:left="2160" w:hanging="360"/>
+      </w:pPr>
+      <w:rPr>
+        <w:rFonts w:ascii="Wingdings" w:hAnsi="Wingdings" w:hint="default"/>
+      </w:rPr>
+    </w:lvl>
+    <w:lvl w:ilvl="3" w:tplc="08070001" w:tentative="1">
+      <w:start w:val="1"/>
+      <w:numFmt w:val="bullet"/>
+      <w:lvlText w:val=""/>
+      <w:lvlJc w:val="left"/>
+      <w:pPr>
+        <w:ind w:left="2880" w:hanging="360"/>
+      </w:pPr>
+      <w:rPr>
+        <w:rFonts w:ascii="Symbol" w:hAnsi="Symbol" w:hint="default"/>
+      </w:rPr>
+    </w:lvl>
+    <w:lvl w:ilvl="4" w:tplc="08070003" w:tentative="1">
+      <w:start w:val="1"/>
+      <w:numFmt w:val="bullet"/>
+      <w:lvlText w:val="o"/>
+      <w:lvlJc w:val="left"/>
+      <w:pPr>
+        <w:ind w:left="3600" w:hanging="360"/>
+      </w:pPr>
+      <w:rPr>
+        <w:rFonts w:ascii="Courier New" w:hAnsi="Courier New" w:cs="Courier New" w:hint="default"/>
+      </w:rPr>
+    </w:lvl>
+    <w:lvl w:ilvl="5" w:tplc="08070005" w:tentative="1">
+      <w:start w:val="1"/>
+      <w:numFmt w:val="bullet"/>
+      <w:lvlText w:val=""/>
+      <w:lvlJc w:val="left"/>
+      <w:pPr>
+        <w:ind w:left="4320" w:hanging="360"/>
+      </w:pPr>
+      <w:rPr>
+        <w:rFonts w:ascii="Wingdings" w:hAnsi="Wingdings" w:hint="default"/>
+      </w:rPr>
+    </w:lvl>
+    <w:lvl w:ilvl="6" w:tplc="08070001" w:tentative="1">
+      <w:start w:val="1"/>
+      <w:numFmt w:val="bullet"/>
+      <w:lvlText w:val=""/>
+      <w:lvlJc w:val="left"/>
+      <w:pPr>
+        <w:ind w:left="5040" w:hanging="360"/>
+      </w:pPr>
+      <w:rPr>
+        <w:rFonts w:ascii="Symbol" w:hAnsi="Symbol" w:hint="default"/>
+      </w:rPr>
+    </w:lvl>
+    <w:lvl w:ilvl="7" w:tplc="08070003" w:tentative="1">
+      <w:start w:val="1"/>
+      <w:numFmt w:val="bullet"/>
+      <w:lvlText w:val="o"/>
+      <w:lvlJc w:val="left"/>
+      <w:pPr>
+        <w:ind w:left="5760" w:hanging="360"/>
+      </w:pPr>
+      <w:rPr>
+        <w:rFonts w:ascii="Courier New" w:hAnsi="Courier New" w:cs="Courier New" w:hint="default"/>
+      </w:rPr>
+    </w:lvl>
+    <w:lvl w:ilvl="8" w:tplc="08070005" w:tentative="1">
+      <w:start w:val="1"/>
+      <w:numFmt w:val="bullet"/>
+      <w:lvlText w:val=""/>
+      <w:lvlJc w:val="left"/>
+      <w:pPr>
+        <w:ind w:left="6480" w:hanging="360"/>
+      </w:pPr>
+      <w:rPr>
+        <w:rFonts w:ascii="Wingdings" w:hAnsi="Wingdings" w:hint="default"/>
+      </w:rPr>
+    </w:lvl>
+  </w:abstractNum>
+  <w:abstractNum w:abstractNumId="12" w15:restartNumberingAfterBreak="0">
+    <w:nsid w:val="134D1F7B"/>
+    <w:multiLevelType w:val="hybridMultilevel"/>
+    <w:tmpl w:val="B17EE2A8"/>
+    <w:lvl w:ilvl="0" w:tplc="08070001">
+      <w:start w:val="1"/>
+      <w:numFmt w:val="bullet"/>
+      <w:lvlText w:val=""/>
+      <w:lvlJc w:val="left"/>
+      <w:pPr>
+        <w:ind w:left="720" w:hanging="360"/>
+      </w:pPr>
+      <w:rPr>
+        <w:rFonts w:ascii="Symbol" w:hAnsi="Symbol" w:hint="default"/>
+      </w:rPr>
+    </w:lvl>
+    <w:lvl w:ilvl="1" w:tplc="08070003" w:tentative="1">
+      <w:start w:val="1"/>
+      <w:numFmt w:val="bullet"/>
+      <w:lvlText w:val="o"/>
+      <w:lvlJc w:val="left"/>
+      <w:pPr>
+        <w:ind w:left="1440" w:hanging="360"/>
+      </w:pPr>
+      <w:rPr>
+        <w:rFonts w:ascii="Courier New" w:hAnsi="Courier New" w:cs="Courier New" w:hint="default"/>
+      </w:rPr>
+    </w:lvl>
+    <w:lvl w:ilvl="2" w:tplc="08070005" w:tentative="1">
+      <w:start w:val="1"/>
+      <w:numFmt w:val="bullet"/>
+      <w:lvlText w:val=""/>
+      <w:lvlJc w:val="left"/>
+      <w:pPr>
+        <w:ind w:left="2160" w:hanging="360"/>
+      </w:pPr>
+      <w:rPr>
+        <w:rFonts w:ascii="Wingdings" w:hAnsi="Wingdings" w:hint="default"/>
+      </w:rPr>
+    </w:lvl>
+    <w:lvl w:ilvl="3" w:tplc="08070001" w:tentative="1">
+      <w:start w:val="1"/>
+      <w:numFmt w:val="bullet"/>
+      <w:lvlText w:val=""/>
+      <w:lvlJc w:val="left"/>
+      <w:pPr>
+        <w:ind w:left="2880" w:hanging="360"/>
+      </w:pPr>
+      <w:rPr>
+        <w:rFonts w:ascii="Symbol" w:hAnsi="Symbol" w:hint="default"/>
+      </w:rPr>
+    </w:lvl>
+    <w:lvl w:ilvl="4" w:tplc="08070003" w:tentative="1">
+      <w:start w:val="1"/>
+      <w:numFmt w:val="bullet"/>
+      <w:lvlText w:val="o"/>
+      <w:lvlJc w:val="left"/>
+      <w:pPr>
+        <w:ind w:left="3600" w:hanging="360"/>
+      </w:pPr>
+      <w:rPr>
+        <w:rFonts w:ascii="Courier New" w:hAnsi="Courier New" w:cs="Courier New" w:hint="default"/>
+      </w:rPr>
+    </w:lvl>
+    <w:lvl w:ilvl="5" w:tplc="08070005" w:tentative="1">
+      <w:start w:val="1"/>
+      <w:numFmt w:val="bullet"/>
+      <w:lvlText w:val=""/>
+      <w:lvlJc w:val="left"/>
+      <w:pPr>
+        <w:ind w:left="4320" w:hanging="360"/>
+      </w:pPr>
+      <w:rPr>
+        <w:rFonts w:ascii="Wingdings" w:hAnsi="Wingdings" w:hint="default"/>
+      </w:rPr>
+    </w:lvl>
+    <w:lvl w:ilvl="6" w:tplc="08070001" w:tentative="1">
+      <w:start w:val="1"/>
+      <w:numFmt w:val="bullet"/>
+      <w:lvlText w:val=""/>
+      <w:lvlJc w:val="left"/>
+      <w:pPr>
+        <w:ind w:left="5040" w:hanging="360"/>
+      </w:pPr>
+      <w:rPr>
+        <w:rFonts w:ascii="Symbol" w:hAnsi="Symbol" w:hint="default"/>
+      </w:rPr>
+    </w:lvl>
+    <w:lvl w:ilvl="7" w:tplc="08070003" w:tentative="1">
+      <w:start w:val="1"/>
+      <w:numFmt w:val="bullet"/>
+      <w:lvlText w:val="o"/>
+      <w:lvlJc w:val="left"/>
+      <w:pPr>
+        <w:ind w:left="5760" w:hanging="360"/>
+      </w:pPr>
+      <w:rPr>
+        <w:rFonts w:ascii="Courier New" w:hAnsi="Courier New" w:cs="Courier New" w:hint="default"/>
+      </w:rPr>
+    </w:lvl>
+    <w:lvl w:ilvl="8" w:tplc="08070005" w:tentative="1">
+      <w:start w:val="1"/>
+      <w:numFmt w:val="bullet"/>
+      <w:lvlText w:val=""/>
+      <w:lvlJc w:val="left"/>
+      <w:pPr>
+        <w:ind w:left="6480" w:hanging="360"/>
+      </w:pPr>
+      <w:rPr>
+        <w:rFonts w:ascii="Wingdings" w:hAnsi="Wingdings" w:hint="default"/>
+      </w:rPr>
+    </w:lvl>
+  </w:abstractNum>
+  <w:abstractNum w:abstractNumId="13" w15:restartNumberingAfterBreak="0">
     <w:nsid w:val="15BC09FE"/>
     <w:multiLevelType w:val="hybridMultilevel"/>
     <w:tmpl w:val="19D0C974"/>
@@ -1602,7 +1882,7 @@
       </w:rPr>
     </w:lvl>
   </w:abstractNum>
-  <w:abstractNum w:abstractNumId="11" w15:restartNumberingAfterBreak="0">
+  <w:abstractNum w:abstractNumId="14" w15:restartNumberingAfterBreak="0">
     <w:nsid w:val="1F925D14"/>
     <w:multiLevelType w:val="hybridMultilevel"/>
     <w:tmpl w:val="44BE8E12"/>
@@ -1715,7 +1995,7 @@
       </w:rPr>
     </w:lvl>
   </w:abstractNum>
-  <w:abstractNum w:abstractNumId="12" w15:restartNumberingAfterBreak="0">
+  <w:abstractNum w:abstractNumId="15" w15:restartNumberingAfterBreak="0">
     <w:nsid w:val="247262E4"/>
     <w:multiLevelType w:val="hybridMultilevel"/>
     <w:tmpl w:val="082AB2BC"/>
@@ -1801,19 +2081,20 @@
       </w:pPr>
     </w:lvl>
   </w:abstractNum>
-  <w:abstractNum w:abstractNumId="13" w15:restartNumberingAfterBreak="0">
+  <w:abstractNum w:abstractNumId="16" w15:restartNumberingAfterBreak="0">
     <w:nsid w:val="25E46649"/>
     <w:multiLevelType w:val="hybridMultilevel"/>
-    <w:tmpl w:val="4B00A7E8"/>
-    <w:lvl w:ilvl="0" w:tplc="5F4423F8">
-      <w:numFmt w:val="bullet"/>
-      <w:lvlText w:val="•"/>
+    <w:tmpl w:val="52168606"/>
+    <w:lvl w:ilvl="0" w:tplc="B35ECEB8">
+      <w:start w:val="1"/>
+      <w:numFmt w:val="bullet"/>
+      <w:lvlText w:val="-"/>
       <w:lvlJc w:val="left"/>
       <w:pPr>
         <w:ind w:left="720" w:hanging="360"/>
       </w:pPr>
       <w:rPr>
-        <w:rFonts w:ascii="Arial" w:eastAsia="Times New Roman" w:hAnsi="Arial" w:cs="Arial" w:hint="default"/>
+        <w:rFonts w:ascii="Arial" w:hAnsi="Arial" w:hint="default"/>
       </w:rPr>
     </w:lvl>
     <w:lvl w:ilvl="1" w:tplc="08090003" w:tentative="1">
@@ -1913,7 +2194,7 @@
       </w:rPr>
     </w:lvl>
   </w:abstractNum>
-  <w:abstractNum w:abstractNumId="14" w15:restartNumberingAfterBreak="0">
+  <w:abstractNum w:abstractNumId="17" w15:restartNumberingAfterBreak="0">
     <w:nsid w:val="2E844623"/>
     <w:multiLevelType w:val="hybridMultilevel"/>
     <w:tmpl w:val="C5C83242"/>
@@ -2026,7 +2307,93 @@
       </w:rPr>
     </w:lvl>
   </w:abstractNum>
-  <w:abstractNum w:abstractNumId="15" w15:restartNumberingAfterBreak="0">
+  <w:abstractNum w:abstractNumId="18" w15:restartNumberingAfterBreak="0">
+    <w:nsid w:val="37903EBB"/>
+    <w:multiLevelType w:val="hybridMultilevel"/>
+    <w:tmpl w:val="882213A6"/>
+    <w:lvl w:ilvl="0" w:tplc="0807000F">
+      <w:start w:val="1"/>
+      <w:numFmt w:val="decimal"/>
+      <w:lvlText w:val="%1."/>
+      <w:lvlJc w:val="left"/>
+      <w:pPr>
+        <w:ind w:left="720" w:hanging="360"/>
+      </w:pPr>
+    </w:lvl>
+    <w:lvl w:ilvl="1" w:tplc="08070019" w:tentative="1">
+      <w:start w:val="1"/>
+      <w:numFmt w:val="lowerLetter"/>
+      <w:lvlText w:val="%2."/>
+      <w:lvlJc w:val="left"/>
+      <w:pPr>
+        <w:ind w:left="1440" w:hanging="360"/>
+      </w:pPr>
+    </w:lvl>
+    <w:lvl w:ilvl="2" w:tplc="0807001B" w:tentative="1">
+      <w:start w:val="1"/>
+      <w:numFmt w:val="lowerRoman"/>
+      <w:lvlText w:val="%3."/>
+      <w:lvlJc w:val="right"/>
+      <w:pPr>
+        <w:ind w:left="2160" w:hanging="180"/>
+      </w:pPr>
+    </w:lvl>
+    <w:lvl w:ilvl="3" w:tplc="0807000F" w:tentative="1">
+      <w:start w:val="1"/>
+      <w:numFmt w:val="decimal"/>
+      <w:lvlText w:val="%4."/>
+      <w:lvlJc w:val="left"/>
+      <w:pPr>
+        <w:ind w:left="2880" w:hanging="360"/>
+      </w:pPr>
+    </w:lvl>
+    <w:lvl w:ilvl="4" w:tplc="08070019" w:tentative="1">
+      <w:start w:val="1"/>
+      <w:numFmt w:val="lowerLetter"/>
+      <w:lvlText w:val="%5."/>
+      <w:lvlJc w:val="left"/>
+      <w:pPr>
+        <w:ind w:left="3600" w:hanging="360"/>
+      </w:pPr>
+    </w:lvl>
+    <w:lvl w:ilvl="5" w:tplc="0807001B" w:tentative="1">
+      <w:start w:val="1"/>
+      <w:numFmt w:val="lowerRoman"/>
+      <w:lvlText w:val="%6."/>
+      <w:lvlJc w:val="right"/>
+      <w:pPr>
+        <w:ind w:left="4320" w:hanging="180"/>
+      </w:pPr>
+    </w:lvl>
+    <w:lvl w:ilvl="6" w:tplc="0807000F" w:tentative="1">
+      <w:start w:val="1"/>
+      <w:numFmt w:val="decimal"/>
+      <w:lvlText w:val="%7."/>
+      <w:lvlJc w:val="left"/>
+      <w:pPr>
+        <w:ind w:left="5040" w:hanging="360"/>
+      </w:pPr>
+    </w:lvl>
+    <w:lvl w:ilvl="7" w:tplc="08070019" w:tentative="1">
+      <w:start w:val="1"/>
+      <w:numFmt w:val="lowerLetter"/>
+      <w:lvlText w:val="%8."/>
+      <w:lvlJc w:val="left"/>
+      <w:pPr>
+        <w:ind w:left="5760" w:hanging="360"/>
+      </w:pPr>
+    </w:lvl>
+    <w:lvl w:ilvl="8" w:tplc="0807001B" w:tentative="1">
+      <w:start w:val="1"/>
+      <w:numFmt w:val="lowerRoman"/>
+      <w:lvlText w:val="%9."/>
+      <w:lvlJc w:val="right"/>
+      <w:pPr>
+        <w:ind w:left="6480" w:hanging="180"/>
+      </w:pPr>
+    </w:lvl>
+  </w:abstractNum>
+  <w:abstractNum w:abstractNumId="19" w15:restartNumberingAfterBreak="0">
     <w:nsid w:val="489F4BC2"/>
     <w:multiLevelType w:val="hybridMultilevel"/>
     <w:tmpl w:val="215400F8"/>
@@ -2139,7 +2506,7 @@
       </w:rPr>
     </w:lvl>
   </w:abstractNum>
-  <w:abstractNum w:abstractNumId="16" w15:restartNumberingAfterBreak="0">
+  <w:abstractNum w:abstractNumId="20" w15:restartNumberingAfterBreak="0">
     <w:nsid w:val="505D5211"/>
     <w:multiLevelType w:val="hybridMultilevel"/>
     <w:tmpl w:val="2550C1C6"/>
@@ -2252,7 +2619,7 @@
       </w:rPr>
     </w:lvl>
   </w:abstractNum>
-  <w:abstractNum w:abstractNumId="17" w15:restartNumberingAfterBreak="0">
+  <w:abstractNum w:abstractNumId="21" w15:restartNumberingAfterBreak="0">
     <w:nsid w:val="64B70D14"/>
     <w:multiLevelType w:val="hybridMultilevel"/>
     <w:tmpl w:val="F2A8CA06"/>
@@ -2365,120 +2732,120 @@
       </w:rPr>
     </w:lvl>
   </w:abstractNum>
-  <w:abstractNum w:abstractNumId="18" w15:restartNumberingAfterBreak="0">
+  <w:abstractNum w:abstractNumId="22" w15:restartNumberingAfterBreak="0">
     <w:nsid w:val="650072C3"/>
     <w:multiLevelType w:val="hybridMultilevel"/>
-    <w:tmpl w:val="D86AD6D4"/>
-    <w:lvl w:ilvl="0" w:tplc="08070001">
+    <w:tmpl w:val="FBE65B66"/>
+    <w:lvl w:ilvl="0" w:tplc="B35ECEB8">
+      <w:start w:val="1"/>
+      <w:numFmt w:val="bullet"/>
+      <w:lvlText w:val="-"/>
+      <w:lvlJc w:val="left"/>
+      <w:pPr>
+        <w:ind w:left="720" w:hanging="360"/>
+      </w:pPr>
+      <w:rPr>
+        <w:rFonts w:ascii="Arial" w:hAnsi="Arial" w:hint="default"/>
+      </w:rPr>
+    </w:lvl>
+    <w:lvl w:ilvl="1" w:tplc="08070003" w:tentative="1">
+      <w:start w:val="1"/>
+      <w:numFmt w:val="bullet"/>
+      <w:lvlText w:val="o"/>
+      <w:lvlJc w:val="left"/>
+      <w:pPr>
+        <w:ind w:left="1440" w:hanging="360"/>
+      </w:pPr>
+      <w:rPr>
+        <w:rFonts w:ascii="Courier New" w:hAnsi="Courier New" w:cs="Courier New" w:hint="default"/>
+      </w:rPr>
+    </w:lvl>
+    <w:lvl w:ilvl="2" w:tplc="08070005" w:tentative="1">
+      <w:start w:val="1"/>
+      <w:numFmt w:val="bullet"/>
+      <w:lvlText w:val=""/>
+      <w:lvlJc w:val="left"/>
+      <w:pPr>
+        <w:ind w:left="2160" w:hanging="360"/>
+      </w:pPr>
+      <w:rPr>
+        <w:rFonts w:ascii="Wingdings" w:hAnsi="Wingdings" w:hint="default"/>
+      </w:rPr>
+    </w:lvl>
+    <w:lvl w:ilvl="3" w:tplc="08070001" w:tentative="1">
       <w:start w:val="1"/>
       <w:numFmt w:val="bullet"/>
       <w:lvlText w:val=""/>
       <w:lvlJc w:val="left"/>
       <w:pPr>
-        <w:ind w:left="720" w:hanging="360"/>
+        <w:ind w:left="2880" w:hanging="360"/>
       </w:pPr>
       <w:rPr>
         <w:rFonts w:ascii="Symbol" w:hAnsi="Symbol" w:hint="default"/>
       </w:rPr>
     </w:lvl>
-    <w:lvl w:ilvl="1" w:tplc="08070003" w:tentative="1">
+    <w:lvl w:ilvl="4" w:tplc="08070003" w:tentative="1">
       <w:start w:val="1"/>
       <w:numFmt w:val="bullet"/>
       <w:lvlText w:val="o"/>
       <w:lvlJc w:val="left"/>
       <w:pPr>
-        <w:ind w:left="1440" w:hanging="360"/>
+        <w:ind w:left="3600" w:hanging="360"/>
       </w:pPr>
       <w:rPr>
         <w:rFonts w:ascii="Courier New" w:hAnsi="Courier New" w:cs="Courier New" w:hint="default"/>
       </w:rPr>
     </w:lvl>
-    <w:lvl w:ilvl="2" w:tplc="08070005" w:tentative="1">
+    <w:lvl w:ilvl="5" w:tplc="08070005" w:tentative="1">
       <w:start w:val="1"/>
       <w:numFmt w:val="bullet"/>
       <w:lvlText w:val=""/>
       <w:lvlJc w:val="left"/>
       <w:pPr>
-        <w:ind w:left="2160" w:hanging="360"/>
+        <w:ind w:left="4320" w:hanging="360"/>
       </w:pPr>
       <w:rPr>
         <w:rFonts w:ascii="Wingdings" w:hAnsi="Wingdings" w:hint="default"/>
       </w:rPr>
     </w:lvl>
-    <w:lvl w:ilvl="3" w:tplc="08070001" w:tentative="1">
+    <w:lvl w:ilvl="6" w:tplc="08070001" w:tentative="1">
       <w:start w:val="1"/>
       <w:numFmt w:val="bullet"/>
       <w:lvlText w:val=""/>
       <w:lvlJc w:val="left"/>
       <w:pPr>
-        <w:ind w:left="2880" w:hanging="360"/>
+        <w:ind w:left="5040" w:hanging="360"/>
       </w:pPr>
       <w:rPr>
         <w:rFonts w:ascii="Symbol" w:hAnsi="Symbol" w:hint="default"/>
       </w:rPr>
     </w:lvl>
-    <w:lvl w:ilvl="4" w:tplc="08070003" w:tentative="1">
+    <w:lvl w:ilvl="7" w:tplc="08070003" w:tentative="1">
       <w:start w:val="1"/>
       <w:numFmt w:val="bullet"/>
       <w:lvlText w:val="o"/>
       <w:lvlJc w:val="left"/>
       <w:pPr>
-        <w:ind w:left="3600" w:hanging="360"/>
+        <w:ind w:left="5760" w:hanging="360"/>
       </w:pPr>
       <w:rPr>
         <w:rFonts w:ascii="Courier New" w:hAnsi="Courier New" w:cs="Courier New" w:hint="default"/>
       </w:rPr>
     </w:lvl>
-    <w:lvl w:ilvl="5" w:tplc="08070005" w:tentative="1">
+    <w:lvl w:ilvl="8" w:tplc="08070005" w:tentative="1">
       <w:start w:val="1"/>
       <w:numFmt w:val="bullet"/>
       <w:lvlText w:val=""/>
       <w:lvlJc w:val="left"/>
       <w:pPr>
-        <w:ind w:left="4320" w:hanging="360"/>
+        <w:ind w:left="6480" w:hanging="360"/>
       </w:pPr>
       <w:rPr>
         <w:rFonts w:ascii="Wingdings" w:hAnsi="Wingdings" w:hint="default"/>
       </w:rPr>
     </w:lvl>
-    <w:lvl w:ilvl="6" w:tplc="08070001" w:tentative="1">
-      <w:start w:val="1"/>
-      <w:numFmt w:val="bullet"/>
-      <w:lvlText w:val=""/>
-      <w:lvlJc w:val="left"/>
-      <w:pPr>
-        <w:ind w:left="5040" w:hanging="360"/>
-      </w:pPr>
-      <w:rPr>
-        <w:rFonts w:ascii="Symbol" w:hAnsi="Symbol" w:hint="default"/>
-      </w:rPr>
-    </w:lvl>
-    <w:lvl w:ilvl="7" w:tplc="08070003" w:tentative="1">
-      <w:start w:val="1"/>
-      <w:numFmt w:val="bullet"/>
-      <w:lvlText w:val="o"/>
-      <w:lvlJc w:val="left"/>
-      <w:pPr>
-        <w:ind w:left="5760" w:hanging="360"/>
-      </w:pPr>
-      <w:rPr>
-        <w:rFonts w:ascii="Courier New" w:hAnsi="Courier New" w:cs="Courier New" w:hint="default"/>
-      </w:rPr>
-    </w:lvl>
-    <w:lvl w:ilvl="8" w:tplc="08070005" w:tentative="1">
-      <w:start w:val="1"/>
-      <w:numFmt w:val="bullet"/>
-      <w:lvlText w:val=""/>
-      <w:lvlJc w:val="left"/>
-      <w:pPr>
-        <w:ind w:left="6480" w:hanging="360"/>
-      </w:pPr>
-      <w:rPr>
-        <w:rFonts w:ascii="Wingdings" w:hAnsi="Wingdings" w:hint="default"/>
-      </w:rPr>
-    </w:lvl>
   </w:abstractNum>
-  <w:abstractNum w:abstractNumId="19" w15:restartNumberingAfterBreak="0">
+  <w:abstractNum w:abstractNumId="23" w15:restartNumberingAfterBreak="0">
     <w:nsid w:val="7A9213F5"/>
     <w:multiLevelType w:val="hybridMultilevel"/>
     <w:tmpl w:val="96DA9D62"/>
@@ -2622,34 +2989,46 @@
     <w:abstractNumId w:val="0"/>
   </w:num>
   <w:num w:numId="11">
+    <w:abstractNumId w:val="23"/>
+  </w:num>
+  <w:num w:numId="12">
+    <w:abstractNumId w:val="17"/>
+  </w:num>
+  <w:num w:numId="13">
+    <w:abstractNumId w:val="15"/>
+  </w:num>
+  <w:num w:numId="14">
+    <w:abstractNumId w:val="13"/>
+  </w:num>
+  <w:num w:numId="15">
+    <w:abstractNumId w:val="21"/>
+  </w:num>
+  <w:num w:numId="16">
     <w:abstractNumId w:val="19"/>
   </w:num>
-  <w:num w:numId="12">
+  <w:num w:numId="17">
     <w:abstractNumId w:val="14"/>
   </w:num>
-  <w:num w:numId="13">
+  <w:num w:numId="18">
+    <w:abstractNumId w:val="20"/>
+  </w:num>
+  <w:num w:numId="19">
+    <w:abstractNumId w:val="22"/>
+  </w:num>
+  <w:num w:numId="20">
+    <w:abstractNumId w:val="16"/>
+  </w:num>
+  <w:num w:numId="21">
     <w:abstractNumId w:val="12"/>
   </w:num>
-  <w:num w:numId="14">
+  <w:num w:numId="22">
     <w:abstractNumId w:val="10"/>
   </w:num>
-  <w:num w:numId="15">
-    <w:abstractNumId w:val="17"/>
-  </w:num>
-  <w:num w:numId="16">
-    <w:abstractNumId w:val="15"/>
-  </w:num>
-  <w:num w:numId="17">
-    <w:abstractNumId w:val="11"/>
-  </w:num>
-  <w:num w:numId="18">
-    <w:abstractNumId w:val="16"/>
-  </w:num>
-  <w:num w:numId="19">
+  <w:num w:numId="23">
     <w:abstractNumId w:val="18"/>
   </w:num>
-  <w:num w:numId="20">
-    <w:abstractNumId w:val="13"/>
+  <w:num w:numId="24">
+    <w:abstractNumId w:val="11"/>
   </w:num>
 </w:numbering>
 </file>
@@ -2813,7 +3192,6 @@
     <w:lsdException w:name="Table Web 1" w:semiHidden="1" w:unhideWhenUsed="1"/>
     <w:lsdException w:name="Table Web 2" w:semiHidden="1" w:unhideWhenUsed="1"/>
     <w:lsdException w:name="Table Web 3" w:semiHidden="1" w:unhideWhenUsed="1"/>
-    <w:lsdException w:name="Table Grid" w:semiHidden="1" w:unhideWhenUsed="1"/>
     <w:lsdException w:name="Table Theme" w:semiHidden="1" w:unhideWhenUsed="1"/>
     <w:lsdException w:name="Placeholder Text" w:semiHidden="1" w:uiPriority="99"/>
     <w:lsdException w:name="No Spacing" w:uiPriority="1" w:qFormat="1"/>
@@ -4298,7 +4676,7 @@
 </file>
 
 <file path=customXml/itemProps1.xml><?xml version="1.0" encoding="utf-8"?>
-<ds:datastoreItem xmlns:ds="http://schemas.openxmlformats.org/officeDocument/2006/customXml" ds:itemID="{C93957EC-FAC8-423F-8358-5937C8576CF9}">
+<ds:datastoreItem xmlns:ds="http://schemas.openxmlformats.org/officeDocument/2006/customXml" ds:itemID="{F6C4DD65-FB17-456D-A149-3C83E065568C}">
   <ds:schemaRefs>
     <ds:schemaRef ds:uri="http://schemas.openxmlformats.org/officeDocument/2006/bibliography"/>
   </ds:schemaRefs>

</xml_diff>

<commit_message>
EBEGU-716 * updating Begleitschreiben Document with new print implementation
</commit_message>
<xml_diff>
--- a/ebegu-server/src/main/resources/vorlagen/Begleitschreiben.docx
+++ b/ebegu-server/src/main/resources/vorlagen/Begleitschreiben.docx
@@ -53,23 +53,13 @@
                 <w:sz w:val="20"/>
               </w:rPr>
             </w:pPr>
-            <w:proofErr w:type="spellStart"/>
             <w:r>
               <w:rPr>
                 <w:rFonts w:cs="Arial"/>
                 <w:spacing w:val="0"/>
                 <w:sz w:val="20"/>
               </w:rPr>
-              <w:t>Effingerstrasse</w:t>
-            </w:r>
-            <w:proofErr w:type="spellEnd"/>
-            <w:r>
-              <w:rPr>
-                <w:rFonts w:cs="Arial"/>
-                <w:spacing w:val="0"/>
-                <w:sz w:val="20"/>
-              </w:rPr>
-              <w:t xml:space="preserve"> 21</w:t>
+              <w:t>Effingerstrasse 21</w:t>
             </w:r>
           </w:p>
           <w:p>
@@ -828,7 +818,6 @@
           <w:lang w:val="de-DE"/>
         </w:rPr>
       </w:pPr>
-      <w:proofErr w:type="spellStart"/>
       <w:r>
         <w:rPr>
           <w:rFonts w:cs="Arial"/>
@@ -843,7 +832,6 @@
         </w:rPr>
         <w:t>ig</w:t>
       </w:r>
-      <w:proofErr w:type="spellEnd"/>
       <w:r>
         <w:rPr>
           <w:rFonts w:cs="Arial"/>
@@ -975,15 +963,7 @@
         <w:rPr>
           <w:rFonts w:cs="Arial"/>
         </w:rPr>
-        <w:instrText xml:space="preserve"> DOCVARIABLE  W</w:instrText>
-      </w:r>
-      <w:bookmarkStart w:id="3" w:name="_GoBack"/>
-      <w:bookmarkEnd w:id="3"/>
-      <w:r>
-        <w:rPr>
-          <w:rFonts w:cs="Arial"/>
-        </w:rPr>
-        <w:instrText xml:space="preserve">HILE_begleitschreiben.beilagen  \* MERGEFORMAT </w:instrText>
+        <w:instrText xml:space="preserve"> DOCVARIABLE  WHILE_begleitschreiben.beilagen  \* MERGEFORMAT </w:instrText>
       </w:r>
       <w:r>
         <w:rPr>
@@ -1090,7 +1070,23 @@
           <w:rFonts w:cs="Arial"/>
           <w:spacing w:val="0"/>
         </w:rPr>
-        <w:t>Berechnung der finanziellen Situation</w:t>
+        <w:t xml:space="preserve">Berechnung der </w:t>
+      </w:r>
+      <w:r>
+        <w:rPr>
+          <w:rFonts w:cs="Arial"/>
+          <w:spacing w:val="0"/>
+        </w:rPr>
+        <w:t>F</w:t>
+      </w:r>
+      <w:bookmarkStart w:id="3" w:name="_GoBack"/>
+      <w:bookmarkEnd w:id="3"/>
+      <w:r>
+        <w:rPr>
+          <w:rFonts w:cs="Arial"/>
+          <w:spacing w:val="0"/>
+        </w:rPr>
+        <w:t>inanziellen Situation</w:t>
       </w:r>
       <w:r>
         <w:rPr>
@@ -4676,7 +4672,7 @@
 </file>
 
 <file path=customXml/itemProps1.xml><?xml version="1.0" encoding="utf-8"?>
-<ds:datastoreItem xmlns:ds="http://schemas.openxmlformats.org/officeDocument/2006/customXml" ds:itemID="{F6C4DD65-FB17-456D-A149-3C83E065568C}">
+<ds:datastoreItem xmlns:ds="http://schemas.openxmlformats.org/officeDocument/2006/customXml" ds:itemID="{753365F2-7AB9-4138-83D7-9594EB6FE9C3}">
   <ds:schemaRefs>
     <ds:schemaRef ds:uri="http://schemas.openxmlformats.org/officeDocument/2006/bibliography"/>
   </ds:schemaRefs>

</xml_diff>

<commit_message>
*adding remaining Deckblatt changes *adding GesuchListener with PostUpdate *due to wildfly bug cdi injection is not possible and fails, workaround required. * TODO: update Deckblatt on status change VERFÜGEN -> VERFÜGT
</commit_message>
<xml_diff>
--- a/ebegu-server/src/main/resources/vorlagen/Begleitschreiben.docx
+++ b/ebegu-server/src/main/resources/vorlagen/Begleitschreiben.docx
@@ -1068,26 +1068,11 @@
       <w:r>
         <w:rPr>
           <w:rFonts w:cs="Arial"/>
-          <w:spacing w:val="0"/>
-        </w:rPr>
-        <w:t xml:space="preserve">Berechnung der </w:t>
-      </w:r>
-      <w:r>
-        <w:rPr>
-          <w:rFonts w:cs="Arial"/>
-          <w:spacing w:val="0"/>
-        </w:rPr>
-        <w:t>F</w:t>
+        </w:rPr>
+        <w:t>Berechnungsgrundlagen der finanziellen Situation</w:t>
       </w:r>
       <w:bookmarkStart w:id="3" w:name="_GoBack"/>
       <w:bookmarkEnd w:id="3"/>
-      <w:r>
-        <w:rPr>
-          <w:rFonts w:cs="Arial"/>
-          <w:spacing w:val="0"/>
-        </w:rPr>
-        <w:t>inanziellen Situation</w:t>
-      </w:r>
       <w:r>
         <w:rPr>
           <w:rFonts w:cs="Arial"/>
@@ -4672,7 +4657,7 @@
 </file>
 
 <file path=customXml/itemProps1.xml><?xml version="1.0" encoding="utf-8"?>
-<ds:datastoreItem xmlns:ds="http://schemas.openxmlformats.org/officeDocument/2006/customXml" ds:itemID="{753365F2-7AB9-4138-83D7-9594EB6FE9C3}">
+<ds:datastoreItem xmlns:ds="http://schemas.openxmlformats.org/officeDocument/2006/customXml" ds:itemID="{D81A5B34-1896-43AE-922C-00CD43A571A3}">
   <ds:schemaRefs>
     <ds:schemaRef ds:uri="http://schemas.openxmlformats.org/officeDocument/2006/bibliography"/>
   </ds:schemaRefs>

</xml_diff>

<commit_message>
EBEGU-975: Testanpassungen in Vorlagen, directToDev
</commit_message>
<xml_diff>
--- a/ebegu-server/src/main/resources/vorlagen/Begleitschreiben.docx
+++ b/ebegu-server/src/main/resources/vorlagen/Begleitschreiben.docx
@@ -237,7 +237,7 @@
                     <a:blip r:embed="rId8" cstate="print">
                       <a:extLst>
                         <a:ext uri="{28A0092B-C50C-407E-A947-70E740481C1C}">
-                          <a14:useLocalDpi xmlns:a14="http://schemas.microsoft.com/office/drawing/2010/main" xmlns:wps="http://schemas.microsoft.com/office/word/2010/wordprocessingShape" xmlns:wpi="http://schemas.microsoft.com/office/word/2010/wordprocessingInk" xmlns:wpg="http://schemas.microsoft.com/office/word/2010/wordprocessingGroup" xmlns:w14="http://schemas.microsoft.com/office/word/2010/wordml" xmlns:w="http://schemas.openxmlformats.org/wordprocessingml/2006/main" xmlns:w10="urn:schemas-microsoft-com:office:word" xmlns:wp14="http://schemas.microsoft.com/office/word/2010/wordprocessingDrawing" xmlns:v="urn:schemas-microsoft-com:vml" xmlns:o="urn:schemas-microsoft-com:office:office" xmlns:mc="http://schemas.openxmlformats.org/markup-compatibility/2006" xmlns:wpc="http://schemas.microsoft.com/office/word/2010/wordprocessingCanvas" xmlns="" val="0"/>
+                          <a14:useLocalDpi xmlns="" xmlns:wpc="http://schemas.microsoft.com/office/word/2010/wordprocessingCanvas" xmlns:mc="http://schemas.openxmlformats.org/markup-compatibility/2006" xmlns:o="urn:schemas-microsoft-com:office:office" xmlns:v="urn:schemas-microsoft-com:vml" xmlns:wp14="http://schemas.microsoft.com/office/word/2010/wordprocessingDrawing" xmlns:w10="urn:schemas-microsoft-com:office:word" xmlns:w="http://schemas.openxmlformats.org/wordprocessingml/2006/main" xmlns:w14="http://schemas.microsoft.com/office/word/2010/wordml" xmlns:wpg="http://schemas.microsoft.com/office/word/2010/wordprocessingGroup" xmlns:wpi="http://schemas.microsoft.com/office/word/2010/wordprocessingInk" xmlns:wps="http://schemas.microsoft.com/office/word/2010/wordprocessingShape" xmlns:a14="http://schemas.microsoft.com/office/drawing/2010/main" val="0"/>
                         </a:ext>
                       </a:extLst>
                     </a:blip>
@@ -495,7 +495,21 @@
           <w:rFonts w:cs="Arial"/>
           <w:spacing w:val="0"/>
         </w:rPr>
-        <w:t xml:space="preserve"> mit denen Sie Unterstützung für die Kinderbetreuung beantragen geprüft.</w:t>
+        <w:t xml:space="preserve"> mit denen Sie Unterstützung für die Kinderbetreuung beantragen</w:t>
+      </w:r>
+      <w:r>
+        <w:rPr>
+          <w:rFonts w:cs="Arial"/>
+          <w:spacing w:val="0"/>
+        </w:rPr>
+        <w:t>,</w:t>
+      </w:r>
+      <w:r>
+        <w:rPr>
+          <w:rFonts w:cs="Arial"/>
+          <w:spacing w:val="0"/>
+        </w:rPr>
+        <w:t xml:space="preserve"> geprüft.</w:t>
       </w:r>
       <w:r>
         <w:rPr>
@@ -537,21 +551,7 @@
           <w:rFonts w:cs="Arial"/>
           <w:spacing w:val="0"/>
         </w:rPr>
-        <w:t>der pe</w:t>
-      </w:r>
-      <w:r>
-        <w:rPr>
-          <w:rFonts w:cs="Arial"/>
-          <w:spacing w:val="0"/>
-        </w:rPr>
-        <w:t>r</w:t>
-      </w:r>
-      <w:r>
-        <w:rPr>
-          <w:rFonts w:cs="Arial"/>
-          <w:spacing w:val="0"/>
-        </w:rPr>
-        <w:t>sönlichen und wirtschaftlichen Verhältnisse</w:t>
+        <w:t>der persönlichen und wirtschaftlichen Verhältnisse</w:t>
       </w:r>
       <w:r>
         <w:rPr>
@@ -579,21 +579,7 @@
           <w:rFonts w:cs="Arial"/>
           <w:spacing w:val="0"/>
         </w:rPr>
-        <w:t>) unve</w:t>
-      </w:r>
-      <w:r>
-        <w:rPr>
-          <w:rFonts w:cs="Arial"/>
-          <w:spacing w:val="0"/>
-        </w:rPr>
-        <w:t>r</w:t>
-      </w:r>
-      <w:r>
-        <w:rPr>
-          <w:rFonts w:cs="Arial"/>
-          <w:spacing w:val="0"/>
-        </w:rPr>
-        <w:t xml:space="preserve">züglich </w:t>
+        <w:t xml:space="preserve">) unverzüglich </w:t>
       </w:r>
       <w:r>
         <w:rPr>
@@ -5524,7 +5510,7 @@
 </file>
 
 <file path=customXml/itemProps1.xml><?xml version="1.0" encoding="utf-8"?>
-<ds:datastoreItem xmlns:ds="http://schemas.openxmlformats.org/officeDocument/2006/customXml" ds:itemID="{949B2D84-5668-47D7-A43C-EEFDD9DA475A}">
+<ds:datastoreItem xmlns:ds="http://schemas.openxmlformats.org/officeDocument/2006/customXml" ds:itemID="{365DB88A-09EE-40C6-9E29-096B44ABD388}">
   <ds:schemaRefs>
     <ds:schemaRef ds:uri="http://schemas.openxmlformats.org/officeDocument/2006/bibliography"/>
   </ds:schemaRefs>

</xml_diff>